<commit_message>
Cau 2ab Ly thuyet, Thuc hanh cau 1, 2
</commit_message>
<xml_diff>
--- a/Labs/Lab02/Lab02.docx
+++ b/Labs/Lab02/Lab02.docx
@@ -756,35 +756,74 @@
           <w:szCs w:val="26"/>
           <w:lang w:val="en-US"/>
         </w:rPr>
-        <w:t>{</w:t>
-      </w:r>
-      <w:r>
-        <w:rPr>
-          <w:rFonts w:cstheme="minorHAnsi"/>
-          <w:color w:val="000000"/>
-          <w:sz w:val="26"/>
-          <w:szCs w:val="26"/>
-          <w:shd w:val="clear" w:color="auto" w:fill="FFFFFF"/>
-        </w:rPr>
-        <w:t xml:space="preserve"> </w:t>
-      </w:r>
-      <w:r>
-        <w:rPr>
-          <w:rFonts w:cstheme="minorHAnsi"/>
-          <w:color w:val="000000"/>
-          <w:sz w:val="26"/>
-          <w:szCs w:val="26"/>
-          <w:shd w:val="clear" w:color="auto" w:fill="FFFFFF"/>
-        </w:rPr>
-        <w:t>A, B, D, C, E, F, G, H, J, AB, AD, AG, BD, BH, BE, BJ, CD, CF, DF, DH, DJ, HJ, BDH, BDJ, BHJ, CDF, DHJ, BDHJ</w:t>
-      </w:r>
-      <w:r>
-        <w:rPr>
-          <w:sz w:val="26"/>
-          <w:szCs w:val="26"/>
-          <w:lang w:val="en-US"/>
-        </w:rPr>
-        <w:t xml:space="preserve"> }.</w:t>
+        <w:t>Cây FP:</w:t>
+      </w:r>
+    </w:p>
+    <w:p>
+      <w:pPr>
+        <w:pStyle w:val="oancuaDanhsach"/>
+        <w:ind w:left="1800"/>
+        <w:rPr>
+          <w:sz w:val="26"/>
+          <w:szCs w:val="26"/>
+          <w:lang w:val="en-US"/>
+        </w:rPr>
+      </w:pPr>
+      <w:r>
+        <w:drawing>
+          <wp:inline distT="0" distB="0" distL="0" distR="0" wp14:anchorId="0A28CFC9" wp14:editId="5AB81AEC">
+            <wp:extent cx="2562225" cy="3419475"/>
+            <wp:effectExtent l="0" t="0" r="9525" b="9525"/>
+            <wp:docPr id="1" name="Hình ảnh 1"/>
+            <wp:cNvGraphicFramePr>
+              <a:graphicFrameLocks xmlns:a="http://schemas.openxmlformats.org/drawingml/2006/main" noChangeAspect="1"/>
+            </wp:cNvGraphicFramePr>
+            <a:graphic xmlns:a="http://schemas.openxmlformats.org/drawingml/2006/main">
+              <a:graphicData uri="http://schemas.openxmlformats.org/drawingml/2006/picture">
+                <pic:pic xmlns:pic="http://schemas.openxmlformats.org/drawingml/2006/picture">
+                  <pic:nvPicPr>
+                    <pic:cNvPr id="1" name=""/>
+                    <pic:cNvPicPr/>
+                  </pic:nvPicPr>
+                  <pic:blipFill>
+                    <a:blip r:embed="rId5"/>
+                    <a:stretch>
+                      <a:fillRect/>
+                    </a:stretch>
+                  </pic:blipFill>
+                  <pic:spPr>
+                    <a:xfrm>
+                      <a:off x="0" y="0"/>
+                      <a:ext cx="2562225" cy="3419475"/>
+                    </a:xfrm>
+                    <a:prstGeom prst="rect">
+                      <a:avLst/>
+                    </a:prstGeom>
+                  </pic:spPr>
+                </pic:pic>
+              </a:graphicData>
+            </a:graphic>
+          </wp:inline>
+        </w:drawing>
+      </w:r>
+    </w:p>
+    <w:p>
+      <w:pPr>
+        <w:pStyle w:val="oancuaDanhsach"/>
+        <w:ind w:left="1800"/>
+        <w:rPr>
+          <w:sz w:val="26"/>
+          <w:szCs w:val="26"/>
+          <w:lang w:val="en-US"/>
+        </w:rPr>
+      </w:pPr>
+      <w:r>
+        <w:rPr>
+          <w:sz w:val="26"/>
+          <w:szCs w:val="26"/>
+          <w:lang w:val="en-US"/>
+        </w:rPr>
+        <w:t>(Hình A2c)</w:t>
       </w:r>
     </w:p>
     <w:p>
@@ -807,47 +846,38 @@
           <w:szCs w:val="26"/>
           <w:lang w:val="en-US"/>
         </w:rPr>
-        <w:t>Cây FP-Growth:</w:t>
-      </w:r>
-    </w:p>
-    <w:p>
-      <w:pPr>
-        <w:pStyle w:val="oancuaDanhsach"/>
-        <w:ind w:left="1800"/>
-        <w:rPr>
-          <w:sz w:val="26"/>
-          <w:szCs w:val="26"/>
-          <w:lang w:val="en-US"/>
-        </w:rPr>
-      </w:pPr>
-    </w:p>
-    <w:p>
-      <w:pPr>
-        <w:pStyle w:val="oancuaDanhsach"/>
-        <w:numPr>
-          <w:ilvl w:val="0"/>
-          <w:numId w:val="12"/>
-        </w:numPr>
-        <w:ind w:left="1800"/>
-        <w:rPr>
-          <w:sz w:val="26"/>
-          <w:szCs w:val="26"/>
-          <w:lang w:val="en-US"/>
-        </w:rPr>
-      </w:pPr>
-      <w:r>
-        <w:rPr>
-          <w:sz w:val="26"/>
-          <w:szCs w:val="26"/>
-          <w:lang w:val="en-US"/>
-        </w:rPr>
-        <w:t>Bảng:</w:t>
+        <w:lastRenderedPageBreak/>
+        <w:t xml:space="preserve">Bảng xây dựng cây </w:t>
+      </w:r>
+      <w:r>
+        <w:rPr>
+          <w:sz w:val="26"/>
+          <w:szCs w:val="26"/>
+          <w:lang w:val="en-US"/>
+        </w:rPr>
+        <w:t xml:space="preserve">cơ sở mẫu điều kiện và </w:t>
+      </w:r>
+      <w:r>
+        <w:rPr>
+          <w:sz w:val="26"/>
+          <w:szCs w:val="26"/>
+          <w:lang w:val="en-US"/>
+        </w:rPr>
+        <w:t>cây FP điều kiện, mẫu phổ biến</w:t>
+      </w:r>
+      <w:r>
+        <w:rPr>
+          <w:sz w:val="26"/>
+          <w:szCs w:val="26"/>
+          <w:lang w:val="en-US"/>
+        </w:rPr>
+        <w:t>:</w:t>
       </w:r>
     </w:p>
     <w:tbl>
       <w:tblPr>
+        <w:tblpPr w:leftFromText="180" w:rightFromText="180" w:vertAnchor="text" w:horzAnchor="page" w:tblpX="3107" w:tblpY="3"/>
         <w:tblW w:w="8504" w:type="dxa"/>
-        <w:tblInd w:w="1582" w:type="dxa"/>
         <w:tblCellMar>
           <w:left w:w="0" w:type="dxa"/>
           <w:right w:w="0" w:type="dxa"/>
@@ -2869,99 +2899,28 @@
           <w:lang w:val="en-US"/>
         </w:rPr>
       </w:pPr>
-      <w:r>
-        <w:rPr>
-          <w:sz w:val="26"/>
-          <w:szCs w:val="26"/>
-          <w:lang w:val="en-US"/>
-        </w:rPr>
-        <w:t xml:space="preserve"> </w:t>
-      </w:r>
-    </w:p>
-    <w:p>
-      <w:pPr>
-        <w:pStyle w:val="oancuaDanhsach"/>
-        <w:numPr>
-          <w:ilvl w:val="0"/>
-          <w:numId w:val="8"/>
-        </w:numPr>
-        <w:rPr>
-          <w:sz w:val="26"/>
-          <w:szCs w:val="26"/>
-          <w:lang w:val="en-US"/>
-        </w:rPr>
-      </w:pPr>
-      <w:r>
-        <w:rPr>
-          <w:sz w:val="26"/>
-          <w:szCs w:val="26"/>
-          <w:lang w:val="en-US"/>
-        </w:rPr>
-        <w:t>So sánh kết quả</w:t>
-      </w:r>
-      <w:r>
-        <w:rPr>
-          <w:sz w:val="26"/>
-          <w:szCs w:val="26"/>
-          <w:lang w:val="en-US"/>
-        </w:rPr>
-        <w:t xml:space="preserve">: Kết quả tìm được </w:t>
-      </w:r>
-      <w:r>
-        <w:rPr>
-          <w:sz w:val="26"/>
-          <w:szCs w:val="26"/>
-          <w:lang w:val="en-US"/>
-        </w:rPr>
-        <w:t>của 2 thuật toán là như nhau.</w:t>
-      </w:r>
-    </w:p>
-    <w:p>
-      <w:pPr>
-        <w:pStyle w:val="oancuaDanhsach"/>
-        <w:numPr>
-          <w:ilvl w:val="0"/>
-          <w:numId w:val="8"/>
-        </w:numPr>
-        <w:rPr>
-          <w:sz w:val="26"/>
-          <w:szCs w:val="26"/>
-          <w:lang w:val="en-US"/>
-        </w:rPr>
-      </w:pPr>
-      <w:r>
-        <w:rPr>
-          <w:sz w:val="26"/>
-          <w:szCs w:val="26"/>
-          <w:lang w:val="en-US"/>
-        </w:rPr>
-        <w:lastRenderedPageBreak/>
-        <w:t>Liệt kê tập phổ biến tối đại (</w:t>
-      </w:r>
-      <w:r>
-        <w:rPr>
-          <w:b/>
-          <w:sz w:val="26"/>
-          <w:szCs w:val="26"/>
-          <w:lang w:val="en-US"/>
-        </w:rPr>
-        <w:t>Maximal frequent itemsets</w:t>
-      </w:r>
-      <w:r>
-        <w:rPr>
-          <w:sz w:val="26"/>
-          <w:szCs w:val="26"/>
-          <w:lang w:val="en-US"/>
-        </w:rPr>
-        <w:t>):</w:t>
-      </w:r>
-      <w:r>
-        <w:rPr>
-          <w:sz w:val="26"/>
-          <w:szCs w:val="26"/>
-          <w:lang w:val="en-US"/>
-        </w:rPr>
-        <w:t xml:space="preserve"> </w:t>
+    </w:p>
+    <w:p>
+      <w:pPr>
+        <w:pStyle w:val="oancuaDanhsach"/>
+        <w:numPr>
+          <w:ilvl w:val="0"/>
+          <w:numId w:val="10"/>
+        </w:numPr>
+        <w:rPr>
+          <w:rFonts w:cstheme="minorHAnsi"/>
+          <w:sz w:val="26"/>
+          <w:szCs w:val="26"/>
+          <w:lang w:val="en-US"/>
+        </w:rPr>
+      </w:pPr>
+      <w:r>
+        <w:rPr>
+          <w:sz w:val="26"/>
+          <w:szCs w:val="26"/>
+          <w:lang w:val="en-US"/>
+        </w:rPr>
+        <w:t xml:space="preserve">Tập phổ biến: </w:t>
       </w:r>
       <w:r>
         <w:rPr>
@@ -2971,7 +2930,7 @@
           <w:szCs w:val="26"/>
           <w:shd w:val="clear" w:color="auto" w:fill="FFFFFF"/>
         </w:rPr>
-        <w:t>AB, AD, AG</w:t>
+        <w:t>{A, B, D, C, E, F, G, H, J, AB, AD, AG, BD, BH, BE, BJ, CD, CF, DF, DH, DJ, HJ, BDH, BDJ, BHJ, CDF, DHJ, BDHJ}</w:t>
       </w:r>
       <w:r>
         <w:rPr>
@@ -2982,7 +2941,117 @@
           <w:shd w:val="clear" w:color="auto" w:fill="FFFFFF"/>
           <w:lang w:val="en-US"/>
         </w:rPr>
-        <w:t>,</w:t>
+        <w:t>.</w:t>
+      </w:r>
+      <w:r>
+        <w:rPr>
+          <w:sz w:val="26"/>
+          <w:szCs w:val="26"/>
+          <w:lang w:val="en-US"/>
+        </w:rPr>
+        <w:t xml:space="preserve"> </w:t>
+      </w:r>
+    </w:p>
+    <w:p>
+      <w:pPr>
+        <w:pStyle w:val="oancuaDanhsach"/>
+        <w:numPr>
+          <w:ilvl w:val="0"/>
+          <w:numId w:val="8"/>
+        </w:numPr>
+        <w:rPr>
+          <w:sz w:val="26"/>
+          <w:szCs w:val="26"/>
+          <w:lang w:val="en-US"/>
+        </w:rPr>
+      </w:pPr>
+      <w:r>
+        <w:rPr>
+          <w:sz w:val="26"/>
+          <w:szCs w:val="26"/>
+          <w:lang w:val="en-US"/>
+        </w:rPr>
+        <w:t>So sánh kết quả</w:t>
+      </w:r>
+      <w:r>
+        <w:rPr>
+          <w:sz w:val="26"/>
+          <w:szCs w:val="26"/>
+          <w:lang w:val="en-US"/>
+        </w:rPr>
+        <w:t xml:space="preserve">: Kết quả tìm được </w:t>
+      </w:r>
+      <w:r>
+        <w:rPr>
+          <w:sz w:val="26"/>
+          <w:szCs w:val="26"/>
+          <w:lang w:val="en-US"/>
+        </w:rPr>
+        <w:t xml:space="preserve">của 2 thuật toán là </w:t>
+      </w:r>
+      <w:r>
+        <w:rPr>
+          <w:color w:val="FF0000"/>
+          <w:sz w:val="26"/>
+          <w:szCs w:val="26"/>
+          <w:lang w:val="en-US"/>
+        </w:rPr>
+        <w:t>như nhau</w:t>
+      </w:r>
+      <w:r>
+        <w:rPr>
+          <w:sz w:val="26"/>
+          <w:szCs w:val="26"/>
+          <w:lang w:val="en-US"/>
+        </w:rPr>
+        <w:t>.</w:t>
+      </w:r>
+    </w:p>
+    <w:p>
+      <w:pPr>
+        <w:pStyle w:val="oancuaDanhsach"/>
+        <w:numPr>
+          <w:ilvl w:val="0"/>
+          <w:numId w:val="8"/>
+        </w:numPr>
+        <w:rPr>
+          <w:sz w:val="26"/>
+          <w:szCs w:val="26"/>
+          <w:lang w:val="en-US"/>
+        </w:rPr>
+      </w:pPr>
+      <w:r>
+        <w:rPr>
+          <w:sz w:val="26"/>
+          <w:szCs w:val="26"/>
+          <w:lang w:val="en-US"/>
+        </w:rPr>
+        <w:t>Liệt kê tập phổ biến tối đại (</w:t>
+      </w:r>
+      <w:r>
+        <w:rPr>
+          <w:b/>
+          <w:sz w:val="26"/>
+          <w:szCs w:val="26"/>
+          <w:lang w:val="en-US"/>
+        </w:rPr>
+        <w:t>Maximal frequent itemsets</w:t>
+      </w:r>
+      <w:r>
+        <w:rPr>
+          <w:sz w:val="26"/>
+          <w:szCs w:val="26"/>
+          <w:lang w:val="en-US"/>
+        </w:rPr>
+        <w:t>):</w:t>
+      </w:r>
+      <w:r>
+        <w:rPr>
+          <w:sz w:val="26"/>
+          <w:szCs w:val="26"/>
+          <w:lang w:val="en-US"/>
+        </w:rPr>
+        <w:t xml:space="preserve"> </w:t>
       </w:r>
       <w:r>
         <w:rPr>
@@ -2992,7 +3061,7 @@
           <w:szCs w:val="26"/>
           <w:shd w:val="clear" w:color="auto" w:fill="FFFFFF"/>
         </w:rPr>
-        <w:t xml:space="preserve"> BE, CDF,</w:t>
+        <w:t>AB, AD, AG</w:t>
       </w:r>
       <w:r>
         <w:rPr>
@@ -3003,7 +3072,7 @@
           <w:shd w:val="clear" w:color="auto" w:fill="FFFFFF"/>
           <w:lang w:val="en-US"/>
         </w:rPr>
-        <w:t xml:space="preserve"> </w:t>
+        <w:t>,</w:t>
       </w:r>
       <w:r>
         <w:rPr>
@@ -3013,7 +3082,7 @@
           <w:szCs w:val="26"/>
           <w:shd w:val="clear" w:color="auto" w:fill="FFFFFF"/>
         </w:rPr>
-        <w:t>BDHJ</w:t>
+        <w:t xml:space="preserve"> BE, CDF,</w:t>
       </w:r>
       <w:r>
         <w:rPr>
@@ -3024,76 +3093,17 @@
           <w:shd w:val="clear" w:color="auto" w:fill="FFFFFF"/>
           <w:lang w:val="en-US"/>
         </w:rPr>
-        <w:t>.</w:t>
-      </w:r>
-    </w:p>
-    <w:p>
-      <w:pPr>
-        <w:pStyle w:val="oancuaDanhsach"/>
-        <w:numPr>
-          <w:ilvl w:val="0"/>
-          <w:numId w:val="8"/>
-        </w:numPr>
-        <w:rPr>
-          <w:sz w:val="26"/>
-          <w:szCs w:val="26"/>
-          <w:lang w:val="en-US"/>
-        </w:rPr>
-      </w:pPr>
-      <w:r>
-        <w:rPr>
-          <w:sz w:val="26"/>
-          <w:szCs w:val="26"/>
-          <w:lang w:val="en-US"/>
-        </w:rPr>
-        <w:t>Liệt kê các tập phổ biến đóng (</w:t>
-      </w:r>
-      <w:r>
-        <w:rPr>
-          <w:b/>
-          <w:sz w:val="26"/>
-          <w:szCs w:val="26"/>
-          <w:lang w:val="en-US"/>
-        </w:rPr>
-        <w:t>Closed frequent Itemsets</w:t>
-      </w:r>
-      <w:r>
-        <w:rPr>
-          <w:sz w:val="26"/>
-          <w:szCs w:val="26"/>
-          <w:lang w:val="en-US"/>
-        </w:rPr>
-        <w:t>):</w:t>
-      </w:r>
-      <w:r>
-        <w:rPr>
-          <w:sz w:val="26"/>
-          <w:szCs w:val="26"/>
-          <w:lang w:val="en-US"/>
-        </w:rPr>
         <w:t xml:space="preserve"> </w:t>
       </w:r>
-    </w:p>
-    <w:p>
-      <w:pPr>
-        <w:pStyle w:val="oancuaDanhsach"/>
-        <w:ind w:left="1440"/>
+      <w:r>
         <w:rPr>
           <w:rFonts w:cstheme="minorHAnsi"/>
           <w:color w:val="000000"/>
           <w:sz w:val="26"/>
           <w:szCs w:val="26"/>
           <w:shd w:val="clear" w:color="auto" w:fill="FFFFFF"/>
-          <w:lang w:val="en-US"/>
-        </w:rPr>
-      </w:pPr>
-      <w:r>
-        <w:rPr>
-          <w:sz w:val="26"/>
-          <w:szCs w:val="26"/>
-          <w:lang w:val="en-US"/>
-        </w:rPr>
-        <w:t xml:space="preserve">+ </w:t>
+        </w:rPr>
+        <w:t>BDHJ</w:t>
       </w:r>
       <w:r>
         <w:rPr>
@@ -3102,10 +3112,62 @@
           <w:sz w:val="26"/>
           <w:szCs w:val="26"/>
           <w:shd w:val="clear" w:color="auto" w:fill="FFFFFF"/>
-        </w:rPr>
-        <w:t>A</w:t>
-      </w:r>
-      <w:r>
+          <w:lang w:val="en-US"/>
+        </w:rPr>
+        <w:t>.</w:t>
+      </w:r>
+    </w:p>
+    <w:p>
+      <w:pPr>
+        <w:pStyle w:val="oancuaDanhsach"/>
+        <w:numPr>
+          <w:ilvl w:val="0"/>
+          <w:numId w:val="8"/>
+        </w:numPr>
+        <w:rPr>
+          <w:sz w:val="26"/>
+          <w:szCs w:val="26"/>
+          <w:lang w:val="en-US"/>
+        </w:rPr>
+      </w:pPr>
+      <w:r>
+        <w:rPr>
+          <w:sz w:val="26"/>
+          <w:szCs w:val="26"/>
+          <w:lang w:val="en-US"/>
+        </w:rPr>
+        <w:t>Liệt kê các tập phổ biến đóng (</w:t>
+      </w:r>
+      <w:r>
+        <w:rPr>
+          <w:b/>
+          <w:sz w:val="26"/>
+          <w:szCs w:val="26"/>
+          <w:lang w:val="en-US"/>
+        </w:rPr>
+        <w:t>Closed frequent Itemsets</w:t>
+      </w:r>
+      <w:r>
+        <w:rPr>
+          <w:sz w:val="26"/>
+          <w:szCs w:val="26"/>
+          <w:lang w:val="en-US"/>
+        </w:rPr>
+        <w:t>):</w:t>
+      </w:r>
+      <w:r>
+        <w:rPr>
+          <w:sz w:val="26"/>
+          <w:szCs w:val="26"/>
+          <w:lang w:val="en-US"/>
+        </w:rPr>
+        <w:t xml:space="preserve"> </w:t>
+      </w:r>
+    </w:p>
+    <w:p>
+      <w:pPr>
+        <w:pStyle w:val="oancuaDanhsach"/>
+        <w:ind w:left="1440"/>
         <w:rPr>
           <w:rFonts w:cstheme="minorHAnsi"/>
           <w:color w:val="000000"/>
@@ -3114,7 +3176,14 @@
           <w:shd w:val="clear" w:color="auto" w:fill="FFFFFF"/>
           <w:lang w:val="en-US"/>
         </w:rPr>
-        <w:t>: c(A) = i(t(A)) =</w:t>
+      </w:pPr>
+      <w:r>
+        <w:rPr>
+          <w:sz w:val="26"/>
+          <w:szCs w:val="26"/>
+          <w:lang w:val="en-US"/>
+        </w:rPr>
+        <w:t xml:space="preserve">+ </w:t>
       </w:r>
       <w:r>
         <w:rPr>
@@ -3124,7 +3193,7 @@
           <w:szCs w:val="26"/>
           <w:shd w:val="clear" w:color="auto" w:fill="FFFFFF"/>
         </w:rPr>
-        <w:t xml:space="preserve"> </w:t>
+        <w:t>A</w:t>
       </w:r>
       <w:r>
         <w:rPr>
@@ -3135,22 +3204,18 @@
           <w:shd w:val="clear" w:color="auto" w:fill="FFFFFF"/>
           <w:lang w:val="en-US"/>
         </w:rPr>
-        <w:t>i(200, 300, 400) = A.</w:t>
-      </w:r>
-    </w:p>
-    <w:p>
-      <w:pPr>
-        <w:pStyle w:val="oancuaDanhsach"/>
-        <w:ind w:left="1440"/>
+        <w:t>: c(A) = i(t(A)) =</w:t>
+      </w:r>
+      <w:r>
         <w:rPr>
           <w:rFonts w:cstheme="minorHAnsi"/>
           <w:color w:val="000000"/>
           <w:sz w:val="26"/>
           <w:szCs w:val="26"/>
           <w:shd w:val="clear" w:color="auto" w:fill="FFFFFF"/>
-          <w:lang w:val="en-US"/>
-        </w:rPr>
-      </w:pPr>
+        </w:rPr>
+        <w:t xml:space="preserve"> </w:t>
+      </w:r>
       <w:r>
         <w:rPr>
           <w:rFonts w:cstheme="minorHAnsi"/>
@@ -3160,18 +3225,22 @@
           <w:shd w:val="clear" w:color="auto" w:fill="FFFFFF"/>
           <w:lang w:val="en-US"/>
         </w:rPr>
-        <w:t xml:space="preserve">+ </w:t>
-      </w:r>
-      <w:r>
+        <w:t>i(200, 300, 400) = A.</w:t>
+      </w:r>
+    </w:p>
+    <w:p>
+      <w:pPr>
+        <w:pStyle w:val="oancuaDanhsach"/>
+        <w:ind w:left="1440"/>
         <w:rPr>
           <w:rFonts w:cstheme="minorHAnsi"/>
           <w:color w:val="000000"/>
           <w:sz w:val="26"/>
           <w:szCs w:val="26"/>
           <w:shd w:val="clear" w:color="auto" w:fill="FFFFFF"/>
-        </w:rPr>
-        <w:t>B</w:t>
-      </w:r>
+          <w:lang w:val="en-US"/>
+        </w:rPr>
+      </w:pPr>
       <w:r>
         <w:rPr>
           <w:rFonts w:cstheme="minorHAnsi"/>
@@ -3181,22 +3250,18 @@
           <w:shd w:val="clear" w:color="auto" w:fill="FFFFFF"/>
           <w:lang w:val="en-US"/>
         </w:rPr>
-        <w:t>: c(B) = i(t(B)) = i(100, 300, 400) = B.</w:t>
-      </w:r>
-    </w:p>
-    <w:p>
-      <w:pPr>
-        <w:pStyle w:val="oancuaDanhsach"/>
-        <w:ind w:left="1440"/>
+        <w:t xml:space="preserve">+ </w:t>
+      </w:r>
+      <w:r>
         <w:rPr>
           <w:rFonts w:cstheme="minorHAnsi"/>
           <w:color w:val="000000"/>
           <w:sz w:val="26"/>
           <w:szCs w:val="26"/>
           <w:shd w:val="clear" w:color="auto" w:fill="FFFFFF"/>
-          <w:lang w:val="en-US"/>
-        </w:rPr>
-      </w:pPr>
+        </w:rPr>
+        <w:t>B</w:t>
+      </w:r>
       <w:r>
         <w:rPr>
           <w:rFonts w:cstheme="minorHAnsi"/>
@@ -3206,18 +3271,22 @@
           <w:shd w:val="clear" w:color="auto" w:fill="FFFFFF"/>
           <w:lang w:val="en-US"/>
         </w:rPr>
-        <w:t xml:space="preserve">+ </w:t>
-      </w:r>
-      <w:r>
+        <w:t>: c(B) = i(t(B)) = i(100, 300, 400) = B.</w:t>
+      </w:r>
+    </w:p>
+    <w:p>
+      <w:pPr>
+        <w:pStyle w:val="oancuaDanhsach"/>
+        <w:ind w:left="1440"/>
         <w:rPr>
           <w:rFonts w:cstheme="minorHAnsi"/>
           <w:color w:val="000000"/>
           <w:sz w:val="26"/>
           <w:szCs w:val="26"/>
           <w:shd w:val="clear" w:color="auto" w:fill="FFFFFF"/>
-        </w:rPr>
-        <w:t>D</w:t>
-      </w:r>
+          <w:lang w:val="en-US"/>
+        </w:rPr>
+      </w:pPr>
       <w:r>
         <w:rPr>
           <w:rFonts w:cstheme="minorHAnsi"/>
@@ -3227,22 +3296,18 @@
           <w:shd w:val="clear" w:color="auto" w:fill="FFFFFF"/>
           <w:lang w:val="en-US"/>
         </w:rPr>
-        <w:t>: c(D) = i(t(D)) = i(100, 200, 300) = D.</w:t>
-      </w:r>
-    </w:p>
-    <w:p>
-      <w:pPr>
-        <w:pStyle w:val="oancuaDanhsach"/>
-        <w:ind w:left="1440"/>
+        <w:t xml:space="preserve">+ </w:t>
+      </w:r>
+      <w:r>
         <w:rPr>
           <w:rFonts w:cstheme="minorHAnsi"/>
           <w:color w:val="000000"/>
           <w:sz w:val="26"/>
           <w:szCs w:val="26"/>
           <w:shd w:val="clear" w:color="auto" w:fill="FFFFFF"/>
-          <w:lang w:val="en-US"/>
-        </w:rPr>
-      </w:pPr>
+        </w:rPr>
+        <w:t>D</w:t>
+      </w:r>
       <w:r>
         <w:rPr>
           <w:rFonts w:cstheme="minorHAnsi"/>
@@ -3252,18 +3317,22 @@
           <w:shd w:val="clear" w:color="auto" w:fill="FFFFFF"/>
           <w:lang w:val="en-US"/>
         </w:rPr>
-        <w:t xml:space="preserve">+ </w:t>
-      </w:r>
-      <w:r>
+        <w:t>: c(D) = i(t(D)) = i(100, 200, 300) = D.</w:t>
+      </w:r>
+    </w:p>
+    <w:p>
+      <w:pPr>
+        <w:pStyle w:val="oancuaDanhsach"/>
+        <w:ind w:left="1440"/>
         <w:rPr>
           <w:rFonts w:cstheme="minorHAnsi"/>
           <w:color w:val="000000"/>
           <w:sz w:val="26"/>
           <w:szCs w:val="26"/>
           <w:shd w:val="clear" w:color="auto" w:fill="FFFFFF"/>
-        </w:rPr>
-        <w:t>AB</w:t>
-      </w:r>
+          <w:lang w:val="en-US"/>
+        </w:rPr>
+      </w:pPr>
       <w:r>
         <w:rPr>
           <w:rFonts w:cstheme="minorHAnsi"/>
@@ -3273,22 +3342,18 @@
           <w:shd w:val="clear" w:color="auto" w:fill="FFFFFF"/>
           <w:lang w:val="en-US"/>
         </w:rPr>
-        <w:t>: c(AB) = i(t(AB)) = i(300, 400) = AB.</w:t>
-      </w:r>
-    </w:p>
-    <w:p>
-      <w:pPr>
-        <w:pStyle w:val="oancuaDanhsach"/>
-        <w:ind w:left="1440"/>
+        <w:t xml:space="preserve">+ </w:t>
+      </w:r>
+      <w:r>
         <w:rPr>
           <w:rFonts w:cstheme="minorHAnsi"/>
           <w:color w:val="000000"/>
           <w:sz w:val="26"/>
           <w:szCs w:val="26"/>
           <w:shd w:val="clear" w:color="auto" w:fill="FFFFFF"/>
-          <w:lang w:val="en-US"/>
-        </w:rPr>
-      </w:pPr>
+        </w:rPr>
+        <w:t>AB</w:t>
+      </w:r>
       <w:r>
         <w:rPr>
           <w:rFonts w:cstheme="minorHAnsi"/>
@@ -3298,18 +3363,22 @@
           <w:shd w:val="clear" w:color="auto" w:fill="FFFFFF"/>
           <w:lang w:val="en-US"/>
         </w:rPr>
-        <w:t xml:space="preserve">+ </w:t>
-      </w:r>
-      <w:r>
+        <w:t>: c(AB) = i(t(AB)) = i(300, 400) = AB.</w:t>
+      </w:r>
+    </w:p>
+    <w:p>
+      <w:pPr>
+        <w:pStyle w:val="oancuaDanhsach"/>
+        <w:ind w:left="1440"/>
         <w:rPr>
           <w:rFonts w:cstheme="minorHAnsi"/>
           <w:color w:val="000000"/>
           <w:sz w:val="26"/>
           <w:szCs w:val="26"/>
           <w:shd w:val="clear" w:color="auto" w:fill="FFFFFF"/>
-        </w:rPr>
-        <w:t>AD</w:t>
-      </w:r>
+          <w:lang w:val="en-US"/>
+        </w:rPr>
+      </w:pPr>
       <w:r>
         <w:rPr>
           <w:rFonts w:cstheme="minorHAnsi"/>
@@ -3319,22 +3388,18 @@
           <w:shd w:val="clear" w:color="auto" w:fill="FFFFFF"/>
           <w:lang w:val="en-US"/>
         </w:rPr>
-        <w:t>: c(AD) = i(t(AD)) = i(200, 300) = AD.</w:t>
-      </w:r>
-    </w:p>
-    <w:p>
-      <w:pPr>
-        <w:pStyle w:val="oancuaDanhsach"/>
-        <w:ind w:left="1440"/>
+        <w:t xml:space="preserve">+ </w:t>
+      </w:r>
+      <w:r>
         <w:rPr>
           <w:rFonts w:cstheme="minorHAnsi"/>
           <w:color w:val="000000"/>
           <w:sz w:val="26"/>
           <w:szCs w:val="26"/>
           <w:shd w:val="clear" w:color="auto" w:fill="FFFFFF"/>
-          <w:lang w:val="en-US"/>
-        </w:rPr>
-      </w:pPr>
+        </w:rPr>
+        <w:t>AD</w:t>
+      </w:r>
       <w:r>
         <w:rPr>
           <w:rFonts w:cstheme="minorHAnsi"/>
@@ -3344,18 +3409,22 @@
           <w:shd w:val="clear" w:color="auto" w:fill="FFFFFF"/>
           <w:lang w:val="en-US"/>
         </w:rPr>
-        <w:t xml:space="preserve">+ </w:t>
-      </w:r>
-      <w:r>
+        <w:t>: c(AD) = i(t(AD)) = i(200, 300) = AD.</w:t>
+      </w:r>
+    </w:p>
+    <w:p>
+      <w:pPr>
+        <w:pStyle w:val="oancuaDanhsach"/>
+        <w:ind w:left="1440"/>
         <w:rPr>
           <w:rFonts w:cstheme="minorHAnsi"/>
           <w:color w:val="000000"/>
           <w:sz w:val="26"/>
           <w:szCs w:val="26"/>
           <w:shd w:val="clear" w:color="auto" w:fill="FFFFFF"/>
-        </w:rPr>
-        <w:t>AG</w:t>
-      </w:r>
+          <w:lang w:val="en-US"/>
+        </w:rPr>
+      </w:pPr>
       <w:r>
         <w:rPr>
           <w:rFonts w:cstheme="minorHAnsi"/>
@@ -3365,22 +3434,18 @@
           <w:shd w:val="clear" w:color="auto" w:fill="FFFFFF"/>
           <w:lang w:val="en-US"/>
         </w:rPr>
-        <w:t>: c(AG) = i(t(AG)) = i(200, 400) = AG.</w:t>
-      </w:r>
-    </w:p>
-    <w:p>
-      <w:pPr>
-        <w:pStyle w:val="oancuaDanhsach"/>
-        <w:ind w:left="1440"/>
+        <w:t xml:space="preserve">+ </w:t>
+      </w:r>
+      <w:r>
         <w:rPr>
           <w:rFonts w:cstheme="minorHAnsi"/>
           <w:color w:val="000000"/>
           <w:sz w:val="26"/>
           <w:szCs w:val="26"/>
           <w:shd w:val="clear" w:color="auto" w:fill="FFFFFF"/>
-          <w:lang w:val="en-US"/>
-        </w:rPr>
-      </w:pPr>
+        </w:rPr>
+        <w:t>AG</w:t>
+      </w:r>
       <w:r>
         <w:rPr>
           <w:rFonts w:cstheme="minorHAnsi"/>
@@ -3390,18 +3455,22 @@
           <w:shd w:val="clear" w:color="auto" w:fill="FFFFFF"/>
           <w:lang w:val="en-US"/>
         </w:rPr>
-        <w:t xml:space="preserve">+ </w:t>
-      </w:r>
-      <w:r>
+        <w:t>: c(AG) = i(t(AG)) = i(200, 400) = AG.</w:t>
+      </w:r>
+    </w:p>
+    <w:p>
+      <w:pPr>
+        <w:pStyle w:val="oancuaDanhsach"/>
+        <w:ind w:left="1440"/>
         <w:rPr>
           <w:rFonts w:cstheme="minorHAnsi"/>
           <w:color w:val="000000"/>
           <w:sz w:val="26"/>
           <w:szCs w:val="26"/>
           <w:shd w:val="clear" w:color="auto" w:fill="FFFFFF"/>
-        </w:rPr>
-        <w:t>BE</w:t>
-      </w:r>
+          <w:lang w:val="en-US"/>
+        </w:rPr>
+      </w:pPr>
       <w:r>
         <w:rPr>
           <w:rFonts w:cstheme="minorHAnsi"/>
@@ -3411,22 +3480,18 @@
           <w:shd w:val="clear" w:color="auto" w:fill="FFFFFF"/>
           <w:lang w:val="en-US"/>
         </w:rPr>
-        <w:t>: c(BE) = i(t(BE)) = i(100, 400) = BE.</w:t>
-      </w:r>
-    </w:p>
-    <w:p>
-      <w:pPr>
-        <w:pStyle w:val="oancuaDanhsach"/>
-        <w:ind w:left="1440"/>
+        <w:t xml:space="preserve">+ </w:t>
+      </w:r>
+      <w:r>
         <w:rPr>
           <w:rFonts w:cstheme="minorHAnsi"/>
           <w:color w:val="000000"/>
           <w:sz w:val="26"/>
           <w:szCs w:val="26"/>
           <w:shd w:val="clear" w:color="auto" w:fill="FFFFFF"/>
-          <w:lang w:val="en-US"/>
-        </w:rPr>
-      </w:pPr>
+        </w:rPr>
+        <w:t>BE</w:t>
+      </w:r>
       <w:r>
         <w:rPr>
           <w:rFonts w:cstheme="minorHAnsi"/>
@@ -3436,18 +3501,22 @@
           <w:shd w:val="clear" w:color="auto" w:fill="FFFFFF"/>
           <w:lang w:val="en-US"/>
         </w:rPr>
-        <w:t xml:space="preserve">+ </w:t>
-      </w:r>
-      <w:r>
+        <w:t>: c(BE) = i(t(BE)) = i(100, 400) = BE.</w:t>
+      </w:r>
+    </w:p>
+    <w:p>
+      <w:pPr>
+        <w:pStyle w:val="oancuaDanhsach"/>
+        <w:ind w:left="1440"/>
         <w:rPr>
           <w:rFonts w:cstheme="minorHAnsi"/>
           <w:color w:val="000000"/>
           <w:sz w:val="26"/>
           <w:szCs w:val="26"/>
           <w:shd w:val="clear" w:color="auto" w:fill="FFFFFF"/>
-        </w:rPr>
-        <w:t>CDF</w:t>
-      </w:r>
+          <w:lang w:val="en-US"/>
+        </w:rPr>
+      </w:pPr>
       <w:r>
         <w:rPr>
           <w:rFonts w:cstheme="minorHAnsi"/>
@@ -3457,7 +3526,7 @@
           <w:shd w:val="clear" w:color="auto" w:fill="FFFFFF"/>
           <w:lang w:val="en-US"/>
         </w:rPr>
-        <w:t>: c(CDF) = i(t(CDF</w:t>
+        <w:t xml:space="preserve">+ </w:t>
       </w:r>
       <w:r>
         <w:rPr>
@@ -3466,21 +3535,9 @@
           <w:sz w:val="26"/>
           <w:szCs w:val="26"/>
           <w:shd w:val="clear" w:color="auto" w:fill="FFFFFF"/>
-          <w:lang w:val="en-US"/>
-        </w:rPr>
-        <w:t>)) = i(100, 200) = CDF.</w:t>
-      </w:r>
-    </w:p>
-    <w:p>
-      <w:pPr>
-        <w:pStyle w:val="oancuaDanhsach"/>
-        <w:ind w:left="1440"/>
-        <w:rPr>
-          <w:sz w:val="26"/>
-          <w:szCs w:val="26"/>
-          <w:lang w:val="en-US"/>
-        </w:rPr>
-      </w:pPr>
+        </w:rPr>
+        <w:t>CDF</w:t>
+      </w:r>
       <w:r>
         <w:rPr>
           <w:rFonts w:cstheme="minorHAnsi"/>
@@ -3490,7 +3547,7 @@
           <w:shd w:val="clear" w:color="auto" w:fill="FFFFFF"/>
           <w:lang w:val="en-US"/>
         </w:rPr>
-        <w:t xml:space="preserve">+ </w:t>
+        <w:t>: c(CDF) = i(t(CDF</w:t>
       </w:r>
       <w:r>
         <w:rPr>
@@ -3499,10 +3556,15 @@
           <w:sz w:val="26"/>
           <w:szCs w:val="26"/>
           <w:shd w:val="clear" w:color="auto" w:fill="FFFFFF"/>
-        </w:rPr>
-        <w:t>BDHJ</w:t>
-      </w:r>
-      <w:r>
+          <w:lang w:val="en-US"/>
+        </w:rPr>
+        <w:t>)) = i(100, 200) = CDF.</w:t>
+      </w:r>
+    </w:p>
+    <w:p>
+      <w:pPr>
+        <w:pStyle w:val="oancuaDanhsach"/>
+        <w:ind w:left="1440"/>
         <w:rPr>
           <w:rFonts w:cstheme="minorHAnsi"/>
           <w:color w:val="000000"/>
@@ -3511,8 +3573,7 @@
           <w:shd w:val="clear" w:color="auto" w:fill="FFFFFF"/>
           <w:lang w:val="en-US"/>
         </w:rPr>
-        <w:t>: c(BDHJ) = i(t(BDHJ)) = i(100, 300) = BDHJ</w:t>
-      </w:r>
+      </w:pPr>
       <w:r>
         <w:rPr>
           <w:rFonts w:cstheme="minorHAnsi"/>
@@ -3522,45 +3583,7 @@
           <w:shd w:val="clear" w:color="auto" w:fill="FFFFFF"/>
           <w:lang w:val="en-US"/>
         </w:rPr>
-        <w:t>.</w:t>
-      </w:r>
-    </w:p>
-    <w:p>
-      <w:pPr>
-        <w:pStyle w:val="oancuaDanhsach"/>
-        <w:numPr>
-          <w:ilvl w:val="0"/>
-          <w:numId w:val="6"/>
-        </w:numPr>
-        <w:rPr>
-          <w:sz w:val="26"/>
-          <w:szCs w:val="26"/>
-          <w:lang w:val="en-US"/>
-        </w:rPr>
-      </w:pPr>
-      <w:r>
-        <w:rPr>
-          <w:sz w:val="26"/>
-          <w:szCs w:val="26"/>
-          <w:lang w:val="en-US"/>
-        </w:rPr>
-        <w:t>Tìm tất cả các luật kết hợp có dạng (item1 ^ item2 -&gt; item3) thỏa mãn minsupp và minconf</w:t>
-      </w:r>
-      <w:r>
-        <w:rPr>
-          <w:sz w:val="26"/>
-          <w:szCs w:val="26"/>
-          <w:lang w:val="en-US"/>
-        </w:rPr>
-        <w:t>:</w:t>
-      </w:r>
-      <w:r>
-        <w:rPr>
-          <w:sz w:val="26"/>
-          <w:szCs w:val="26"/>
-          <w:lang w:val="en-US"/>
-        </w:rPr>
-        <w:t xml:space="preserve"> </w:t>
+        <w:t xml:space="preserve">+ </w:t>
       </w:r>
       <w:r>
         <w:rPr>
@@ -3570,6 +3593,101 @@
           <w:szCs w:val="26"/>
           <w:shd w:val="clear" w:color="auto" w:fill="FFFFFF"/>
         </w:rPr>
+        <w:t>BDHJ</w:t>
+      </w:r>
+      <w:r>
+        <w:rPr>
+          <w:rFonts w:cstheme="minorHAnsi"/>
+          <w:color w:val="000000"/>
+          <w:sz w:val="26"/>
+          <w:szCs w:val="26"/>
+          <w:shd w:val="clear" w:color="auto" w:fill="FFFFFF"/>
+          <w:lang w:val="en-US"/>
+        </w:rPr>
+        <w:t>: c(BDHJ) = i(t(BDHJ)) = i(100, 300) = BDHJ</w:t>
+      </w:r>
+      <w:r>
+        <w:rPr>
+          <w:rFonts w:cstheme="minorHAnsi"/>
+          <w:color w:val="000000"/>
+          <w:sz w:val="26"/>
+          <w:szCs w:val="26"/>
+          <w:shd w:val="clear" w:color="auto" w:fill="FFFFFF"/>
+          <w:lang w:val="en-US"/>
+        </w:rPr>
+        <w:t>.</w:t>
+      </w:r>
+    </w:p>
+    <w:p>
+      <w:pPr>
+        <w:pStyle w:val="oancuaDanhsach"/>
+        <w:numPr>
+          <w:ilvl w:val="0"/>
+          <w:numId w:val="13"/>
+        </w:numPr>
+        <w:rPr>
+          <w:sz w:val="26"/>
+          <w:szCs w:val="26"/>
+          <w:lang w:val="en-US"/>
+        </w:rPr>
+      </w:pPr>
+      <w:r>
+        <w:rPr>
+          <w:rFonts w:cstheme="minorHAnsi"/>
+          <w:color w:val="000000"/>
+          <w:sz w:val="26"/>
+          <w:szCs w:val="26"/>
+          <w:shd w:val="clear" w:color="auto" w:fill="FFFFFF"/>
+          <w:lang w:val="en-US"/>
+        </w:rPr>
+        <w:t>Các tập phổ biến đóng: A, B, D, AB, AD, AG, BE, CDF, BDHJ.</w:t>
+      </w:r>
+    </w:p>
+    <w:p>
+      <w:pPr>
+        <w:pStyle w:val="oancuaDanhsach"/>
+        <w:numPr>
+          <w:ilvl w:val="0"/>
+          <w:numId w:val="6"/>
+        </w:numPr>
+        <w:rPr>
+          <w:sz w:val="26"/>
+          <w:szCs w:val="26"/>
+          <w:lang w:val="en-US"/>
+        </w:rPr>
+      </w:pPr>
+      <w:r>
+        <w:rPr>
+          <w:sz w:val="26"/>
+          <w:szCs w:val="26"/>
+          <w:lang w:val="en-US"/>
+        </w:rPr>
+        <w:t>Tìm tất cả các luật kết hợp có dạng (item1 ^ item2 -&gt; item3) thỏa mãn minsupp và minconf</w:t>
+      </w:r>
+      <w:r>
+        <w:rPr>
+          <w:sz w:val="26"/>
+          <w:szCs w:val="26"/>
+          <w:lang w:val="en-US"/>
+        </w:rPr>
+        <w:t>:</w:t>
+      </w:r>
+      <w:r>
+        <w:rPr>
+          <w:sz w:val="26"/>
+          <w:szCs w:val="26"/>
+          <w:lang w:val="en-US"/>
+        </w:rPr>
+        <w:t xml:space="preserve"> </w:t>
+      </w:r>
+      <w:r>
+        <w:rPr>
+          <w:rFonts w:cstheme="minorHAnsi"/>
+          <w:color w:val="000000"/>
+          <w:sz w:val="26"/>
+          <w:szCs w:val="26"/>
+          <w:shd w:val="clear" w:color="auto" w:fill="FFFFFF"/>
+        </w:rPr>
         <w:t>BDH, BDJ, BHJ, CDF, DHJ, BDHJ</w:t>
       </w:r>
     </w:p>
@@ -3632,7 +3750,15 @@
           <w:szCs w:val="26"/>
           <w:lang w:val="en-US"/>
         </w:rPr>
-        <w:t xml:space="preserve">Conf(BD -&gt; H) = </w:t>
+        <w:t>c</w:t>
+      </w:r>
+      <w:r>
+        <w:rPr>
+          <w:sz w:val="26"/>
+          <w:szCs w:val="26"/>
+          <w:lang w:val="en-US"/>
+        </w:rPr>
+        <w:t xml:space="preserve">onf(BD -&gt; H) = </w:t>
       </w:r>
       <w:r>
         <w:rPr>
@@ -3672,6 +3798,62 @@
         </w:rPr>
         <w:t xml:space="preserve">BH -&gt; D: </w:t>
       </w:r>
+      <w:r>
+        <w:rPr>
+          <w:sz w:val="26"/>
+          <w:szCs w:val="26"/>
+          <w:lang w:val="en-US"/>
+        </w:rPr>
+        <w:t>c</w:t>
+      </w:r>
+      <w:r>
+        <w:rPr>
+          <w:sz w:val="26"/>
+          <w:szCs w:val="26"/>
+          <w:lang w:val="en-US"/>
+        </w:rPr>
+        <w:t>onf(B</w:t>
+      </w:r>
+      <w:r>
+        <w:rPr>
+          <w:sz w:val="26"/>
+          <w:szCs w:val="26"/>
+          <w:lang w:val="en-US"/>
+        </w:rPr>
+        <w:t>H</w:t>
+      </w:r>
+      <w:r>
+        <w:rPr>
+          <w:sz w:val="26"/>
+          <w:szCs w:val="26"/>
+          <w:lang w:val="en-US"/>
+        </w:rPr>
+        <w:t xml:space="preserve"> -&gt; </w:t>
+      </w:r>
+      <w:r>
+        <w:rPr>
+          <w:sz w:val="26"/>
+          <w:szCs w:val="26"/>
+          <w:lang w:val="en-US"/>
+        </w:rPr>
+        <w:t>D</w:t>
+      </w:r>
+      <w:r>
+        <w:rPr>
+          <w:sz w:val="26"/>
+          <w:szCs w:val="26"/>
+          <w:lang w:val="en-US"/>
+        </w:rPr>
+        <w:t>)</w:t>
+      </w:r>
+      <w:r>
+        <w:rPr>
+          <w:sz w:val="26"/>
+          <w:szCs w:val="26"/>
+          <w:lang w:val="en-US"/>
+        </w:rPr>
+        <w:t xml:space="preserve"> = 2/2 = 1.</w:t>
+      </w:r>
     </w:p>
     <w:p>
       <w:pPr>
@@ -3694,6 +3876,30 @@
         </w:rPr>
         <w:t>DH -&gt; B:</w:t>
       </w:r>
+      <w:r>
+        <w:rPr>
+          <w:sz w:val="26"/>
+          <w:szCs w:val="26"/>
+          <w:lang w:val="en-US"/>
+        </w:rPr>
+        <w:t xml:space="preserve"> conf(D</w:t>
+      </w:r>
+      <w:r>
+        <w:rPr>
+          <w:sz w:val="26"/>
+          <w:szCs w:val="26"/>
+          <w:lang w:val="en-US"/>
+        </w:rPr>
+        <w:t>H</w:t>
+      </w:r>
+      <w:r>
+        <w:rPr>
+          <w:sz w:val="26"/>
+          <w:szCs w:val="26"/>
+          <w:lang w:val="en-US"/>
+        </w:rPr>
+        <w:t xml:space="preserve"> -&gt; B) = 2/2 = 1.</w:t>
+      </w:r>
     </w:p>
     <w:p>
       <w:pPr>
@@ -3716,6 +3922,22 @@
         </w:rPr>
         <w:t>BD -&gt; J</w:t>
       </w:r>
+      <w:r>
+        <w:rPr>
+          <w:sz w:val="26"/>
+          <w:szCs w:val="26"/>
+          <w:lang w:val="en-US"/>
+        </w:rPr>
+        <w:t>: conf(</w:t>
+      </w:r>
+      <w:r>
+        <w:rPr>
+          <w:sz w:val="26"/>
+          <w:szCs w:val="26"/>
+          <w:lang w:val="en-US"/>
+        </w:rPr>
+        <w:t>BD -&gt; J) = 2/2 = 1.</w:t>
+      </w:r>
     </w:p>
     <w:p>
       <w:pPr>
@@ -3738,6 +3960,30 @@
         </w:rPr>
         <w:t>BJ -&gt; D</w:t>
       </w:r>
+      <w:r>
+        <w:rPr>
+          <w:sz w:val="26"/>
+          <w:szCs w:val="26"/>
+          <w:lang w:val="en-US"/>
+        </w:rPr>
+        <w:t>: conf(</w:t>
+      </w:r>
+      <w:r>
+        <w:rPr>
+          <w:sz w:val="26"/>
+          <w:szCs w:val="26"/>
+          <w:lang w:val="en-US"/>
+        </w:rPr>
+        <w:t>BJ -&gt; D</w:t>
+      </w:r>
+      <w:r>
+        <w:rPr>
+          <w:sz w:val="26"/>
+          <w:szCs w:val="26"/>
+          <w:lang w:val="en-US"/>
+        </w:rPr>
+        <w:t>) = 2/2 = 1.</w:t>
+      </w:r>
     </w:p>
     <w:p>
       <w:pPr>
@@ -3758,8 +4004,33 @@
           <w:szCs w:val="26"/>
           <w:lang w:val="en-US"/>
         </w:rPr>
+        <w:lastRenderedPageBreak/>
         <w:t>DJ -&gt; B</w:t>
       </w:r>
+      <w:r>
+        <w:rPr>
+          <w:sz w:val="26"/>
+          <w:szCs w:val="26"/>
+          <w:lang w:val="en-US"/>
+        </w:rPr>
+        <w:t>: conf(</w:t>
+      </w:r>
+      <w:r>
+        <w:rPr>
+          <w:sz w:val="26"/>
+          <w:szCs w:val="26"/>
+          <w:lang w:val="en-US"/>
+        </w:rPr>
+        <w:t>DJ -&gt; B</w:t>
+      </w:r>
+      <w:r>
+        <w:rPr>
+          <w:sz w:val="26"/>
+          <w:szCs w:val="26"/>
+          <w:lang w:val="en-US"/>
+        </w:rPr>
+        <w:t>) = 2/2 = 1.</w:t>
+      </w:r>
     </w:p>
     <w:p>
       <w:pPr>
@@ -3782,6 +4053,14 @@
         </w:rPr>
         <w:t>BH -&gt; J</w:t>
       </w:r>
+      <w:r>
+        <w:rPr>
+          <w:sz w:val="26"/>
+          <w:szCs w:val="26"/>
+          <w:lang w:val="en-US"/>
+        </w:rPr>
+        <w:t>: conf(BH -&gt; J) = 2/2 = 1.</w:t>
+      </w:r>
     </w:p>
     <w:p>
       <w:pPr>
@@ -3804,6 +4083,14 @@
         </w:rPr>
         <w:t>BJ -&gt; H</w:t>
       </w:r>
+      <w:r>
+        <w:rPr>
+          <w:sz w:val="26"/>
+          <w:szCs w:val="26"/>
+          <w:lang w:val="en-US"/>
+        </w:rPr>
+        <w:t>: conf(BJ -&gt; H) = 2/2 = 1.</w:t>
+      </w:r>
     </w:p>
     <w:p>
       <w:pPr>
@@ -3826,6 +4113,14 @@
         </w:rPr>
         <w:t>HJ -&gt; B</w:t>
       </w:r>
+      <w:r>
+        <w:rPr>
+          <w:sz w:val="26"/>
+          <w:szCs w:val="26"/>
+          <w:lang w:val="en-US"/>
+        </w:rPr>
+        <w:t>: conf(HJ -&gt; B) = 2/2 = 1.</w:t>
+      </w:r>
     </w:p>
     <w:p>
       <w:pPr>
@@ -3848,6 +4143,14 @@
         </w:rPr>
         <w:t>CD -&gt; F</w:t>
       </w:r>
+      <w:r>
+        <w:rPr>
+          <w:sz w:val="26"/>
+          <w:szCs w:val="26"/>
+          <w:lang w:val="en-US"/>
+        </w:rPr>
+        <w:t>: conf(CD -&gt; F) = 2/2 = 1.</w:t>
+      </w:r>
     </w:p>
     <w:p>
       <w:pPr>
@@ -3870,6 +4173,14 @@
         </w:rPr>
         <w:t>CF -&gt; D</w:t>
       </w:r>
+      <w:r>
+        <w:rPr>
+          <w:sz w:val="26"/>
+          <w:szCs w:val="26"/>
+          <w:lang w:val="en-US"/>
+        </w:rPr>
+        <w:t>: conf(CF -&gt; D) = 2/2 = 1.</w:t>
+      </w:r>
     </w:p>
     <w:p>
       <w:pPr>
@@ -3892,6 +4203,14 @@
         </w:rPr>
         <w:t>DF -&gt; C</w:t>
       </w:r>
+      <w:r>
+        <w:rPr>
+          <w:sz w:val="26"/>
+          <w:szCs w:val="26"/>
+          <w:lang w:val="en-US"/>
+        </w:rPr>
+        <w:t>: conf(DF -&gt; C) = 2/2 = 1.</w:t>
+      </w:r>
     </w:p>
     <w:p>
       <w:pPr>
@@ -3914,6 +4233,14 @@
         </w:rPr>
         <w:t>DH -&gt; J</w:t>
       </w:r>
+      <w:r>
+        <w:rPr>
+          <w:sz w:val="26"/>
+          <w:szCs w:val="26"/>
+          <w:lang w:val="en-US"/>
+        </w:rPr>
+        <w:t>: conf(DH -&gt; J) = 2/2 = 1.</w:t>
+      </w:r>
     </w:p>
     <w:p>
       <w:pPr>
@@ -3936,6 +4263,14 @@
         </w:rPr>
         <w:t>DJ -&gt; H</w:t>
       </w:r>
+      <w:r>
+        <w:rPr>
+          <w:sz w:val="26"/>
+          <w:szCs w:val="26"/>
+          <w:lang w:val="en-US"/>
+        </w:rPr>
+        <w:t>: conf(DJ -&gt; H) = 2/2 = 1.</w:t>
+      </w:r>
     </w:p>
     <w:p>
       <w:pPr>
@@ -3966,100 +4301,2901 @@
         </w:rPr>
         <w:t>-</w:t>
       </w:r>
+      <w:r>
+        <w:rPr>
+          <w:sz w:val="26"/>
+          <w:szCs w:val="26"/>
+          <w:lang w:val="en-US"/>
+        </w:rPr>
+        <w:t>&gt; D</w:t>
+      </w:r>
+      <w:r>
+        <w:rPr>
+          <w:sz w:val="26"/>
+          <w:szCs w:val="26"/>
+          <w:lang w:val="en-US"/>
+        </w:rPr>
+        <w:t>: conf(HJ -&gt; D) = 2/2 = 1.</w:t>
+      </w:r>
+    </w:p>
+    <w:p>
+      <w:pPr>
+        <w:pStyle w:val="oancuaDanhsach"/>
+        <w:numPr>
+          <w:ilvl w:val="0"/>
+          <w:numId w:val="6"/>
+        </w:numPr>
+        <w:rPr>
+          <w:sz w:val="26"/>
+          <w:szCs w:val="26"/>
+          <w:lang w:val="en-US"/>
+        </w:rPr>
+      </w:pPr>
+      <w:r>
+        <w:rPr>
+          <w:sz w:val="26"/>
+          <w:szCs w:val="26"/>
+          <w:lang w:val="en-US"/>
+        </w:rPr>
+        <w:t>Ứng dụng cải tiến của câu 1 vào việc tìm các luật kết hợp ở câu b thỏa mãn ngưỡng minconf</w:t>
+      </w:r>
+      <w:r>
+        <w:rPr>
+          <w:sz w:val="26"/>
+          <w:szCs w:val="26"/>
+          <w:lang w:val="en-US"/>
+        </w:rPr>
+        <w:t xml:space="preserve">. </w:t>
+      </w:r>
+      <w:r>
+        <w:rPr>
+          <w:sz w:val="26"/>
+          <w:szCs w:val="26"/>
+          <w:lang w:val="en-US"/>
+        </w:rPr>
+        <w:t>(</w:t>
+      </w:r>
+      <w:r>
+        <w:rPr>
+          <w:sz w:val="26"/>
+          <w:szCs w:val="26"/>
+          <w:lang w:val="en-US"/>
+        </w:rPr>
+        <w:t>So sánh hiệu quả về thời gian thực hiện kết quả ở câu b</w:t>
+      </w:r>
+      <w:r>
+        <w:rPr>
+          <w:sz w:val="26"/>
+          <w:szCs w:val="26"/>
+          <w:lang w:val="en-US"/>
+        </w:rPr>
+        <w:t>)</w:t>
+      </w:r>
+      <w:r>
+        <w:rPr>
+          <w:sz w:val="26"/>
+          <w:szCs w:val="26"/>
+          <w:lang w:val="en-US"/>
+        </w:rPr>
+        <w:t>.</w:t>
+      </w:r>
+    </w:p>
+    <w:p>
+      <w:pPr>
+        <w:pStyle w:val="oancuaDanhsach"/>
+        <w:numPr>
+          <w:ilvl w:val="0"/>
+          <w:numId w:val="1"/>
+        </w:numPr>
+        <w:ind w:left="360"/>
+        <w:rPr>
+          <w:sz w:val="28"/>
+          <w:szCs w:val="28"/>
+          <w:lang w:val="en-US"/>
+        </w:rPr>
+      </w:pPr>
+      <w:r>
+        <w:rPr>
+          <w:sz w:val="28"/>
+          <w:szCs w:val="28"/>
+          <w:lang w:val="en-US"/>
+        </w:rPr>
+        <w:t>Thực hành:</w:t>
+      </w:r>
+    </w:p>
+    <w:p>
+      <w:pPr>
+        <w:pStyle w:val="oancuaDanhsach"/>
+        <w:numPr>
+          <w:ilvl w:val="0"/>
+          <w:numId w:val="4"/>
+        </w:numPr>
+        <w:rPr>
+          <w:sz w:val="26"/>
+          <w:szCs w:val="26"/>
+          <w:lang w:val="en-US"/>
+        </w:rPr>
+      </w:pPr>
+      <w:r>
+        <w:rPr>
+          <w:sz w:val="26"/>
+          <w:szCs w:val="26"/>
+          <w:lang w:val="en-US"/>
+        </w:rPr>
+        <w:t xml:space="preserve">Chuyển dữ liệu </w:t>
+      </w:r>
+      <w:r>
+        <w:rPr>
+          <w:sz w:val="26"/>
+          <w:szCs w:val="26"/>
+          <w:lang w:val="en-US"/>
+        </w:rPr>
+        <w:t>trong tập tin plants.data từ dạng giao dịch sang dạng nhị phân</w:t>
+      </w:r>
+      <w:r>
+        <w:rPr>
+          <w:sz w:val="26"/>
+          <w:szCs w:val="26"/>
+          <w:lang w:val="en-US"/>
+        </w:rPr>
+        <w:t>:</w:t>
+      </w:r>
+    </w:p>
+    <w:p>
+      <w:pPr>
+        <w:pStyle w:val="oancuaDanhsach"/>
+        <w:rPr>
+          <w:sz w:val="26"/>
+          <w:szCs w:val="26"/>
+          <w:lang w:val="en-US"/>
+        </w:rPr>
+      </w:pPr>
+      <w:r>
+        <w:drawing>
+          <wp:inline distT="0" distB="0" distL="0" distR="0" wp14:anchorId="7C4E8D88" wp14:editId="72B10C65">
+            <wp:extent cx="5943600" cy="2159635"/>
+            <wp:effectExtent l="0" t="0" r="0" b="0"/>
+            <wp:docPr id="2" name="Hình ảnh 2"/>
+            <wp:cNvGraphicFramePr>
+              <a:graphicFrameLocks xmlns:a="http://schemas.openxmlformats.org/drawingml/2006/main" noChangeAspect="1"/>
+            </wp:cNvGraphicFramePr>
+            <a:graphic xmlns:a="http://schemas.openxmlformats.org/drawingml/2006/main">
+              <a:graphicData uri="http://schemas.openxmlformats.org/drawingml/2006/picture">
+                <pic:pic xmlns:pic="http://schemas.openxmlformats.org/drawingml/2006/picture">
+                  <pic:nvPicPr>
+                    <pic:cNvPr id="1" name=""/>
+                    <pic:cNvPicPr/>
+                  </pic:nvPicPr>
+                  <pic:blipFill>
+                    <a:blip r:embed="rId6"/>
+                    <a:stretch>
+                      <a:fillRect/>
+                    </a:stretch>
+                  </pic:blipFill>
+                  <pic:spPr>
+                    <a:xfrm>
+                      <a:off x="0" y="0"/>
+                      <a:ext cx="5943600" cy="2159635"/>
+                    </a:xfrm>
+                    <a:prstGeom prst="rect">
+                      <a:avLst/>
+                    </a:prstGeom>
+                  </pic:spPr>
+                </pic:pic>
+              </a:graphicData>
+            </a:graphic>
+          </wp:inline>
+        </w:drawing>
+      </w:r>
+      <w:r>
+        <w:rPr>
+          <w:sz w:val="26"/>
+          <w:szCs w:val="26"/>
+          <w:lang w:val="en-US"/>
+        </w:rPr>
+        <w:t xml:space="preserve"> </w:t>
+      </w:r>
+    </w:p>
+    <w:p>
+      <w:pPr>
+        <w:pStyle w:val="oancuaDanhsach"/>
+        <w:rPr>
+          <w:sz w:val="26"/>
+          <w:szCs w:val="26"/>
+          <w:lang w:val="en-US"/>
+        </w:rPr>
+      </w:pPr>
+      <w:r>
+        <w:rPr>
+          <w:sz w:val="26"/>
+          <w:szCs w:val="26"/>
+          <w:lang w:val="en-US"/>
+        </w:rPr>
+        <w:t>(Hình B1</w:t>
+      </w:r>
+      <w:r>
+        <w:rPr>
+          <w:sz w:val="26"/>
+          <w:szCs w:val="26"/>
+          <w:lang w:val="en-US"/>
+        </w:rPr>
+        <w:t>.1</w:t>
+      </w:r>
+      <w:r>
+        <w:rPr>
+          <w:sz w:val="26"/>
+          <w:szCs w:val="26"/>
+          <w:lang w:val="en-US"/>
+        </w:rPr>
+        <w:t xml:space="preserve"> - ảnh file plant</w:t>
+      </w:r>
+      <w:r>
+        <w:rPr>
+          <w:sz w:val="26"/>
+          <w:szCs w:val="26"/>
+          <w:lang w:val="en-US"/>
+        </w:rPr>
+        <w:t>s.</w:t>
+      </w:r>
+      <w:r>
+        <w:rPr>
+          <w:sz w:val="26"/>
+          <w:szCs w:val="26"/>
+          <w:lang w:val="en-US"/>
+        </w:rPr>
+        <w:t>csv)</w:t>
+      </w:r>
+    </w:p>
+    <w:p>
+      <w:pPr>
+        <w:pStyle w:val="oancuaDanhsach"/>
+        <w:rPr>
+          <w:sz w:val="26"/>
+          <w:szCs w:val="26"/>
+          <w:lang w:val="en-US"/>
+        </w:rPr>
+      </w:pPr>
+      <w:r>
+        <w:lastRenderedPageBreak/>
+        <w:drawing>
+          <wp:inline distT="0" distB="0" distL="0" distR="0" wp14:anchorId="5272677C" wp14:editId="147A330C">
+            <wp:extent cx="5943600" cy="3341370"/>
+            <wp:effectExtent l="0" t="0" r="0" b="0"/>
+            <wp:docPr id="3" name="Hình ảnh 3"/>
+            <wp:cNvGraphicFramePr>
+              <a:graphicFrameLocks xmlns:a="http://schemas.openxmlformats.org/drawingml/2006/main" noChangeAspect="1"/>
+            </wp:cNvGraphicFramePr>
+            <a:graphic xmlns:a="http://schemas.openxmlformats.org/drawingml/2006/main">
+              <a:graphicData uri="http://schemas.openxmlformats.org/drawingml/2006/picture">
+                <pic:pic xmlns:pic="http://schemas.openxmlformats.org/drawingml/2006/picture">
+                  <pic:nvPicPr>
+                    <pic:cNvPr id="1" name=""/>
+                    <pic:cNvPicPr/>
+                  </pic:nvPicPr>
+                  <pic:blipFill>
+                    <a:blip r:embed="rId7"/>
+                    <a:stretch>
+                      <a:fillRect/>
+                    </a:stretch>
+                  </pic:blipFill>
+                  <pic:spPr>
+                    <a:xfrm>
+                      <a:off x="0" y="0"/>
+                      <a:ext cx="5943600" cy="3341370"/>
+                    </a:xfrm>
+                    <a:prstGeom prst="rect">
+                      <a:avLst/>
+                    </a:prstGeom>
+                  </pic:spPr>
+                </pic:pic>
+              </a:graphicData>
+            </a:graphic>
+          </wp:inline>
+        </w:drawing>
+      </w:r>
+    </w:p>
+    <w:p>
+      <w:pPr>
+        <w:pStyle w:val="oancuaDanhsach"/>
+        <w:rPr>
+          <w:sz w:val="26"/>
+          <w:szCs w:val="26"/>
+          <w:lang w:val="en-US"/>
+        </w:rPr>
+      </w:pPr>
+      <w:r>
+        <w:rPr>
+          <w:sz w:val="26"/>
+          <w:szCs w:val="26"/>
+          <w:lang w:val="en-US"/>
+        </w:rPr>
+        <w:t xml:space="preserve">(Hình B1.2 - </w:t>
+      </w:r>
+      <w:r>
+        <w:rPr>
+          <w:sz w:val="26"/>
+          <w:szCs w:val="26"/>
+          <w:lang w:val="en-US"/>
+        </w:rPr>
+        <w:t>ảnh file plants.csv mở bằng excel</w:t>
+      </w:r>
+      <w:r>
+        <w:rPr>
+          <w:sz w:val="26"/>
+          <w:szCs w:val="26"/>
+          <w:lang w:val="en-US"/>
+        </w:rPr>
+        <w:t>)</w:t>
+      </w:r>
+    </w:p>
+    <w:p>
+      <w:pPr>
+        <w:pStyle w:val="oancuaDanhsach"/>
+        <w:numPr>
+          <w:ilvl w:val="0"/>
+          <w:numId w:val="4"/>
+        </w:numPr>
+        <w:rPr>
+          <w:sz w:val="26"/>
+          <w:szCs w:val="26"/>
+          <w:lang w:val="en-US"/>
+        </w:rPr>
+      </w:pPr>
+      <w:r>
+        <w:rPr>
+          <w:sz w:val="26"/>
+          <w:szCs w:val="26"/>
+          <w:lang w:val="en-US"/>
+        </w:rPr>
+        <w:t>Trả lời các câu hỏi:</w:t>
+      </w:r>
+    </w:p>
+    <w:p>
+      <w:pPr>
+        <w:pStyle w:val="oancuaDanhsach"/>
+        <w:numPr>
+          <w:ilvl w:val="0"/>
+          <w:numId w:val="14"/>
+        </w:numPr>
+        <w:rPr>
+          <w:sz w:val="26"/>
+          <w:szCs w:val="26"/>
+          <w:lang w:val="en-US"/>
+        </w:rPr>
+      </w:pPr>
+      <w:r>
+        <w:rPr>
+          <w:sz w:val="26"/>
+          <w:szCs w:val="26"/>
+          <w:lang w:val="en-US"/>
+        </w:rPr>
+        <w:t>Có tất cả 34781 loại cây.</w:t>
+      </w:r>
+    </w:p>
+    <w:p>
+      <w:pPr>
+        <w:pStyle w:val="oancuaDanhsach"/>
+        <w:ind w:left="1080"/>
+        <w:rPr>
+          <w:sz w:val="26"/>
+          <w:szCs w:val="26"/>
+          <w:lang w:val="en-US"/>
+        </w:rPr>
+      </w:pPr>
+      <w:r>
+        <w:drawing>
+          <wp:inline distT="0" distB="0" distL="0" distR="0" wp14:anchorId="09FC7C49" wp14:editId="0BCCC9A1">
+            <wp:extent cx="5943600" cy="3394710"/>
+            <wp:effectExtent l="0" t="0" r="0" b="0"/>
+            <wp:docPr id="5" name="Hình ảnh 5"/>
+            <wp:cNvGraphicFramePr>
+              <a:graphicFrameLocks xmlns:a="http://schemas.openxmlformats.org/drawingml/2006/main" noChangeAspect="1"/>
+            </wp:cNvGraphicFramePr>
+            <a:graphic xmlns:a="http://schemas.openxmlformats.org/drawingml/2006/main">
+              <a:graphicData uri="http://schemas.openxmlformats.org/drawingml/2006/picture">
+                <pic:pic xmlns:pic="http://schemas.openxmlformats.org/drawingml/2006/picture">
+                  <pic:nvPicPr>
+                    <pic:cNvPr id="1" name=""/>
+                    <pic:cNvPicPr/>
+                  </pic:nvPicPr>
+                  <pic:blipFill>
+                    <a:blip r:embed="rId8"/>
+                    <a:stretch>
+                      <a:fillRect/>
+                    </a:stretch>
+                  </pic:blipFill>
+                  <pic:spPr>
+                    <a:xfrm>
+                      <a:off x="0" y="0"/>
+                      <a:ext cx="5943600" cy="3394710"/>
+                    </a:xfrm>
+                    <a:prstGeom prst="rect">
+                      <a:avLst/>
+                    </a:prstGeom>
+                  </pic:spPr>
+                </pic:pic>
+              </a:graphicData>
+            </a:graphic>
+          </wp:inline>
+        </w:drawing>
+      </w:r>
+    </w:p>
+    <w:p>
+      <w:pPr>
+        <w:pStyle w:val="oancuaDanhsach"/>
+        <w:ind w:left="1080"/>
+        <w:rPr>
+          <w:sz w:val="26"/>
+          <w:szCs w:val="26"/>
+          <w:lang w:val="en-US"/>
+        </w:rPr>
+      </w:pPr>
+      <w:r>
+        <w:rPr>
+          <w:sz w:val="26"/>
+          <w:szCs w:val="26"/>
+          <w:lang w:val="en-US"/>
+        </w:rPr>
+        <w:t>(Hình B2a)</w:t>
+      </w:r>
+    </w:p>
+    <w:p>
+      <w:pPr>
+        <w:pStyle w:val="oancuaDanhsach"/>
+        <w:numPr>
+          <w:ilvl w:val="0"/>
+          <w:numId w:val="14"/>
+        </w:numPr>
+        <w:rPr>
+          <w:sz w:val="26"/>
+          <w:szCs w:val="26"/>
+          <w:lang w:val="en-US"/>
+        </w:rPr>
+      </w:pPr>
+      <w:r>
+        <w:rPr>
+          <w:sz w:val="26"/>
+          <w:szCs w:val="26"/>
+          <w:lang w:val="en-US"/>
+        </w:rPr>
+        <w:t xml:space="preserve">Có tất cả </w:t>
+      </w:r>
+      <w:r>
+        <w:rPr>
+          <w:sz w:val="26"/>
+          <w:szCs w:val="26"/>
+          <w:lang w:val="en-US"/>
+        </w:rPr>
+        <w:t>6</w:t>
+      </w:r>
+      <w:r>
+        <w:rPr>
+          <w:sz w:val="26"/>
+          <w:szCs w:val="26"/>
+          <w:lang w:val="en-US"/>
+        </w:rPr>
+        <w:t>9</w:t>
+      </w:r>
+      <w:r>
+        <w:rPr>
+          <w:sz w:val="26"/>
+          <w:szCs w:val="26"/>
+          <w:lang w:val="en-US"/>
+        </w:rPr>
+        <w:t xml:space="preserve"> </w:t>
+      </w:r>
+      <w:r>
+        <w:rPr>
+          <w:sz w:val="26"/>
+          <w:szCs w:val="26"/>
+          <w:lang w:val="en-US"/>
+        </w:rPr>
+        <w:t>vùng phân bố.</w:t>
+      </w:r>
+    </w:p>
+    <w:p>
+      <w:pPr>
+        <w:pStyle w:val="oancuaDanhsach"/>
+        <w:ind w:left="1080"/>
+        <w:rPr>
+          <w:sz w:val="26"/>
+          <w:szCs w:val="26"/>
+          <w:lang w:val="en-US"/>
+        </w:rPr>
+      </w:pPr>
+      <w:r>
+        <w:lastRenderedPageBreak/>
+        <w:drawing>
+          <wp:inline distT="0" distB="0" distL="0" distR="0" wp14:anchorId="6D42D4B1" wp14:editId="711E7E5C">
+            <wp:extent cx="5943600" cy="3399155"/>
+            <wp:effectExtent l="0" t="0" r="0" b="0"/>
+            <wp:docPr id="4" name="Hình ảnh 4"/>
+            <wp:cNvGraphicFramePr>
+              <a:graphicFrameLocks xmlns:a="http://schemas.openxmlformats.org/drawingml/2006/main" noChangeAspect="1"/>
+            </wp:cNvGraphicFramePr>
+            <a:graphic xmlns:a="http://schemas.openxmlformats.org/drawingml/2006/main">
+              <a:graphicData uri="http://schemas.openxmlformats.org/drawingml/2006/picture">
+                <pic:pic xmlns:pic="http://schemas.openxmlformats.org/drawingml/2006/picture">
+                  <pic:nvPicPr>
+                    <pic:cNvPr id="1" name=""/>
+                    <pic:cNvPicPr/>
+                  </pic:nvPicPr>
+                  <pic:blipFill>
+                    <a:blip r:embed="rId9"/>
+                    <a:stretch>
+                      <a:fillRect/>
+                    </a:stretch>
+                  </pic:blipFill>
+                  <pic:spPr>
+                    <a:xfrm>
+                      <a:off x="0" y="0"/>
+                      <a:ext cx="5943600" cy="3399155"/>
+                    </a:xfrm>
+                    <a:prstGeom prst="rect">
+                      <a:avLst/>
+                    </a:prstGeom>
+                  </pic:spPr>
+                </pic:pic>
+              </a:graphicData>
+            </a:graphic>
+          </wp:inline>
+        </w:drawing>
+      </w:r>
+    </w:p>
+    <w:p>
+      <w:pPr>
+        <w:pStyle w:val="oancuaDanhsach"/>
+        <w:ind w:left="1080"/>
+        <w:rPr>
+          <w:sz w:val="26"/>
+          <w:szCs w:val="26"/>
+          <w:lang w:val="en-US"/>
+        </w:rPr>
+      </w:pPr>
+      <w:r>
+        <w:rPr>
+          <w:sz w:val="26"/>
+          <w:szCs w:val="26"/>
+          <w:lang w:val="en-US"/>
+        </w:rPr>
+        <w:t>(Hình B2b</w:t>
+      </w:r>
+      <w:r>
+        <w:rPr>
+          <w:sz w:val="26"/>
+          <w:szCs w:val="26"/>
+          <w:lang w:val="en-US"/>
+        </w:rPr>
+        <w:t>.1</w:t>
+      </w:r>
+      <w:r>
+        <w:rPr>
+          <w:sz w:val="26"/>
+          <w:szCs w:val="26"/>
+          <w:lang w:val="en-US"/>
+        </w:rPr>
+        <w:t>)</w:t>
+      </w:r>
+    </w:p>
+    <w:p>
+      <w:pPr>
+        <w:pStyle w:val="oancuaDanhsach"/>
+        <w:ind w:left="1080"/>
+        <w:rPr>
+          <w:sz w:val="26"/>
+          <w:szCs w:val="26"/>
+          <w:lang w:val="en-US"/>
+        </w:rPr>
+      </w:pPr>
+      <w:r>
+        <w:drawing>
+          <wp:inline distT="0" distB="0" distL="0" distR="0" wp14:anchorId="35BB2244" wp14:editId="6B5BE289">
+            <wp:extent cx="5943600" cy="3535680"/>
+            <wp:effectExtent l="0" t="0" r="0" b="7620"/>
+            <wp:docPr id="6" name="Hình ảnh 6"/>
+            <wp:cNvGraphicFramePr>
+              <a:graphicFrameLocks xmlns:a="http://schemas.openxmlformats.org/drawingml/2006/main" noChangeAspect="1"/>
+            </wp:cNvGraphicFramePr>
+            <a:graphic xmlns:a="http://schemas.openxmlformats.org/drawingml/2006/main">
+              <a:graphicData uri="http://schemas.openxmlformats.org/drawingml/2006/picture">
+                <pic:pic xmlns:pic="http://schemas.openxmlformats.org/drawingml/2006/picture">
+                  <pic:nvPicPr>
+                    <pic:cNvPr id="1" name=""/>
+                    <pic:cNvPicPr/>
+                  </pic:nvPicPr>
+                  <pic:blipFill>
+                    <a:blip r:embed="rId10"/>
+                    <a:stretch>
+                      <a:fillRect/>
+                    </a:stretch>
+                  </pic:blipFill>
+                  <pic:spPr>
+                    <a:xfrm>
+                      <a:off x="0" y="0"/>
+                      <a:ext cx="5943600" cy="3535680"/>
+                    </a:xfrm>
+                    <a:prstGeom prst="rect">
+                      <a:avLst/>
+                    </a:prstGeom>
+                  </pic:spPr>
+                </pic:pic>
+              </a:graphicData>
+            </a:graphic>
+          </wp:inline>
+        </w:drawing>
+      </w:r>
+    </w:p>
+    <w:p>
+      <w:pPr>
+        <w:pStyle w:val="oancuaDanhsach"/>
+        <w:ind w:left="1080"/>
+        <w:rPr>
+          <w:sz w:val="26"/>
+          <w:szCs w:val="26"/>
+          <w:lang w:val="en-US"/>
+        </w:rPr>
+      </w:pPr>
+      <w:r>
+        <w:rPr>
+          <w:sz w:val="26"/>
+          <w:szCs w:val="26"/>
+          <w:lang w:val="en-US"/>
+        </w:rPr>
+        <w:t>(Hình B2b.2</w:t>
+      </w:r>
+      <w:r>
+        <w:rPr>
+          <w:sz w:val="26"/>
+          <w:szCs w:val="26"/>
+          <w:lang w:val="en-US"/>
+        </w:rPr>
+        <w:t>)</w:t>
+      </w:r>
+    </w:p>
+    <w:p>
+      <w:pPr>
+        <w:pStyle w:val="oancuaDanhsach"/>
+        <w:numPr>
+          <w:ilvl w:val="0"/>
+          <w:numId w:val="14"/>
+        </w:numPr>
+        <w:rPr>
+          <w:sz w:val="26"/>
+          <w:szCs w:val="26"/>
+          <w:lang w:val="en-US"/>
+        </w:rPr>
+      </w:pPr>
+      <w:r>
+        <w:rPr>
+          <w:sz w:val="26"/>
+          <w:szCs w:val="26"/>
+          <w:lang w:val="en-US"/>
+        </w:rPr>
+        <w:t>Số loài cây trên mỗi vùng</w:t>
+      </w:r>
+      <w:r>
+        <w:rPr>
+          <w:sz w:val="26"/>
+          <w:szCs w:val="26"/>
+          <w:lang w:val="en-US"/>
+        </w:rPr>
+        <w:t xml:space="preserve"> phân bố</w:t>
+      </w:r>
+      <w:r>
+        <w:rPr>
+          <w:sz w:val="26"/>
+          <w:szCs w:val="26"/>
+          <w:lang w:val="en-US"/>
+        </w:rPr>
+        <w:t>:</w:t>
+      </w:r>
+    </w:p>
+    <w:p>
+      <w:pPr>
+        <w:pStyle w:val="oancuaDanhsach"/>
+        <w:numPr>
+          <w:ilvl w:val="0"/>
+          <w:numId w:val="8"/>
+        </w:numPr>
+        <w:rPr>
+          <w:sz w:val="26"/>
+          <w:szCs w:val="26"/>
+          <w:lang w:val="en-US"/>
+        </w:rPr>
+      </w:pPr>
+      <w:r>
+        <w:rPr>
+          <w:sz w:val="26"/>
+          <w:szCs w:val="26"/>
+          <w:lang w:val="en-US"/>
+        </w:rPr>
+        <w:t>ab</w:t>
+      </w:r>
+      <w:r>
+        <w:rPr>
+          <w:sz w:val="26"/>
+          <w:szCs w:val="26"/>
+          <w:lang w:val="en-US"/>
+        </w:rPr>
+        <w:t xml:space="preserve"> </w:t>
+      </w:r>
+      <w:r>
+        <w:rPr>
+          <w:sz w:val="26"/>
+          <w:szCs w:val="26"/>
+          <w:lang w:val="en-US"/>
+        </w:rPr>
+        <w:t>Alabama</w:t>
+      </w:r>
+      <w:r>
+        <w:rPr>
+          <w:sz w:val="26"/>
+          <w:szCs w:val="26"/>
+          <w:lang w:val="en-US"/>
+        </w:rPr>
+        <w:t>: 3408.</w:t>
+      </w:r>
+    </w:p>
+    <w:p>
+      <w:pPr>
+        <w:pStyle w:val="oancuaDanhsach"/>
+        <w:numPr>
+          <w:ilvl w:val="0"/>
+          <w:numId w:val="8"/>
+        </w:numPr>
+        <w:rPr>
+          <w:sz w:val="26"/>
+          <w:szCs w:val="26"/>
+          <w:lang w:val="en-US"/>
+        </w:rPr>
+      </w:pPr>
+      <w:r>
+        <w:rPr>
+          <w:sz w:val="26"/>
+          <w:szCs w:val="26"/>
+          <w:lang w:val="en-US"/>
+        </w:rPr>
+        <w:t>ak Alaska</w:t>
+      </w:r>
+      <w:r>
+        <w:rPr>
+          <w:sz w:val="26"/>
+          <w:szCs w:val="26"/>
+          <w:lang w:val="en-US"/>
+        </w:rPr>
+        <w:t>: 2969.</w:t>
+      </w:r>
+    </w:p>
+    <w:p>
+      <w:pPr>
+        <w:pStyle w:val="oancuaDanhsach"/>
+        <w:numPr>
+          <w:ilvl w:val="0"/>
+          <w:numId w:val="8"/>
+        </w:numPr>
+        <w:rPr>
+          <w:sz w:val="26"/>
+          <w:szCs w:val="26"/>
+          <w:lang w:val="en-US"/>
+        </w:rPr>
+      </w:pPr>
+      <w:r>
+        <w:rPr>
+          <w:sz w:val="26"/>
+          <w:szCs w:val="26"/>
+          <w:lang w:val="en-US"/>
+        </w:rPr>
+        <w:lastRenderedPageBreak/>
+        <w:t>ar Arkansas</w:t>
+      </w:r>
+      <w:r>
+        <w:rPr>
+          <w:sz w:val="26"/>
+          <w:szCs w:val="26"/>
+          <w:lang w:val="en-US"/>
+        </w:rPr>
+        <w:t>: 4610.</w:t>
+      </w:r>
+    </w:p>
+    <w:p>
+      <w:pPr>
+        <w:pStyle w:val="oancuaDanhsach"/>
+        <w:numPr>
+          <w:ilvl w:val="0"/>
+          <w:numId w:val="8"/>
+        </w:numPr>
+        <w:rPr>
+          <w:sz w:val="26"/>
+          <w:szCs w:val="26"/>
+          <w:lang w:val="en-US"/>
+        </w:rPr>
+      </w:pPr>
+      <w:r>
+        <w:rPr>
+          <w:sz w:val="26"/>
+          <w:szCs w:val="26"/>
+          <w:lang w:val="en-US"/>
+        </w:rPr>
+        <w:t>az Arizona</w:t>
+      </w:r>
+      <w:r>
+        <w:rPr>
+          <w:sz w:val="26"/>
+          <w:szCs w:val="26"/>
+          <w:lang w:val="en-US"/>
+        </w:rPr>
+        <w:t>: 6778.</w:t>
+      </w:r>
+    </w:p>
+    <w:p>
+      <w:pPr>
+        <w:pStyle w:val="oancuaDanhsach"/>
+        <w:numPr>
+          <w:ilvl w:val="0"/>
+          <w:numId w:val="8"/>
+        </w:numPr>
+        <w:rPr>
+          <w:sz w:val="26"/>
+          <w:szCs w:val="26"/>
+          <w:lang w:val="en-US"/>
+        </w:rPr>
+      </w:pPr>
+      <w:r>
+        <w:rPr>
+          <w:sz w:val="26"/>
+          <w:szCs w:val="26"/>
+          <w:lang w:val="en-US"/>
+        </w:rPr>
+        <w:t>ca California</w:t>
+      </w:r>
+      <w:r>
+        <w:rPr>
+          <w:sz w:val="26"/>
+          <w:szCs w:val="26"/>
+          <w:lang w:val="en-US"/>
+        </w:rPr>
+        <w:t>: 11676.</w:t>
+      </w:r>
+    </w:p>
+    <w:p>
+      <w:pPr>
+        <w:pStyle w:val="oancuaDanhsach"/>
+        <w:numPr>
+          <w:ilvl w:val="0"/>
+          <w:numId w:val="8"/>
+        </w:numPr>
+        <w:rPr>
+          <w:sz w:val="26"/>
+          <w:szCs w:val="26"/>
+          <w:lang w:val="en-US"/>
+        </w:rPr>
+      </w:pPr>
+      <w:r>
+        <w:rPr>
+          <w:sz w:val="26"/>
+          <w:szCs w:val="26"/>
+          <w:lang w:val="en-US"/>
+        </w:rPr>
+        <w:t>co Colorado</w:t>
+      </w:r>
+      <w:r>
+        <w:rPr>
+          <w:sz w:val="26"/>
+          <w:szCs w:val="26"/>
+          <w:lang w:val="en-US"/>
+        </w:rPr>
+        <w:t>: 5465.</w:t>
+      </w:r>
+    </w:p>
+    <w:p>
+      <w:pPr>
+        <w:pStyle w:val="oancuaDanhsach"/>
+        <w:numPr>
+          <w:ilvl w:val="0"/>
+          <w:numId w:val="8"/>
+        </w:numPr>
+        <w:rPr>
+          <w:sz w:val="26"/>
+          <w:szCs w:val="26"/>
+          <w:lang w:val="en-US"/>
+        </w:rPr>
+      </w:pPr>
+      <w:r>
+        <w:rPr>
+          <w:sz w:val="26"/>
+          <w:szCs w:val="26"/>
+          <w:lang w:val="en-US"/>
+        </w:rPr>
+        <w:t>ct Connecticut</w:t>
+      </w:r>
+      <w:r>
+        <w:rPr>
+          <w:sz w:val="26"/>
+          <w:szCs w:val="26"/>
+          <w:lang w:val="en-US"/>
+        </w:rPr>
+        <w:t>: 4391.</w:t>
+      </w:r>
+    </w:p>
+    <w:p>
+      <w:pPr>
+        <w:pStyle w:val="oancuaDanhsach"/>
+        <w:numPr>
+          <w:ilvl w:val="0"/>
+          <w:numId w:val="8"/>
+        </w:numPr>
+        <w:rPr>
+          <w:sz w:val="26"/>
+          <w:szCs w:val="26"/>
+          <w:lang w:val="en-US"/>
+        </w:rPr>
+      </w:pPr>
+      <w:r>
+        <w:rPr>
+          <w:sz w:val="26"/>
+          <w:szCs w:val="26"/>
+          <w:lang w:val="en-US"/>
+        </w:rPr>
+        <w:t>de Delaware</w:t>
+      </w:r>
+      <w:r>
+        <w:rPr>
+          <w:sz w:val="26"/>
+          <w:szCs w:val="26"/>
+          <w:lang w:val="en-US"/>
+        </w:rPr>
+        <w:t>: 3630.</w:t>
+      </w:r>
+    </w:p>
+    <w:p>
+      <w:pPr>
+        <w:pStyle w:val="oancuaDanhsach"/>
+        <w:numPr>
+          <w:ilvl w:val="0"/>
+          <w:numId w:val="8"/>
+        </w:numPr>
+        <w:rPr>
+          <w:sz w:val="26"/>
+          <w:szCs w:val="26"/>
+          <w:lang w:val="en-US"/>
+        </w:rPr>
+      </w:pPr>
+      <w:r>
+        <w:rPr>
+          <w:sz w:val="26"/>
+          <w:szCs w:val="26"/>
+          <w:lang w:val="en-US"/>
+        </w:rPr>
+        <w:t>dc District of Columbia</w:t>
+      </w:r>
+      <w:r>
+        <w:rPr>
+          <w:sz w:val="26"/>
+          <w:szCs w:val="26"/>
+          <w:lang w:val="en-US"/>
+        </w:rPr>
+        <w:t>: 3080.</w:t>
+      </w:r>
+    </w:p>
+    <w:p>
+      <w:pPr>
+        <w:pStyle w:val="oancuaDanhsach"/>
+        <w:numPr>
+          <w:ilvl w:val="0"/>
+          <w:numId w:val="8"/>
+        </w:numPr>
+        <w:rPr>
+          <w:sz w:val="26"/>
+          <w:szCs w:val="26"/>
+          <w:lang w:val="en-US"/>
+        </w:rPr>
+      </w:pPr>
+      <w:r>
+        <w:rPr>
+          <w:sz w:val="26"/>
+          <w:szCs w:val="26"/>
+          <w:lang w:val="en-US"/>
+        </w:rPr>
+        <w:t>fl Florida</w:t>
+      </w:r>
+      <w:r>
+        <w:rPr>
+          <w:sz w:val="26"/>
+          <w:szCs w:val="26"/>
+          <w:lang w:val="en-US"/>
+        </w:rPr>
+        <w:t>: 6621.</w:t>
+      </w:r>
+    </w:p>
+    <w:p>
+      <w:pPr>
+        <w:pStyle w:val="oancuaDanhsach"/>
+        <w:numPr>
+          <w:ilvl w:val="0"/>
+          <w:numId w:val="8"/>
+        </w:numPr>
+        <w:rPr>
+          <w:sz w:val="26"/>
+          <w:szCs w:val="26"/>
+          <w:lang w:val="en-US"/>
+        </w:rPr>
+      </w:pPr>
+      <w:r>
+        <w:rPr>
+          <w:sz w:val="26"/>
+          <w:szCs w:val="26"/>
+          <w:lang w:val="en-US"/>
+        </w:rPr>
+        <w:t>ga Georgia</w:t>
+      </w:r>
+      <w:r>
+        <w:rPr>
+          <w:sz w:val="26"/>
+          <w:szCs w:val="26"/>
+          <w:lang w:val="en-US"/>
+        </w:rPr>
+        <w:t>: 5942.</w:t>
+      </w:r>
+    </w:p>
+    <w:p>
+      <w:pPr>
+        <w:pStyle w:val="oancuaDanhsach"/>
+        <w:numPr>
+          <w:ilvl w:val="0"/>
+          <w:numId w:val="8"/>
+        </w:numPr>
+        <w:rPr>
+          <w:sz w:val="26"/>
+          <w:szCs w:val="26"/>
+          <w:lang w:val="en-US"/>
+        </w:rPr>
+      </w:pPr>
+      <w:r>
+        <w:rPr>
+          <w:sz w:val="26"/>
+          <w:szCs w:val="26"/>
+          <w:lang w:val="en-US"/>
+        </w:rPr>
+        <w:t>hi Hawaii</w:t>
+      </w:r>
+      <w:r>
+        <w:rPr>
+          <w:sz w:val="26"/>
+          <w:szCs w:val="26"/>
+          <w:lang w:val="en-US"/>
+        </w:rPr>
+        <w:t>: 3804.</w:t>
+      </w:r>
+    </w:p>
+    <w:p>
+      <w:pPr>
+        <w:pStyle w:val="oancuaDanhsach"/>
+        <w:numPr>
+          <w:ilvl w:val="0"/>
+          <w:numId w:val="8"/>
+        </w:numPr>
+        <w:rPr>
+          <w:sz w:val="26"/>
+          <w:szCs w:val="26"/>
+          <w:lang w:val="en-US"/>
+        </w:rPr>
+      </w:pPr>
+      <w:r>
+        <w:rPr>
+          <w:sz w:val="26"/>
+          <w:szCs w:val="26"/>
+          <w:lang w:val="en-US"/>
+        </w:rPr>
+        <w:t>id Idaho</w:t>
+      </w:r>
+      <w:r>
+        <w:rPr>
+          <w:sz w:val="26"/>
+          <w:szCs w:val="26"/>
+          <w:lang w:val="en-US"/>
+        </w:rPr>
+        <w:t>: 5129.</w:t>
+      </w:r>
+    </w:p>
+    <w:p>
+      <w:pPr>
+        <w:pStyle w:val="oancuaDanhsach"/>
+        <w:numPr>
+          <w:ilvl w:val="0"/>
+          <w:numId w:val="8"/>
+        </w:numPr>
+        <w:rPr>
+          <w:sz w:val="26"/>
+          <w:szCs w:val="26"/>
+          <w:lang w:val="en-US"/>
+        </w:rPr>
+      </w:pPr>
+      <w:r>
+        <w:rPr>
+          <w:sz w:val="26"/>
+          <w:szCs w:val="26"/>
+          <w:lang w:val="en-US"/>
+        </w:rPr>
+        <w:t>il Illinois</w:t>
+      </w:r>
+      <w:r>
+        <w:rPr>
+          <w:sz w:val="26"/>
+          <w:szCs w:val="26"/>
+          <w:lang w:val="en-US"/>
+        </w:rPr>
+        <w:t>: 5167.</w:t>
+      </w:r>
+    </w:p>
+    <w:p>
+      <w:pPr>
+        <w:pStyle w:val="oancuaDanhsach"/>
+        <w:numPr>
+          <w:ilvl w:val="0"/>
+          <w:numId w:val="8"/>
+        </w:numPr>
+        <w:rPr>
+          <w:sz w:val="26"/>
+          <w:szCs w:val="26"/>
+          <w:lang w:val="en-US"/>
+        </w:rPr>
+      </w:pPr>
+      <w:r>
+        <w:rPr>
+          <w:sz w:val="26"/>
+          <w:szCs w:val="26"/>
+          <w:lang w:val="en-US"/>
+        </w:rPr>
+        <w:t>in Indiana</w:t>
+      </w:r>
+      <w:r>
+        <w:rPr>
+          <w:sz w:val="26"/>
+          <w:szCs w:val="26"/>
+          <w:lang w:val="en-US"/>
+        </w:rPr>
+        <w:t>: 4440.</w:t>
+      </w:r>
+    </w:p>
+    <w:p>
+      <w:pPr>
+        <w:pStyle w:val="oancuaDanhsach"/>
+        <w:numPr>
+          <w:ilvl w:val="0"/>
+          <w:numId w:val="8"/>
+        </w:numPr>
+        <w:rPr>
+          <w:sz w:val="26"/>
+          <w:szCs w:val="26"/>
+          <w:lang w:val="en-US"/>
+        </w:rPr>
+      </w:pPr>
+      <w:r>
+        <w:rPr>
+          <w:sz w:val="26"/>
+          <w:szCs w:val="26"/>
+          <w:lang w:val="en-US"/>
+        </w:rPr>
+        <w:t>ia Iowa</w:t>
+      </w:r>
+      <w:r>
+        <w:rPr>
+          <w:sz w:val="26"/>
+          <w:szCs w:val="26"/>
+          <w:lang w:val="en-US"/>
+        </w:rPr>
+        <w:t>: 3652.</w:t>
+      </w:r>
+    </w:p>
+    <w:p>
+      <w:pPr>
+        <w:pStyle w:val="oancuaDanhsach"/>
+        <w:numPr>
+          <w:ilvl w:val="0"/>
+          <w:numId w:val="8"/>
+        </w:numPr>
+        <w:rPr>
+          <w:sz w:val="26"/>
+          <w:szCs w:val="26"/>
+          <w:lang w:val="en-US"/>
+        </w:rPr>
+      </w:pPr>
+      <w:r>
+        <w:rPr>
+          <w:sz w:val="26"/>
+          <w:szCs w:val="26"/>
+          <w:lang w:val="en-US"/>
+        </w:rPr>
+        <w:t>ks Kansas</w:t>
+      </w:r>
+      <w:r>
+        <w:rPr>
+          <w:sz w:val="26"/>
+          <w:szCs w:val="26"/>
+          <w:lang w:val="en-US"/>
+        </w:rPr>
+        <w:t>: 3869.</w:t>
+      </w:r>
+    </w:p>
+    <w:p>
+      <w:pPr>
+        <w:pStyle w:val="oancuaDanhsach"/>
+        <w:numPr>
+          <w:ilvl w:val="0"/>
+          <w:numId w:val="8"/>
+        </w:numPr>
+        <w:rPr>
+          <w:sz w:val="26"/>
+          <w:szCs w:val="26"/>
+          <w:lang w:val="en-US"/>
+        </w:rPr>
+      </w:pPr>
+      <w:r>
+        <w:rPr>
+          <w:sz w:val="26"/>
+          <w:szCs w:val="26"/>
+          <w:lang w:val="en-US"/>
+        </w:rPr>
+        <w:t>ky Kentucky</w:t>
+      </w:r>
+      <w:r>
+        <w:rPr>
+          <w:sz w:val="26"/>
+          <w:szCs w:val="26"/>
+          <w:lang w:val="en-US"/>
+        </w:rPr>
+        <w:t>: 4555.</w:t>
+      </w:r>
+    </w:p>
+    <w:p>
+      <w:pPr>
+        <w:pStyle w:val="oancuaDanhsach"/>
+        <w:numPr>
+          <w:ilvl w:val="0"/>
+          <w:numId w:val="8"/>
+        </w:numPr>
+        <w:rPr>
+          <w:sz w:val="26"/>
+          <w:szCs w:val="26"/>
+          <w:lang w:val="en-US"/>
+        </w:rPr>
+      </w:pPr>
+      <w:r>
+        <w:rPr>
+          <w:sz w:val="26"/>
+          <w:szCs w:val="26"/>
+          <w:lang w:val="en-US"/>
+        </w:rPr>
+        <w:t>la Louisiana</w:t>
+      </w:r>
+      <w:r>
+        <w:rPr>
+          <w:sz w:val="26"/>
+          <w:szCs w:val="26"/>
+          <w:lang w:val="en-US"/>
+        </w:rPr>
+        <w:t>: 5154.</w:t>
+      </w:r>
+    </w:p>
+    <w:p>
+      <w:pPr>
+        <w:pStyle w:val="oancuaDanhsach"/>
+        <w:numPr>
+          <w:ilvl w:val="0"/>
+          <w:numId w:val="8"/>
+        </w:numPr>
+        <w:rPr>
+          <w:sz w:val="26"/>
+          <w:szCs w:val="26"/>
+          <w:lang w:val="en-US"/>
+        </w:rPr>
+      </w:pPr>
+      <w:r>
+        <w:rPr>
+          <w:sz w:val="26"/>
+          <w:szCs w:val="26"/>
+          <w:lang w:val="en-US"/>
+        </w:rPr>
+        <w:t>me Maine</w:t>
+      </w:r>
+      <w:r>
+        <w:rPr>
+          <w:sz w:val="26"/>
+          <w:szCs w:val="26"/>
+          <w:lang w:val="en-US"/>
+        </w:rPr>
+        <w:t>: 3969.</w:t>
+      </w:r>
+      <w:r>
+        <w:rPr>
+          <w:sz w:val="26"/>
+          <w:szCs w:val="26"/>
+          <w:lang w:val="en-US"/>
+        </w:rPr>
+        <w:t xml:space="preserve"> </w:t>
+      </w:r>
+    </w:p>
+    <w:p>
+      <w:pPr>
+        <w:pStyle w:val="oancuaDanhsach"/>
+        <w:numPr>
+          <w:ilvl w:val="0"/>
+          <w:numId w:val="8"/>
+        </w:numPr>
+        <w:rPr>
+          <w:sz w:val="26"/>
+          <w:szCs w:val="26"/>
+          <w:lang w:val="en-US"/>
+        </w:rPr>
+      </w:pPr>
+      <w:r>
+        <w:rPr>
+          <w:sz w:val="26"/>
+          <w:szCs w:val="26"/>
+          <w:lang w:val="en-US"/>
+        </w:rPr>
+        <w:t>md Maryland</w:t>
+      </w:r>
+      <w:r>
+        <w:rPr>
+          <w:sz w:val="26"/>
+          <w:szCs w:val="26"/>
+          <w:lang w:val="en-US"/>
+        </w:rPr>
+        <w:t>: 5108.</w:t>
+      </w:r>
+    </w:p>
+    <w:p>
+      <w:pPr>
+        <w:pStyle w:val="oancuaDanhsach"/>
+        <w:numPr>
+          <w:ilvl w:val="0"/>
+          <w:numId w:val="8"/>
+        </w:numPr>
+        <w:rPr>
+          <w:sz w:val="26"/>
+          <w:szCs w:val="26"/>
+          <w:lang w:val="en-US"/>
+        </w:rPr>
+      </w:pPr>
+      <w:r>
+        <w:rPr>
+          <w:sz w:val="26"/>
+          <w:szCs w:val="26"/>
+          <w:lang w:val="en-US"/>
+        </w:rPr>
+        <w:t>ma Massachusetts</w:t>
+      </w:r>
+      <w:r>
+        <w:rPr>
+          <w:sz w:val="26"/>
+          <w:szCs w:val="26"/>
+          <w:lang w:val="en-US"/>
+        </w:rPr>
+        <w:t>: 4963.</w:t>
+      </w:r>
+    </w:p>
+    <w:p>
+      <w:pPr>
+        <w:pStyle w:val="oancuaDanhsach"/>
+        <w:numPr>
+          <w:ilvl w:val="0"/>
+          <w:numId w:val="8"/>
+        </w:numPr>
+        <w:rPr>
+          <w:sz w:val="26"/>
+          <w:szCs w:val="26"/>
+          <w:lang w:val="en-US"/>
+        </w:rPr>
+      </w:pPr>
+      <w:r>
+        <w:rPr>
+          <w:sz w:val="26"/>
+          <w:szCs w:val="26"/>
+          <w:lang w:val="en-US"/>
+        </w:rPr>
+        <w:t>mi Michigan</w:t>
+      </w:r>
+      <w:r>
+        <w:rPr>
+          <w:sz w:val="26"/>
+          <w:szCs w:val="26"/>
+          <w:lang w:val="en-US"/>
+        </w:rPr>
+        <w:t>: 4734.</w:t>
+      </w:r>
+    </w:p>
+    <w:p>
+      <w:pPr>
+        <w:pStyle w:val="oancuaDanhsach"/>
+        <w:numPr>
+          <w:ilvl w:val="0"/>
+          <w:numId w:val="8"/>
+        </w:numPr>
+        <w:rPr>
+          <w:sz w:val="26"/>
+          <w:szCs w:val="26"/>
+          <w:lang w:val="en-US"/>
+        </w:rPr>
+      </w:pPr>
+      <w:r>
+        <w:rPr>
+          <w:sz w:val="26"/>
+          <w:szCs w:val="26"/>
+          <w:lang w:val="en-US"/>
+        </w:rPr>
+        <w:t>mn Minnesota</w:t>
+      </w:r>
+      <w:r>
+        <w:rPr>
+          <w:sz w:val="26"/>
+          <w:szCs w:val="26"/>
+          <w:lang w:val="en-US"/>
+        </w:rPr>
+        <w:t>: 3929.</w:t>
+      </w:r>
+    </w:p>
+    <w:p>
+      <w:pPr>
+        <w:pStyle w:val="oancuaDanhsach"/>
+        <w:numPr>
+          <w:ilvl w:val="0"/>
+          <w:numId w:val="8"/>
+        </w:numPr>
+        <w:rPr>
+          <w:sz w:val="26"/>
+          <w:szCs w:val="26"/>
+          <w:lang w:val="en-US"/>
+        </w:rPr>
+      </w:pPr>
+      <w:r>
+        <w:rPr>
+          <w:sz w:val="26"/>
+          <w:szCs w:val="26"/>
+          <w:lang w:val="en-US"/>
+        </w:rPr>
+        <w:t>ms Mississippi</w:t>
+      </w:r>
+      <w:r>
+        <w:rPr>
+          <w:sz w:val="26"/>
+          <w:szCs w:val="26"/>
+          <w:lang w:val="en-US"/>
+        </w:rPr>
+        <w:t>: 4815.</w:t>
+      </w:r>
+    </w:p>
+    <w:p>
+      <w:pPr>
+        <w:pStyle w:val="oancuaDanhsach"/>
+        <w:numPr>
+          <w:ilvl w:val="0"/>
+          <w:numId w:val="8"/>
+        </w:numPr>
+        <w:rPr>
+          <w:sz w:val="26"/>
+          <w:szCs w:val="26"/>
+          <w:lang w:val="en-US"/>
+        </w:rPr>
+      </w:pPr>
+      <w:r>
+        <w:rPr>
+          <w:sz w:val="26"/>
+          <w:szCs w:val="26"/>
+          <w:lang w:val="en-US"/>
+        </w:rPr>
+        <w:t>mo Missouri</w:t>
+      </w:r>
+      <w:r>
+        <w:rPr>
+          <w:sz w:val="26"/>
+          <w:szCs w:val="26"/>
+          <w:lang w:val="en-US"/>
+        </w:rPr>
+        <w:t>: 4638.</w:t>
+      </w:r>
+    </w:p>
+    <w:p>
+      <w:pPr>
+        <w:pStyle w:val="oancuaDanhsach"/>
+        <w:numPr>
+          <w:ilvl w:val="0"/>
+          <w:numId w:val="8"/>
+        </w:numPr>
+        <w:rPr>
+          <w:sz w:val="26"/>
+          <w:szCs w:val="26"/>
+          <w:lang w:val="en-US"/>
+        </w:rPr>
+      </w:pPr>
+      <w:r>
+        <w:rPr>
+          <w:sz w:val="26"/>
+          <w:szCs w:val="26"/>
+          <w:lang w:val="en-US"/>
+        </w:rPr>
+        <w:t>mt Montana</w:t>
+      </w:r>
+      <w:r>
+        <w:rPr>
+          <w:sz w:val="26"/>
+          <w:szCs w:val="26"/>
+          <w:lang w:val="en-US"/>
+        </w:rPr>
+        <w:t>: 4800.</w:t>
+      </w:r>
+    </w:p>
+    <w:p>
+      <w:pPr>
+        <w:pStyle w:val="oancuaDanhsach"/>
+        <w:numPr>
+          <w:ilvl w:val="0"/>
+          <w:numId w:val="8"/>
+        </w:numPr>
+        <w:rPr>
+          <w:sz w:val="26"/>
+          <w:szCs w:val="26"/>
+          <w:lang w:val="en-US"/>
+        </w:rPr>
+      </w:pPr>
+      <w:r>
+        <w:rPr>
+          <w:sz w:val="26"/>
+          <w:szCs w:val="26"/>
+          <w:lang w:val="en-US"/>
+        </w:rPr>
+        <w:t>ne Nebraska</w:t>
+      </w:r>
+      <w:r>
+        <w:rPr>
+          <w:sz w:val="26"/>
+          <w:szCs w:val="26"/>
+          <w:lang w:val="en-US"/>
+        </w:rPr>
+        <w:t>: 3281.</w:t>
+      </w:r>
+    </w:p>
+    <w:p>
+      <w:pPr>
+        <w:pStyle w:val="oancuaDanhsach"/>
+        <w:numPr>
+          <w:ilvl w:val="0"/>
+          <w:numId w:val="8"/>
+        </w:numPr>
+        <w:rPr>
+          <w:sz w:val="26"/>
+          <w:szCs w:val="26"/>
+          <w:lang w:val="en-US"/>
+        </w:rPr>
+      </w:pPr>
+      <w:r>
+        <w:rPr>
+          <w:sz w:val="26"/>
+          <w:szCs w:val="26"/>
+          <w:lang w:val="en-US"/>
+        </w:rPr>
+        <w:t>nv Nevada</w:t>
+      </w:r>
+      <w:r>
+        <w:rPr>
+          <w:sz w:val="26"/>
+          <w:szCs w:val="26"/>
+          <w:lang w:val="en-US"/>
+        </w:rPr>
+        <w:t>: 5670.</w:t>
+      </w:r>
+    </w:p>
+    <w:p>
+      <w:pPr>
+        <w:pStyle w:val="oancuaDanhsach"/>
+        <w:numPr>
+          <w:ilvl w:val="0"/>
+          <w:numId w:val="8"/>
+        </w:numPr>
+        <w:rPr>
+          <w:sz w:val="26"/>
+          <w:szCs w:val="26"/>
+          <w:lang w:val="en-US"/>
+        </w:rPr>
+      </w:pPr>
+      <w:r>
+        <w:rPr>
+          <w:sz w:val="26"/>
+          <w:szCs w:val="26"/>
+          <w:lang w:val="en-US"/>
+        </w:rPr>
+        <w:t>nh New Hampshire</w:t>
+      </w:r>
+      <w:r>
+        <w:rPr>
+          <w:sz w:val="26"/>
+          <w:szCs w:val="26"/>
+          <w:lang w:val="en-US"/>
+        </w:rPr>
+        <w:t>: 3635.</w:t>
+      </w:r>
+    </w:p>
+    <w:p>
+      <w:pPr>
+        <w:pStyle w:val="oancuaDanhsach"/>
+        <w:numPr>
+          <w:ilvl w:val="0"/>
+          <w:numId w:val="8"/>
+        </w:numPr>
+        <w:rPr>
+          <w:sz w:val="26"/>
+          <w:szCs w:val="26"/>
+          <w:lang w:val="en-US"/>
+        </w:rPr>
+      </w:pPr>
+      <w:r>
+        <w:rPr>
+          <w:sz w:val="26"/>
+          <w:szCs w:val="26"/>
+          <w:lang w:val="en-US"/>
+        </w:rPr>
+        <w:t>nj New Jersey</w:t>
+      </w:r>
+      <w:r>
+        <w:rPr>
+          <w:sz w:val="26"/>
+          <w:szCs w:val="26"/>
+          <w:lang w:val="en-US"/>
+        </w:rPr>
+        <w:t>: 4822.</w:t>
+      </w:r>
+    </w:p>
+    <w:p>
+      <w:pPr>
+        <w:pStyle w:val="oancuaDanhsach"/>
+        <w:numPr>
+          <w:ilvl w:val="0"/>
+          <w:numId w:val="8"/>
+        </w:numPr>
+        <w:rPr>
+          <w:sz w:val="26"/>
+          <w:szCs w:val="26"/>
+          <w:lang w:val="en-US"/>
+        </w:rPr>
+      </w:pPr>
+      <w:r>
+        <w:rPr>
+          <w:sz w:val="26"/>
+          <w:szCs w:val="26"/>
+          <w:lang w:val="en-US"/>
+        </w:rPr>
+        <w:t>nm New Mexico</w:t>
+      </w:r>
+      <w:r>
+        <w:rPr>
+          <w:sz w:val="26"/>
+          <w:szCs w:val="26"/>
+          <w:lang w:val="en-US"/>
+        </w:rPr>
+        <w:t>: 6403.</w:t>
+      </w:r>
+    </w:p>
+    <w:p>
+      <w:pPr>
+        <w:pStyle w:val="oancuaDanhsach"/>
+        <w:numPr>
+          <w:ilvl w:val="0"/>
+          <w:numId w:val="8"/>
+        </w:numPr>
+        <w:rPr>
+          <w:sz w:val="26"/>
+          <w:szCs w:val="26"/>
+          <w:lang w:val="en-US"/>
+        </w:rPr>
+      </w:pPr>
+      <w:r>
+        <w:rPr>
+          <w:sz w:val="26"/>
+          <w:szCs w:val="26"/>
+          <w:lang w:val="en-US"/>
+        </w:rPr>
+        <w:t>ny New York</w:t>
+      </w:r>
+      <w:r>
+        <w:rPr>
+          <w:sz w:val="26"/>
+          <w:szCs w:val="26"/>
+          <w:lang w:val="en-US"/>
+        </w:rPr>
+        <w:t>: 5773.</w:t>
+      </w:r>
+    </w:p>
+    <w:p>
+      <w:pPr>
+        <w:pStyle w:val="oancuaDanhsach"/>
+        <w:numPr>
+          <w:ilvl w:val="0"/>
+          <w:numId w:val="8"/>
+        </w:numPr>
+        <w:rPr>
+          <w:sz w:val="26"/>
+          <w:szCs w:val="26"/>
+          <w:lang w:val="en-US"/>
+        </w:rPr>
+      </w:pPr>
+      <w:r>
+        <w:rPr>
+          <w:sz w:val="26"/>
+          <w:szCs w:val="26"/>
+          <w:lang w:val="en-US"/>
+        </w:rPr>
+        <w:t>nc North Carolina</w:t>
+      </w:r>
+      <w:r>
+        <w:rPr>
+          <w:sz w:val="26"/>
+          <w:szCs w:val="26"/>
+          <w:lang w:val="en-US"/>
+        </w:rPr>
+        <w:t>: 5926.</w:t>
+      </w:r>
+    </w:p>
+    <w:p>
+      <w:pPr>
+        <w:pStyle w:val="oancuaDanhsach"/>
+        <w:numPr>
+          <w:ilvl w:val="0"/>
+          <w:numId w:val="8"/>
+        </w:numPr>
+        <w:rPr>
+          <w:sz w:val="26"/>
+          <w:szCs w:val="26"/>
+          <w:lang w:val="en-US"/>
+        </w:rPr>
+      </w:pPr>
+      <w:r>
+        <w:rPr>
+          <w:sz w:val="26"/>
+          <w:szCs w:val="26"/>
+          <w:lang w:val="en-US"/>
+        </w:rPr>
+        <w:t>nd North Dakota</w:t>
+      </w:r>
+      <w:r>
+        <w:rPr>
+          <w:sz w:val="26"/>
+          <w:szCs w:val="26"/>
+          <w:lang w:val="en-US"/>
+        </w:rPr>
+        <w:t>: 2682.</w:t>
+      </w:r>
+    </w:p>
+    <w:p>
+      <w:pPr>
+        <w:pStyle w:val="oancuaDanhsach"/>
+        <w:numPr>
+          <w:ilvl w:val="0"/>
+          <w:numId w:val="8"/>
+        </w:numPr>
+        <w:rPr>
+          <w:sz w:val="26"/>
+          <w:szCs w:val="26"/>
+          <w:lang w:val="en-US"/>
+        </w:rPr>
+      </w:pPr>
+      <w:r>
+        <w:rPr>
+          <w:sz w:val="26"/>
+          <w:szCs w:val="26"/>
+          <w:lang w:val="en-US"/>
+        </w:rPr>
+        <w:t>oh Ohio</w:t>
+      </w:r>
+      <w:r>
+        <w:rPr>
+          <w:sz w:val="26"/>
+          <w:szCs w:val="26"/>
+          <w:lang w:val="en-US"/>
+        </w:rPr>
+        <w:t>: 4772.</w:t>
+      </w:r>
+    </w:p>
+    <w:p>
+      <w:pPr>
+        <w:pStyle w:val="oancuaDanhsach"/>
+        <w:numPr>
+          <w:ilvl w:val="0"/>
+          <w:numId w:val="8"/>
+        </w:numPr>
+        <w:rPr>
+          <w:sz w:val="26"/>
+          <w:szCs w:val="26"/>
+          <w:lang w:val="en-US"/>
+        </w:rPr>
+      </w:pPr>
+      <w:r>
+        <w:rPr>
+          <w:sz w:val="26"/>
+          <w:szCs w:val="26"/>
+          <w:lang w:val="en-US"/>
+        </w:rPr>
+        <w:t>ok Oklahoma</w:t>
+      </w:r>
+      <w:r>
+        <w:rPr>
+          <w:sz w:val="26"/>
+          <w:szCs w:val="26"/>
+          <w:lang w:val="en-US"/>
+        </w:rPr>
+        <w:t>: 4651.</w:t>
+      </w:r>
+    </w:p>
+    <w:p>
+      <w:pPr>
+        <w:pStyle w:val="oancuaDanhsach"/>
+        <w:numPr>
+          <w:ilvl w:val="0"/>
+          <w:numId w:val="8"/>
+        </w:numPr>
+        <w:rPr>
+          <w:sz w:val="26"/>
+          <w:szCs w:val="26"/>
+          <w:lang w:val="en-US"/>
+        </w:rPr>
+      </w:pPr>
+      <w:r>
+        <w:rPr>
+          <w:sz w:val="26"/>
+          <w:szCs w:val="26"/>
+          <w:lang w:val="en-US"/>
+        </w:rPr>
+        <w:t>or Oregon</w:t>
+      </w:r>
+      <w:r>
+        <w:rPr>
+          <w:sz w:val="26"/>
+          <w:szCs w:val="26"/>
+          <w:lang w:val="en-US"/>
+        </w:rPr>
+        <w:t>: 7028.</w:t>
+      </w:r>
+    </w:p>
+    <w:p>
+      <w:pPr>
+        <w:pStyle w:val="oancuaDanhsach"/>
+        <w:numPr>
+          <w:ilvl w:val="0"/>
+          <w:numId w:val="8"/>
+        </w:numPr>
+        <w:rPr>
+          <w:sz w:val="26"/>
+          <w:szCs w:val="26"/>
+          <w:lang w:val="en-US"/>
+        </w:rPr>
+      </w:pPr>
+      <w:r>
+        <w:rPr>
+          <w:sz w:val="26"/>
+          <w:szCs w:val="26"/>
+          <w:lang w:val="en-US"/>
+        </w:rPr>
+        <w:t>pa Pennsylvania</w:t>
+      </w:r>
+      <w:r>
+        <w:rPr>
+          <w:sz w:val="26"/>
+          <w:szCs w:val="26"/>
+          <w:lang w:val="en-US"/>
+        </w:rPr>
+        <w:t>: 5474.</w:t>
+      </w:r>
+    </w:p>
+    <w:p>
+      <w:pPr>
+        <w:pStyle w:val="oancuaDanhsach"/>
+        <w:numPr>
+          <w:ilvl w:val="0"/>
+          <w:numId w:val="8"/>
+        </w:numPr>
+        <w:rPr>
+          <w:sz w:val="26"/>
+          <w:szCs w:val="26"/>
+          <w:lang w:val="en-US"/>
+        </w:rPr>
+      </w:pPr>
+      <w:r>
+        <w:rPr>
+          <w:sz w:val="26"/>
+          <w:szCs w:val="26"/>
+          <w:lang w:val="en-US"/>
+        </w:rPr>
+        <w:lastRenderedPageBreak/>
+        <w:t>pr Puerto Rico</w:t>
+      </w:r>
+      <w:r>
+        <w:rPr>
+          <w:sz w:val="26"/>
+          <w:szCs w:val="26"/>
+          <w:lang w:val="en-US"/>
+        </w:rPr>
+        <w:t>: 4781.</w:t>
+      </w:r>
+    </w:p>
+    <w:p>
+      <w:pPr>
+        <w:pStyle w:val="oancuaDanhsach"/>
+        <w:numPr>
+          <w:ilvl w:val="0"/>
+          <w:numId w:val="8"/>
+        </w:numPr>
+        <w:rPr>
+          <w:sz w:val="26"/>
+          <w:szCs w:val="26"/>
+          <w:lang w:val="en-US"/>
+        </w:rPr>
+      </w:pPr>
+      <w:r>
+        <w:rPr>
+          <w:sz w:val="26"/>
+          <w:szCs w:val="26"/>
+          <w:lang w:val="en-US"/>
+        </w:rPr>
+        <w:t>ri Rhode Island</w:t>
+      </w:r>
+      <w:r>
+        <w:rPr>
+          <w:sz w:val="26"/>
+          <w:szCs w:val="26"/>
+          <w:lang w:val="en-US"/>
+        </w:rPr>
+        <w:t>: 3295.</w:t>
+      </w:r>
+    </w:p>
+    <w:p>
+      <w:pPr>
+        <w:pStyle w:val="oancuaDanhsach"/>
+        <w:numPr>
+          <w:ilvl w:val="0"/>
+          <w:numId w:val="8"/>
+        </w:numPr>
+        <w:rPr>
+          <w:sz w:val="26"/>
+          <w:szCs w:val="26"/>
+          <w:lang w:val="en-US"/>
+        </w:rPr>
+      </w:pPr>
+      <w:r>
+        <w:rPr>
+          <w:sz w:val="26"/>
+          <w:szCs w:val="26"/>
+          <w:lang w:val="en-US"/>
+        </w:rPr>
+        <w:t>sc South Carolina</w:t>
+      </w:r>
+      <w:r>
+        <w:rPr>
+          <w:sz w:val="26"/>
+          <w:szCs w:val="26"/>
+          <w:lang w:val="en-US"/>
+        </w:rPr>
+        <w:t>: 5432</w:t>
+      </w:r>
+      <w:r>
+        <w:rPr>
+          <w:sz w:val="26"/>
+          <w:szCs w:val="26"/>
+          <w:lang w:val="en-US"/>
+        </w:rPr>
+        <w:t>.</w:t>
+      </w:r>
+    </w:p>
+    <w:p>
+      <w:pPr>
+        <w:pStyle w:val="oancuaDanhsach"/>
+        <w:numPr>
+          <w:ilvl w:val="0"/>
+          <w:numId w:val="8"/>
+        </w:numPr>
+        <w:rPr>
+          <w:sz w:val="26"/>
+          <w:szCs w:val="26"/>
+          <w:lang w:val="en-US"/>
+        </w:rPr>
+      </w:pPr>
+      <w:r>
+        <w:rPr>
+          <w:sz w:val="26"/>
+          <w:szCs w:val="26"/>
+          <w:lang w:val="en-US"/>
+        </w:rPr>
+        <w:t>sd South Dakota</w:t>
+      </w:r>
+      <w:r>
+        <w:rPr>
+          <w:sz w:val="26"/>
+          <w:szCs w:val="26"/>
+          <w:lang w:val="en-US"/>
+        </w:rPr>
+        <w:t>: 3185.</w:t>
+      </w:r>
+    </w:p>
+    <w:p>
+      <w:pPr>
+        <w:pStyle w:val="oancuaDanhsach"/>
+        <w:numPr>
+          <w:ilvl w:val="0"/>
+          <w:numId w:val="8"/>
+        </w:numPr>
+        <w:rPr>
+          <w:sz w:val="26"/>
+          <w:szCs w:val="26"/>
+          <w:lang w:val="en-US"/>
+        </w:rPr>
+      </w:pPr>
+      <w:r>
+        <w:rPr>
+          <w:sz w:val="26"/>
+          <w:szCs w:val="26"/>
+          <w:lang w:val="en-US"/>
+        </w:rPr>
+        <w:t>tn Tennessee</w:t>
+      </w:r>
+      <w:r>
+        <w:rPr>
+          <w:sz w:val="26"/>
+          <w:szCs w:val="26"/>
+          <w:lang w:val="en-US"/>
+        </w:rPr>
+        <w:t>: 4900.</w:t>
+      </w:r>
+    </w:p>
+    <w:p>
+      <w:pPr>
+        <w:pStyle w:val="oancuaDanhsach"/>
+        <w:numPr>
+          <w:ilvl w:val="0"/>
+          <w:numId w:val="8"/>
+        </w:numPr>
+        <w:rPr>
+          <w:sz w:val="26"/>
+          <w:szCs w:val="26"/>
+          <w:lang w:val="en-US"/>
+        </w:rPr>
+      </w:pPr>
+      <w:r>
+        <w:rPr>
+          <w:sz w:val="26"/>
+          <w:szCs w:val="26"/>
+          <w:lang w:val="en-US"/>
+        </w:rPr>
+        <w:t>tx Texas</w:t>
+      </w:r>
+      <w:r>
+        <w:rPr>
+          <w:sz w:val="26"/>
+          <w:szCs w:val="26"/>
+          <w:lang w:val="en-US"/>
+        </w:rPr>
+        <w:t>: 8483.</w:t>
+      </w:r>
+    </w:p>
+    <w:p>
+      <w:pPr>
+        <w:pStyle w:val="oancuaDanhsach"/>
+        <w:numPr>
+          <w:ilvl w:val="0"/>
+          <w:numId w:val="8"/>
+        </w:numPr>
+        <w:rPr>
+          <w:sz w:val="26"/>
+          <w:szCs w:val="26"/>
+          <w:lang w:val="en-US"/>
+        </w:rPr>
+      </w:pPr>
+      <w:r>
+        <w:rPr>
+          <w:sz w:val="26"/>
+          <w:szCs w:val="26"/>
+          <w:lang w:val="en-US"/>
+        </w:rPr>
+        <w:t>ut Utah</w:t>
+      </w:r>
+      <w:r>
+        <w:rPr>
+          <w:sz w:val="26"/>
+          <w:szCs w:val="26"/>
+          <w:lang w:val="en-US"/>
+        </w:rPr>
+        <w:t>: 6041.</w:t>
+      </w:r>
+    </w:p>
+    <w:p>
+      <w:pPr>
+        <w:pStyle w:val="oancuaDanhsach"/>
+        <w:numPr>
+          <w:ilvl w:val="0"/>
+          <w:numId w:val="8"/>
+        </w:numPr>
+        <w:rPr>
+          <w:sz w:val="26"/>
+          <w:szCs w:val="26"/>
+          <w:lang w:val="en-US"/>
+        </w:rPr>
+      </w:pPr>
+      <w:r>
+        <w:rPr>
+          <w:sz w:val="26"/>
+          <w:szCs w:val="26"/>
+          <w:lang w:val="en-US"/>
+        </w:rPr>
+        <w:t>vt Vermont</w:t>
+      </w:r>
+      <w:r>
+        <w:rPr>
+          <w:sz w:val="26"/>
+          <w:szCs w:val="26"/>
+          <w:lang w:val="en-US"/>
+        </w:rPr>
+        <w:t>: 3713.</w:t>
+      </w:r>
+    </w:p>
+    <w:p>
+      <w:pPr>
+        <w:pStyle w:val="oancuaDanhsach"/>
+        <w:numPr>
+          <w:ilvl w:val="0"/>
+          <w:numId w:val="8"/>
+        </w:numPr>
+        <w:rPr>
+          <w:sz w:val="26"/>
+          <w:szCs w:val="26"/>
+          <w:lang w:val="en-US"/>
+        </w:rPr>
+      </w:pPr>
+      <w:r>
+        <w:rPr>
+          <w:sz w:val="26"/>
+          <w:szCs w:val="26"/>
+          <w:lang w:val="en-US"/>
+        </w:rPr>
+        <w:t>va Virginia</w:t>
+      </w:r>
+      <w:r>
+        <w:rPr>
+          <w:sz w:val="26"/>
+          <w:szCs w:val="26"/>
+          <w:lang w:val="en-US"/>
+        </w:rPr>
+        <w:t>: 5638.</w:t>
+      </w:r>
+    </w:p>
+    <w:p>
+      <w:pPr>
+        <w:pStyle w:val="oancuaDanhsach"/>
+        <w:numPr>
+          <w:ilvl w:val="0"/>
+          <w:numId w:val="8"/>
+        </w:numPr>
+        <w:rPr>
+          <w:sz w:val="26"/>
+          <w:szCs w:val="26"/>
+          <w:lang w:val="en-US"/>
+        </w:rPr>
+      </w:pPr>
+      <w:r>
+        <w:rPr>
+          <w:sz w:val="26"/>
+          <w:szCs w:val="26"/>
+          <w:lang w:val="en-US"/>
+        </w:rPr>
+        <w:t>vi Virgin Islands</w:t>
+      </w:r>
+      <w:r>
+        <w:rPr>
+          <w:sz w:val="26"/>
+          <w:szCs w:val="26"/>
+          <w:lang w:val="en-US"/>
+        </w:rPr>
+        <w:t>: 2185.</w:t>
+      </w:r>
+      <w:r>
+        <w:rPr>
+          <w:sz w:val="26"/>
+          <w:szCs w:val="26"/>
+          <w:lang w:val="en-US"/>
+        </w:rPr>
+        <w:tab/>
+        <w:t xml:space="preserve"> </w:t>
+      </w:r>
+    </w:p>
+    <w:p>
+      <w:pPr>
+        <w:pStyle w:val="oancuaDanhsach"/>
+        <w:numPr>
+          <w:ilvl w:val="0"/>
+          <w:numId w:val="8"/>
+        </w:numPr>
+        <w:rPr>
+          <w:sz w:val="26"/>
+          <w:szCs w:val="26"/>
+          <w:lang w:val="en-US"/>
+        </w:rPr>
+      </w:pPr>
+      <w:r>
+        <w:rPr>
+          <w:sz w:val="26"/>
+          <w:szCs w:val="26"/>
+          <w:lang w:val="en-US"/>
+        </w:rPr>
+        <w:t>wa Washington</w:t>
+      </w:r>
+      <w:r>
+        <w:rPr>
+          <w:sz w:val="26"/>
+          <w:szCs w:val="26"/>
+          <w:lang w:val="en-US"/>
+        </w:rPr>
+        <w:t>: 5654.</w:t>
+      </w:r>
+    </w:p>
+    <w:p>
+      <w:pPr>
+        <w:pStyle w:val="oancuaDanhsach"/>
+        <w:numPr>
+          <w:ilvl w:val="0"/>
+          <w:numId w:val="8"/>
+        </w:numPr>
+        <w:rPr>
+          <w:sz w:val="26"/>
+          <w:szCs w:val="26"/>
+          <w:lang w:val="en-US"/>
+        </w:rPr>
+      </w:pPr>
+      <w:r>
+        <w:rPr>
+          <w:sz w:val="26"/>
+          <w:szCs w:val="26"/>
+          <w:lang w:val="en-US"/>
+        </w:rPr>
+        <w:t>wv West Virginia</w:t>
+      </w:r>
+      <w:r>
+        <w:rPr>
+          <w:sz w:val="26"/>
+          <w:szCs w:val="26"/>
+          <w:lang w:val="en-US"/>
+        </w:rPr>
+        <w:t>: 4062.</w:t>
+      </w:r>
+    </w:p>
+    <w:p>
+      <w:pPr>
+        <w:pStyle w:val="oancuaDanhsach"/>
+        <w:numPr>
+          <w:ilvl w:val="0"/>
+          <w:numId w:val="8"/>
+        </w:numPr>
+        <w:rPr>
+          <w:sz w:val="26"/>
+          <w:szCs w:val="26"/>
+          <w:lang w:val="en-US"/>
+        </w:rPr>
+      </w:pPr>
+      <w:r>
+        <w:rPr>
+          <w:sz w:val="26"/>
+          <w:szCs w:val="26"/>
+          <w:lang w:val="en-US"/>
+        </w:rPr>
+        <w:t>wi Wisconsin</w:t>
+      </w:r>
+      <w:r>
+        <w:rPr>
+          <w:sz w:val="26"/>
+          <w:szCs w:val="26"/>
+          <w:lang w:val="en-US"/>
+        </w:rPr>
+        <w:t>: 4321.</w:t>
+      </w:r>
+    </w:p>
+    <w:p>
+      <w:pPr>
+        <w:pStyle w:val="oancuaDanhsach"/>
+        <w:numPr>
+          <w:ilvl w:val="0"/>
+          <w:numId w:val="8"/>
+        </w:numPr>
+        <w:rPr>
+          <w:sz w:val="26"/>
+          <w:szCs w:val="26"/>
+          <w:lang w:val="en-US"/>
+        </w:rPr>
+      </w:pPr>
+      <w:r>
+        <w:rPr>
+          <w:sz w:val="26"/>
+          <w:szCs w:val="26"/>
+          <w:lang w:val="en-US"/>
+        </w:rPr>
+        <w:t>wy Wyoming</w:t>
+      </w:r>
+      <w:r>
+        <w:rPr>
+          <w:sz w:val="26"/>
+          <w:szCs w:val="26"/>
+          <w:lang w:val="en-US"/>
+        </w:rPr>
+        <w:t>: 4710.</w:t>
+      </w:r>
+    </w:p>
+    <w:p>
+      <w:pPr>
+        <w:pStyle w:val="oancuaDanhsach"/>
+        <w:numPr>
+          <w:ilvl w:val="0"/>
+          <w:numId w:val="8"/>
+        </w:numPr>
+        <w:rPr>
+          <w:sz w:val="26"/>
+          <w:szCs w:val="26"/>
+          <w:lang w:val="en-US"/>
+        </w:rPr>
+      </w:pPr>
+      <w:r>
+        <w:rPr>
+          <w:sz w:val="26"/>
+          <w:szCs w:val="26"/>
+          <w:lang w:val="en-US"/>
+        </w:rPr>
+        <w:t>al Alberta</w:t>
+      </w:r>
+      <w:r>
+        <w:rPr>
+          <w:sz w:val="26"/>
+          <w:szCs w:val="26"/>
+          <w:lang w:val="en-US"/>
+        </w:rPr>
+        <w:t>: 5702.</w:t>
+      </w:r>
+    </w:p>
+    <w:p>
+      <w:pPr>
+        <w:pStyle w:val="oancuaDanhsach"/>
+        <w:numPr>
+          <w:ilvl w:val="0"/>
+          <w:numId w:val="8"/>
+        </w:numPr>
+        <w:rPr>
+          <w:sz w:val="26"/>
+          <w:szCs w:val="26"/>
+          <w:lang w:val="en-US"/>
+        </w:rPr>
+      </w:pPr>
+      <w:r>
+        <w:rPr>
+          <w:sz w:val="26"/>
+          <w:szCs w:val="26"/>
+          <w:lang w:val="en-US"/>
+        </w:rPr>
+        <w:t>bc British Columbia</w:t>
+      </w:r>
+      <w:r>
+        <w:rPr>
+          <w:sz w:val="26"/>
+          <w:szCs w:val="26"/>
+          <w:lang w:val="en-US"/>
+        </w:rPr>
+        <w:t>: 4875.</w:t>
+      </w:r>
+    </w:p>
+    <w:p>
+      <w:pPr>
+        <w:pStyle w:val="oancuaDanhsach"/>
+        <w:numPr>
+          <w:ilvl w:val="0"/>
+          <w:numId w:val="8"/>
+        </w:numPr>
+        <w:rPr>
+          <w:sz w:val="26"/>
+          <w:szCs w:val="26"/>
+          <w:lang w:val="en-US"/>
+        </w:rPr>
+      </w:pPr>
+      <w:r>
+        <w:rPr>
+          <w:sz w:val="26"/>
+          <w:szCs w:val="26"/>
+          <w:lang w:val="en-US"/>
+        </w:rPr>
+        <w:t>mb Manitoba</w:t>
+      </w:r>
+      <w:r>
+        <w:rPr>
+          <w:sz w:val="26"/>
+          <w:szCs w:val="26"/>
+          <w:lang w:val="en-US"/>
+        </w:rPr>
+        <w:t>: 3023.</w:t>
+      </w:r>
+    </w:p>
+    <w:p>
+      <w:pPr>
+        <w:pStyle w:val="oancuaDanhsach"/>
+        <w:numPr>
+          <w:ilvl w:val="0"/>
+          <w:numId w:val="8"/>
+        </w:numPr>
+        <w:rPr>
+          <w:sz w:val="26"/>
+          <w:szCs w:val="26"/>
+          <w:lang w:val="en-US"/>
+        </w:rPr>
+      </w:pPr>
+      <w:r>
+        <w:rPr>
+          <w:sz w:val="26"/>
+          <w:szCs w:val="26"/>
+          <w:lang w:val="en-US"/>
+        </w:rPr>
+        <w:t>nb New Brunswick</w:t>
+      </w:r>
+      <w:r>
+        <w:rPr>
+          <w:sz w:val="26"/>
+          <w:szCs w:val="26"/>
+          <w:lang w:val="en-US"/>
+        </w:rPr>
+        <w:t>: 2856.</w:t>
+      </w:r>
+    </w:p>
+    <w:p>
+      <w:pPr>
+        <w:pStyle w:val="oancuaDanhsach"/>
+        <w:numPr>
+          <w:ilvl w:val="0"/>
+          <w:numId w:val="8"/>
+        </w:numPr>
+        <w:rPr>
+          <w:sz w:val="26"/>
+          <w:szCs w:val="26"/>
+          <w:lang w:val="en-US"/>
+        </w:rPr>
+      </w:pPr>
+      <w:r>
+        <w:rPr>
+          <w:sz w:val="26"/>
+          <w:szCs w:val="26"/>
+          <w:lang w:val="en-US"/>
+        </w:rPr>
+        <w:t>lb Labrador</w:t>
+      </w:r>
+      <w:r>
+        <w:rPr>
+          <w:sz w:val="26"/>
+          <w:szCs w:val="26"/>
+          <w:lang w:val="en-US"/>
+        </w:rPr>
+        <w:t>: 1433.</w:t>
+      </w:r>
+    </w:p>
+    <w:p>
+      <w:pPr>
+        <w:pStyle w:val="oancuaDanhsach"/>
+        <w:numPr>
+          <w:ilvl w:val="0"/>
+          <w:numId w:val="8"/>
+        </w:numPr>
+        <w:rPr>
+          <w:sz w:val="26"/>
+          <w:szCs w:val="26"/>
+          <w:lang w:val="en-US"/>
+        </w:rPr>
+      </w:pPr>
+      <w:r>
+        <w:rPr>
+          <w:sz w:val="26"/>
+          <w:szCs w:val="26"/>
+          <w:lang w:val="en-US"/>
+        </w:rPr>
+        <w:t>nf Newfoundland</w:t>
+      </w:r>
+      <w:r>
+        <w:rPr>
+          <w:sz w:val="26"/>
+          <w:szCs w:val="26"/>
+          <w:lang w:val="en-US"/>
+        </w:rPr>
+        <w:t>: 2188.</w:t>
+      </w:r>
+    </w:p>
+    <w:p>
+      <w:pPr>
+        <w:pStyle w:val="oancuaDanhsach"/>
+        <w:numPr>
+          <w:ilvl w:val="0"/>
+          <w:numId w:val="8"/>
+        </w:numPr>
+        <w:rPr>
+          <w:sz w:val="26"/>
+          <w:szCs w:val="26"/>
+          <w:lang w:val="en-US"/>
+        </w:rPr>
+      </w:pPr>
+      <w:r>
+        <w:rPr>
+          <w:sz w:val="26"/>
+          <w:szCs w:val="26"/>
+          <w:lang w:val="en-US"/>
+        </w:rPr>
+        <w:t>nt Northwest Territories</w:t>
+      </w:r>
+      <w:r>
+        <w:rPr>
+          <w:sz w:val="26"/>
+          <w:szCs w:val="26"/>
+          <w:lang w:val="en-US"/>
+        </w:rPr>
+        <w:t>: 2024.</w:t>
+      </w:r>
+    </w:p>
+    <w:p>
+      <w:pPr>
+        <w:pStyle w:val="oancuaDanhsach"/>
+        <w:numPr>
+          <w:ilvl w:val="0"/>
+          <w:numId w:val="8"/>
+        </w:numPr>
+        <w:rPr>
+          <w:sz w:val="26"/>
+          <w:szCs w:val="26"/>
+          <w:lang w:val="en-US"/>
+        </w:rPr>
+      </w:pPr>
+      <w:r>
+        <w:rPr>
+          <w:sz w:val="26"/>
+          <w:szCs w:val="26"/>
+          <w:lang w:val="en-US"/>
+        </w:rPr>
+        <w:t>ns Nova Scotia</w:t>
+      </w:r>
+      <w:r>
+        <w:rPr>
+          <w:sz w:val="26"/>
+          <w:szCs w:val="26"/>
+          <w:lang w:val="en-US"/>
+        </w:rPr>
+        <w:t>: 2844.</w:t>
+      </w:r>
+    </w:p>
+    <w:p>
+      <w:pPr>
+        <w:pStyle w:val="oancuaDanhsach"/>
+        <w:numPr>
+          <w:ilvl w:val="0"/>
+          <w:numId w:val="8"/>
+        </w:numPr>
+        <w:rPr>
+          <w:sz w:val="26"/>
+          <w:szCs w:val="26"/>
+          <w:lang w:val="en-US"/>
+        </w:rPr>
+      </w:pPr>
+      <w:r>
+        <w:rPr>
+          <w:sz w:val="26"/>
+          <w:szCs w:val="26"/>
+          <w:lang w:val="en-US"/>
+        </w:rPr>
+        <w:t>nu Nunavut</w:t>
+      </w:r>
+      <w:r>
+        <w:rPr>
+          <w:sz w:val="26"/>
+          <w:szCs w:val="26"/>
+          <w:lang w:val="en-US"/>
+        </w:rPr>
+        <w:t>: 979.</w:t>
+      </w:r>
+    </w:p>
+    <w:p>
+      <w:pPr>
+        <w:pStyle w:val="oancuaDanhsach"/>
+        <w:numPr>
+          <w:ilvl w:val="0"/>
+          <w:numId w:val="8"/>
+        </w:numPr>
+        <w:rPr>
+          <w:sz w:val="26"/>
+          <w:szCs w:val="26"/>
+          <w:lang w:val="en-US"/>
+        </w:rPr>
+      </w:pPr>
+      <w:r>
+        <w:rPr>
+          <w:sz w:val="26"/>
+          <w:szCs w:val="26"/>
+          <w:lang w:val="en-US"/>
+        </w:rPr>
+        <w:t>on Ontario</w:t>
+      </w:r>
+      <w:r>
+        <w:rPr>
+          <w:sz w:val="26"/>
+          <w:szCs w:val="26"/>
+          <w:lang w:val="en-US"/>
+        </w:rPr>
+        <w:t>: 5068.</w:t>
+      </w:r>
+    </w:p>
+    <w:p>
+      <w:pPr>
+        <w:pStyle w:val="oancuaDanhsach"/>
+        <w:numPr>
+          <w:ilvl w:val="0"/>
+          <w:numId w:val="8"/>
+        </w:numPr>
+        <w:rPr>
+          <w:sz w:val="26"/>
+          <w:szCs w:val="26"/>
+          <w:lang w:val="en-US"/>
+        </w:rPr>
+      </w:pPr>
+      <w:r>
+        <w:rPr>
+          <w:sz w:val="26"/>
+          <w:szCs w:val="26"/>
+          <w:lang w:val="en-US"/>
+        </w:rPr>
+        <w:t>pe Prince Edward Island</w:t>
+      </w:r>
+      <w:r>
+        <w:rPr>
+          <w:sz w:val="26"/>
+          <w:szCs w:val="26"/>
+          <w:lang w:val="en-US"/>
+        </w:rPr>
+        <w:t>: 1841.</w:t>
+      </w:r>
+    </w:p>
+    <w:p>
+      <w:pPr>
+        <w:pStyle w:val="oancuaDanhsach"/>
+        <w:numPr>
+          <w:ilvl w:val="0"/>
+          <w:numId w:val="8"/>
+        </w:numPr>
+        <w:rPr>
+          <w:sz w:val="26"/>
+          <w:szCs w:val="26"/>
+          <w:lang w:val="en-US"/>
+        </w:rPr>
+      </w:pPr>
+      <w:r>
+        <w:rPr>
+          <w:sz w:val="26"/>
+          <w:szCs w:val="26"/>
+          <w:lang w:val="en-US"/>
+        </w:rPr>
+        <w:t>qc Qu</w:t>
+      </w:r>
+      <w:r>
+        <w:rPr>
+          <w:rFonts w:ascii="Tahoma" w:hAnsi="Tahoma" w:cs="Tahoma"/>
+          <w:sz w:val="26"/>
+          <w:szCs w:val="26"/>
+          <w:lang w:val="en-US"/>
+        </w:rPr>
+        <w:t>�</w:t>
+      </w:r>
+      <w:r>
+        <w:rPr>
+          <w:sz w:val="26"/>
+          <w:szCs w:val="26"/>
+          <w:lang w:val="en-US"/>
+        </w:rPr>
+        <w:t>bec</w:t>
+      </w:r>
+      <w:r>
+        <w:rPr>
+          <w:sz w:val="26"/>
+          <w:szCs w:val="26"/>
+          <w:lang w:val="en-US"/>
+        </w:rPr>
+        <w:t>: 4272.</w:t>
+      </w:r>
+    </w:p>
+    <w:p>
+      <w:pPr>
+        <w:pStyle w:val="oancuaDanhsach"/>
+        <w:numPr>
+          <w:ilvl w:val="0"/>
+          <w:numId w:val="8"/>
+        </w:numPr>
+        <w:rPr>
+          <w:sz w:val="26"/>
+          <w:szCs w:val="26"/>
+          <w:lang w:val="en-US"/>
+        </w:rPr>
+      </w:pPr>
+      <w:r>
+        <w:rPr>
+          <w:sz w:val="26"/>
+          <w:szCs w:val="26"/>
+          <w:lang w:val="en-US"/>
+        </w:rPr>
+        <w:t>sk Saskatchewan</w:t>
+      </w:r>
+      <w:r>
+        <w:rPr>
+          <w:sz w:val="26"/>
+          <w:szCs w:val="26"/>
+          <w:lang w:val="en-US"/>
+        </w:rPr>
+        <w:t>: 2846.</w:t>
+      </w:r>
+    </w:p>
+    <w:p>
+      <w:pPr>
+        <w:pStyle w:val="oancuaDanhsach"/>
+        <w:numPr>
+          <w:ilvl w:val="0"/>
+          <w:numId w:val="8"/>
+        </w:numPr>
+        <w:rPr>
+          <w:sz w:val="26"/>
+          <w:szCs w:val="26"/>
+          <w:lang w:val="en-US"/>
+        </w:rPr>
+      </w:pPr>
+      <w:r>
+        <w:rPr>
+          <w:sz w:val="26"/>
+          <w:szCs w:val="26"/>
+          <w:lang w:val="en-US"/>
+        </w:rPr>
+        <w:t>yt Yukon</w:t>
+      </w:r>
+      <w:r>
+        <w:rPr>
+          <w:sz w:val="26"/>
+          <w:szCs w:val="26"/>
+          <w:lang w:val="en-US"/>
+        </w:rPr>
+        <w:t>: 2100.</w:t>
+      </w:r>
+    </w:p>
+    <w:p>
+      <w:pPr>
+        <w:pStyle w:val="oancuaDanhsach"/>
+        <w:numPr>
+          <w:ilvl w:val="0"/>
+          <w:numId w:val="8"/>
+        </w:numPr>
+        <w:rPr>
+          <w:sz w:val="26"/>
+          <w:szCs w:val="26"/>
+          <w:lang w:val="en-US"/>
+        </w:rPr>
+      </w:pPr>
+      <w:r>
+        <w:rPr>
+          <w:sz w:val="26"/>
+          <w:szCs w:val="26"/>
+          <w:lang w:val="en-US"/>
+        </w:rPr>
+        <w:t>dengl Greenland (Denmark)</w:t>
+      </w:r>
+      <w:r>
+        <w:rPr>
+          <w:sz w:val="26"/>
+          <w:szCs w:val="26"/>
+          <w:lang w:val="en-US"/>
+        </w:rPr>
+        <w:t>: 479.</w:t>
+      </w:r>
+    </w:p>
+    <w:p>
+      <w:pPr>
+        <w:pStyle w:val="oancuaDanhsach"/>
+        <w:numPr>
+          <w:ilvl w:val="0"/>
+          <w:numId w:val="8"/>
+        </w:numPr>
+        <w:rPr>
+          <w:sz w:val="26"/>
+          <w:szCs w:val="26"/>
+          <w:lang w:val="en-US"/>
+        </w:rPr>
+      </w:pPr>
+      <w:r>
+        <w:rPr>
+          <w:sz w:val="26"/>
+          <w:szCs w:val="26"/>
+          <w:lang w:val="en-US"/>
+        </w:rPr>
+        <w:t>fraspm St. Pierre and Miquelon (France)</w:t>
+      </w:r>
+      <w:r>
+        <w:rPr>
+          <w:sz w:val="26"/>
+          <w:szCs w:val="26"/>
+          <w:lang w:val="en-US"/>
+        </w:rPr>
+        <w:t>: 1210.</w:t>
+      </w:r>
+    </w:p>
+    <w:p>
+      <w:pPr>
+        <w:ind w:left="1080"/>
+        <w:rPr>
+          <w:sz w:val="26"/>
+          <w:szCs w:val="26"/>
+          <w:lang w:val="en-US"/>
+        </w:rPr>
+      </w:pPr>
       <w:bookmarkStart w:id="0" w:name="_GoBack"/>
       <w:bookmarkEnd w:id="0"/>
-      <w:r>
-        <w:rPr>
-          <w:sz w:val="26"/>
-          <w:szCs w:val="26"/>
-          <w:lang w:val="en-US"/>
-        </w:rPr>
-        <w:t>&gt; D</w:t>
-      </w:r>
-    </w:p>
-    <w:p>
-      <w:pPr>
-        <w:pStyle w:val="oancuaDanhsach"/>
-        <w:numPr>
-          <w:ilvl w:val="0"/>
-          <w:numId w:val="6"/>
-        </w:numPr>
-        <w:rPr>
-          <w:sz w:val="26"/>
-          <w:szCs w:val="26"/>
-          <w:lang w:val="en-US"/>
-        </w:rPr>
-      </w:pPr>
-      <w:r>
-        <w:rPr>
-          <w:sz w:val="26"/>
-          <w:szCs w:val="26"/>
-          <w:lang w:val="en-US"/>
-        </w:rPr>
-        <w:t>Ứng dụng cải tiến của câu 1 vào việc tìm các luật kết hợp ở câu b thỏa mãn ngưỡng minconf</w:t>
-      </w:r>
-      <w:r>
-        <w:rPr>
-          <w:sz w:val="26"/>
-          <w:szCs w:val="26"/>
-          <w:lang w:val="en-US"/>
-        </w:rPr>
-        <w:t xml:space="preserve">. </w:t>
-      </w:r>
-      <w:r>
-        <w:rPr>
-          <w:sz w:val="26"/>
-          <w:szCs w:val="26"/>
-          <w:lang w:val="en-US"/>
-        </w:rPr>
-        <w:t>(</w:t>
-      </w:r>
-      <w:r>
-        <w:rPr>
-          <w:sz w:val="26"/>
-          <w:szCs w:val="26"/>
-          <w:lang w:val="en-US"/>
-        </w:rPr>
-        <w:t>So sánh hiệu quả về thời gian thực hiện kết quả ở câu b</w:t>
-      </w:r>
-      <w:r>
-        <w:rPr>
-          <w:sz w:val="26"/>
-          <w:szCs w:val="26"/>
-          <w:lang w:val="en-US"/>
-        </w:rPr>
-        <w:t>)</w:t>
-      </w:r>
-      <w:r>
-        <w:rPr>
-          <w:sz w:val="26"/>
-          <w:szCs w:val="26"/>
-          <w:lang w:val="en-US"/>
-        </w:rPr>
-        <w:t>.</w:t>
-      </w:r>
-    </w:p>
-    <w:p>
-      <w:pPr>
-        <w:pStyle w:val="oancuaDanhsach"/>
-        <w:numPr>
-          <w:ilvl w:val="0"/>
-          <w:numId w:val="1"/>
-        </w:numPr>
-        <w:ind w:left="360"/>
-        <w:rPr>
-          <w:sz w:val="28"/>
-          <w:szCs w:val="28"/>
-          <w:lang w:val="en-US"/>
-        </w:rPr>
-      </w:pPr>
-      <w:r>
-        <w:rPr>
-          <w:sz w:val="28"/>
-          <w:szCs w:val="28"/>
-          <w:lang w:val="en-US"/>
-        </w:rPr>
-        <w:t>Thực hành:</w:t>
+    </w:p>
+    <w:p>
+      <w:pPr>
+        <w:pStyle w:val="oancuaDanhsach"/>
+        <w:numPr>
+          <w:ilvl w:val="0"/>
+          <w:numId w:val="14"/>
+        </w:numPr>
+        <w:rPr>
+          <w:sz w:val="26"/>
+          <w:szCs w:val="26"/>
+          <w:lang w:val="en-US"/>
+        </w:rPr>
+      </w:pPr>
+      <w:r>
+        <w:rPr>
+          <w:sz w:val="26"/>
+          <w:szCs w:val="26"/>
+          <w:lang w:val="en-US"/>
+        </w:rPr>
+        <w:t>Vùng phân bố ít loài cây nhất</w:t>
+      </w:r>
+    </w:p>
+    <w:p>
+      <w:pPr>
+        <w:pStyle w:val="oancuaDanhsach"/>
+        <w:numPr>
+          <w:ilvl w:val="0"/>
+          <w:numId w:val="14"/>
+        </w:numPr>
+        <w:rPr>
+          <w:sz w:val="26"/>
+          <w:szCs w:val="26"/>
+          <w:lang w:val="en-US"/>
+        </w:rPr>
+      </w:pPr>
+      <w:r>
+        <w:rPr>
+          <w:sz w:val="26"/>
+          <w:szCs w:val="26"/>
+          <w:lang w:val="en-US"/>
+        </w:rPr>
+        <w:t>Vùng phân bố nhiều loài cây nhất</w:t>
+      </w:r>
+    </w:p>
+    <w:p>
+      <w:pPr>
+        <w:pStyle w:val="oancuaDanhsach"/>
+        <w:numPr>
+          <w:ilvl w:val="0"/>
+          <w:numId w:val="14"/>
+        </w:numPr>
+        <w:rPr>
+          <w:sz w:val="26"/>
+          <w:szCs w:val="26"/>
+          <w:lang w:val="en-US"/>
+        </w:rPr>
+      </w:pPr>
+      <w:r>
+        <w:rPr>
+          <w:sz w:val="26"/>
+          <w:szCs w:val="26"/>
+          <w:lang w:val="en-US"/>
+        </w:rPr>
+        <w:t>Trung bình một vùng phân bố</w:t>
       </w:r>
     </w:p>
     <w:p>
@@ -4081,7 +7217,7 @@
           <w:szCs w:val="26"/>
           <w:lang w:val="en-US"/>
         </w:rPr>
-        <w:t>A</w:t>
+        <w:t>Áp dụng thuật giải Apriori trên dữ liệu này. Xử lý file sang định dạng plants.arff</w:t>
       </w:r>
     </w:p>
     <w:p>
@@ -4103,7 +7239,7 @@
           <w:szCs w:val="26"/>
           <w:lang w:val="en-US"/>
         </w:rPr>
-        <w:t xml:space="preserve">  </w:t>
+        <w:t>Khai thác tập phổ biến</w:t>
       </w:r>
     </w:p>
     <w:p>
@@ -4119,6 +7255,15 @@
           <w:lang w:val="en-US"/>
         </w:rPr>
       </w:pPr>
+      <w:r>
+        <w:rPr>
+          <w:sz w:val="26"/>
+          <w:szCs w:val="26"/>
+          <w:lang w:val="en-US"/>
+        </w:rPr>
+        <w:lastRenderedPageBreak/>
+        <w:t>Khai thác luật kết hợp</w:t>
+      </w:r>
     </w:p>
     <w:p>
       <w:pPr>
@@ -4439,6 +7584,119 @@
     </w:lvl>
   </w:abstractNum>
   <w:abstractNum w:abstractNumId="3" w15:restartNumberingAfterBreak="0">
+    <w:nsid w:val="115A6951"/>
+    <w:multiLevelType w:val="hybridMultilevel"/>
+    <w:tmpl w:val="E886FC64"/>
+    <w:lvl w:ilvl="0" w:tplc="74901FCA">
+      <w:numFmt w:val="bullet"/>
+      <w:lvlText w:val=""/>
+      <w:lvlJc w:val="left"/>
+      <w:pPr>
+        <w:ind w:left="1800" w:hanging="360"/>
+      </w:pPr>
+      <w:rPr>
+        <w:rFonts w:ascii="Wingdings" w:eastAsiaTheme="minorHAnsi" w:hAnsi="Wingdings" w:cstheme="minorHAnsi" w:hint="default"/>
+        <w:color w:val="000000"/>
+      </w:rPr>
+    </w:lvl>
+    <w:lvl w:ilvl="1" w:tplc="042A0003" w:tentative="1">
+      <w:start w:val="1"/>
+      <w:numFmt w:val="bullet"/>
+      <w:lvlText w:val="o"/>
+      <w:lvlJc w:val="left"/>
+      <w:pPr>
+        <w:ind w:left="2520" w:hanging="360"/>
+      </w:pPr>
+      <w:rPr>
+        <w:rFonts w:ascii="Courier New" w:hAnsi="Courier New" w:cs="Courier New" w:hint="default"/>
+      </w:rPr>
+    </w:lvl>
+    <w:lvl w:ilvl="2" w:tplc="042A0005" w:tentative="1">
+      <w:start w:val="1"/>
+      <w:numFmt w:val="bullet"/>
+      <w:lvlText w:val=""/>
+      <w:lvlJc w:val="left"/>
+      <w:pPr>
+        <w:ind w:left="3240" w:hanging="360"/>
+      </w:pPr>
+      <w:rPr>
+        <w:rFonts w:ascii="Wingdings" w:hAnsi="Wingdings" w:hint="default"/>
+      </w:rPr>
+    </w:lvl>
+    <w:lvl w:ilvl="3" w:tplc="042A0001" w:tentative="1">
+      <w:start w:val="1"/>
+      <w:numFmt w:val="bullet"/>
+      <w:lvlText w:val=""/>
+      <w:lvlJc w:val="left"/>
+      <w:pPr>
+        <w:ind w:left="3960" w:hanging="360"/>
+      </w:pPr>
+      <w:rPr>
+        <w:rFonts w:ascii="Symbol" w:hAnsi="Symbol" w:hint="default"/>
+      </w:rPr>
+    </w:lvl>
+    <w:lvl w:ilvl="4" w:tplc="042A0003" w:tentative="1">
+      <w:start w:val="1"/>
+      <w:numFmt w:val="bullet"/>
+      <w:lvlText w:val="o"/>
+      <w:lvlJc w:val="left"/>
+      <w:pPr>
+        <w:ind w:left="4680" w:hanging="360"/>
+      </w:pPr>
+      <w:rPr>
+        <w:rFonts w:ascii="Courier New" w:hAnsi="Courier New" w:cs="Courier New" w:hint="default"/>
+      </w:rPr>
+    </w:lvl>
+    <w:lvl w:ilvl="5" w:tplc="042A0005" w:tentative="1">
+      <w:start w:val="1"/>
+      <w:numFmt w:val="bullet"/>
+      <w:lvlText w:val=""/>
+      <w:lvlJc w:val="left"/>
+      <w:pPr>
+        <w:ind w:left="5400" w:hanging="360"/>
+      </w:pPr>
+      <w:rPr>
+        <w:rFonts w:ascii="Wingdings" w:hAnsi="Wingdings" w:hint="default"/>
+      </w:rPr>
+    </w:lvl>
+    <w:lvl w:ilvl="6" w:tplc="042A0001" w:tentative="1">
+      <w:start w:val="1"/>
+      <w:numFmt w:val="bullet"/>
+      <w:lvlText w:val=""/>
+      <w:lvlJc w:val="left"/>
+      <w:pPr>
+        <w:ind w:left="6120" w:hanging="360"/>
+      </w:pPr>
+      <w:rPr>
+        <w:rFonts w:ascii="Symbol" w:hAnsi="Symbol" w:hint="default"/>
+      </w:rPr>
+    </w:lvl>
+    <w:lvl w:ilvl="7" w:tplc="042A0003" w:tentative="1">
+      <w:start w:val="1"/>
+      <w:numFmt w:val="bullet"/>
+      <w:lvlText w:val="o"/>
+      <w:lvlJc w:val="left"/>
+      <w:pPr>
+        <w:ind w:left="6840" w:hanging="360"/>
+      </w:pPr>
+      <w:rPr>
+        <w:rFonts w:ascii="Courier New" w:hAnsi="Courier New" w:cs="Courier New" w:hint="default"/>
+      </w:rPr>
+    </w:lvl>
+    <w:lvl w:ilvl="8" w:tplc="042A0005" w:tentative="1">
+      <w:start w:val="1"/>
+      <w:numFmt w:val="bullet"/>
+      <w:lvlText w:val=""/>
+      <w:lvlJc w:val="left"/>
+      <w:pPr>
+        <w:ind w:left="7560" w:hanging="360"/>
+      </w:pPr>
+      <w:rPr>
+        <w:rFonts w:ascii="Wingdings" w:hAnsi="Wingdings" w:hint="default"/>
+      </w:rPr>
+    </w:lvl>
+  </w:abstractNum>
+  <w:abstractNum w:abstractNumId="4" w15:restartNumberingAfterBreak="0">
     <w:nsid w:val="2CB60550"/>
     <w:multiLevelType w:val="hybridMultilevel"/>
     <w:tmpl w:val="A7A4BBE4"/>
@@ -4527,7 +7785,7 @@
       </w:pPr>
     </w:lvl>
   </w:abstractNum>
-  <w:abstractNum w:abstractNumId="4" w15:restartNumberingAfterBreak="0">
+  <w:abstractNum w:abstractNumId="5" w15:restartNumberingAfterBreak="0">
     <w:nsid w:val="357F15A2"/>
     <w:multiLevelType w:val="hybridMultilevel"/>
     <w:tmpl w:val="AD645106"/>
@@ -4616,7 +7874,7 @@
       </w:pPr>
     </w:lvl>
   </w:abstractNum>
-  <w:abstractNum w:abstractNumId="5" w15:restartNumberingAfterBreak="0">
+  <w:abstractNum w:abstractNumId="6" w15:restartNumberingAfterBreak="0">
     <w:nsid w:val="3B5747AE"/>
     <w:multiLevelType w:val="hybridMultilevel"/>
     <w:tmpl w:val="A612B3EC"/>
@@ -4729,7 +7987,7 @@
       </w:rPr>
     </w:lvl>
   </w:abstractNum>
-  <w:abstractNum w:abstractNumId="6" w15:restartNumberingAfterBreak="0">
+  <w:abstractNum w:abstractNumId="7" w15:restartNumberingAfterBreak="0">
     <w:nsid w:val="3CA3785A"/>
     <w:multiLevelType w:val="hybridMultilevel"/>
     <w:tmpl w:val="D286E3D2"/>
@@ -4842,7 +8100,7 @@
       </w:rPr>
     </w:lvl>
   </w:abstractNum>
-  <w:abstractNum w:abstractNumId="7" w15:restartNumberingAfterBreak="0">
+  <w:abstractNum w:abstractNumId="8" w15:restartNumberingAfterBreak="0">
     <w:nsid w:val="421C7A99"/>
     <w:multiLevelType w:val="hybridMultilevel"/>
     <w:tmpl w:val="0B96C332"/>
@@ -4955,7 +8213,7 @@
       </w:rPr>
     </w:lvl>
   </w:abstractNum>
-  <w:abstractNum w:abstractNumId="8" w15:restartNumberingAfterBreak="0">
+  <w:abstractNum w:abstractNumId="9" w15:restartNumberingAfterBreak="0">
     <w:nsid w:val="423D72E5"/>
     <w:multiLevelType w:val="hybridMultilevel"/>
     <w:tmpl w:val="1D328E28"/>
@@ -5068,7 +8326,96 @@
       </w:rPr>
     </w:lvl>
   </w:abstractNum>
-  <w:abstractNum w:abstractNumId="9" w15:restartNumberingAfterBreak="0">
+  <w:abstractNum w:abstractNumId="10" w15:restartNumberingAfterBreak="0">
+    <w:nsid w:val="4E6D68FB"/>
+    <w:multiLevelType w:val="hybridMultilevel"/>
+    <w:tmpl w:val="3C167148"/>
+    <w:lvl w:ilvl="0" w:tplc="735ACF9C">
+      <w:start w:val="1"/>
+      <w:numFmt w:val="lowerLetter"/>
+      <w:lvlText w:val="%1)"/>
+      <w:lvlJc w:val="left"/>
+      <w:pPr>
+        <w:ind w:left="1080" w:hanging="360"/>
+      </w:pPr>
+      <w:rPr>
+        <w:rFonts w:hint="default"/>
+      </w:rPr>
+    </w:lvl>
+    <w:lvl w:ilvl="1" w:tplc="042A0019" w:tentative="1">
+      <w:start w:val="1"/>
+      <w:numFmt w:val="lowerLetter"/>
+      <w:lvlText w:val="%2."/>
+      <w:lvlJc w:val="left"/>
+      <w:pPr>
+        <w:ind w:left="1800" w:hanging="360"/>
+      </w:pPr>
+    </w:lvl>
+    <w:lvl w:ilvl="2" w:tplc="042A001B" w:tentative="1">
+      <w:start w:val="1"/>
+      <w:numFmt w:val="lowerRoman"/>
+      <w:lvlText w:val="%3."/>
+      <w:lvlJc w:val="right"/>
+      <w:pPr>
+        <w:ind w:left="2520" w:hanging="180"/>
+      </w:pPr>
+    </w:lvl>
+    <w:lvl w:ilvl="3" w:tplc="042A000F" w:tentative="1">
+      <w:start w:val="1"/>
+      <w:numFmt w:val="decimal"/>
+      <w:lvlText w:val="%4."/>
+      <w:lvlJc w:val="left"/>
+      <w:pPr>
+        <w:ind w:left="3240" w:hanging="360"/>
+      </w:pPr>
+    </w:lvl>
+    <w:lvl w:ilvl="4" w:tplc="042A0019" w:tentative="1">
+      <w:start w:val="1"/>
+      <w:numFmt w:val="lowerLetter"/>
+      <w:lvlText w:val="%5."/>
+      <w:lvlJc w:val="left"/>
+      <w:pPr>
+        <w:ind w:left="3960" w:hanging="360"/>
+      </w:pPr>
+    </w:lvl>
+    <w:lvl w:ilvl="5" w:tplc="042A001B" w:tentative="1">
+      <w:start w:val="1"/>
+      <w:numFmt w:val="lowerRoman"/>
+      <w:lvlText w:val="%6."/>
+      <w:lvlJc w:val="right"/>
+      <w:pPr>
+        <w:ind w:left="4680" w:hanging="180"/>
+      </w:pPr>
+    </w:lvl>
+    <w:lvl w:ilvl="6" w:tplc="042A000F" w:tentative="1">
+      <w:start w:val="1"/>
+      <w:numFmt w:val="decimal"/>
+      <w:lvlText w:val="%7."/>
+      <w:lvlJc w:val="left"/>
+      <w:pPr>
+        <w:ind w:left="5400" w:hanging="360"/>
+      </w:pPr>
+    </w:lvl>
+    <w:lvl w:ilvl="7" w:tplc="042A0019" w:tentative="1">
+      <w:start w:val="1"/>
+      <w:numFmt w:val="lowerLetter"/>
+      <w:lvlText w:val="%8."/>
+      <w:lvlJc w:val="left"/>
+      <w:pPr>
+        <w:ind w:left="6120" w:hanging="360"/>
+      </w:pPr>
+    </w:lvl>
+    <w:lvl w:ilvl="8" w:tplc="042A001B" w:tentative="1">
+      <w:start w:val="1"/>
+      <w:numFmt w:val="lowerRoman"/>
+      <w:lvlText w:val="%9."/>
+      <w:lvlJc w:val="right"/>
+      <w:pPr>
+        <w:ind w:left="6840" w:hanging="180"/>
+      </w:pPr>
+    </w:lvl>
+  </w:abstractNum>
+  <w:abstractNum w:abstractNumId="11" w15:restartNumberingAfterBreak="0">
     <w:nsid w:val="5FD06900"/>
     <w:multiLevelType w:val="hybridMultilevel"/>
     <w:tmpl w:val="EDA0B80A"/>
@@ -5181,7 +8528,7 @@
       </w:rPr>
     </w:lvl>
   </w:abstractNum>
-  <w:abstractNum w:abstractNumId="10" w15:restartNumberingAfterBreak="0">
+  <w:abstractNum w:abstractNumId="12" w15:restartNumberingAfterBreak="0">
     <w:nsid w:val="6B1B2834"/>
     <w:multiLevelType w:val="hybridMultilevel"/>
     <w:tmpl w:val="0F905A24"/>
@@ -5294,7 +8641,7 @@
       </w:rPr>
     </w:lvl>
   </w:abstractNum>
-  <w:abstractNum w:abstractNumId="11" w15:restartNumberingAfterBreak="0">
+  <w:abstractNum w:abstractNumId="13" w15:restartNumberingAfterBreak="0">
     <w:nsid w:val="74B4706B"/>
     <w:multiLevelType w:val="hybridMultilevel"/>
     <w:tmpl w:val="D696F948"/>
@@ -5384,10 +8731,10 @@
     </w:lvl>
   </w:abstractNum>
   <w:num w:numId="1">
-    <w:abstractNumId w:val="11"/>
+    <w:abstractNumId w:val="13"/>
   </w:num>
   <w:num w:numId="2">
-    <w:abstractNumId w:val="3"/>
+    <w:abstractNumId w:val="4"/>
   </w:num>
   <w:num w:numId="3">
     <w:abstractNumId w:val="1"/>
@@ -5396,28 +8743,34 @@
     <w:abstractNumId w:val="0"/>
   </w:num>
   <w:num w:numId="5">
-    <w:abstractNumId w:val="6"/>
+    <w:abstractNumId w:val="7"/>
   </w:num>
   <w:num w:numId="6">
-    <w:abstractNumId w:val="4"/>
+    <w:abstractNumId w:val="5"/>
   </w:num>
   <w:num w:numId="7">
     <w:abstractNumId w:val="2"/>
   </w:num>
   <w:num w:numId="8">
+    <w:abstractNumId w:val="11"/>
+  </w:num>
+  <w:num w:numId="9">
+    <w:abstractNumId w:val="8"/>
+  </w:num>
+  <w:num w:numId="10">
+    <w:abstractNumId w:val="6"/>
+  </w:num>
+  <w:num w:numId="11">
+    <w:abstractNumId w:val="12"/>
+  </w:num>
+  <w:num w:numId="12">
     <w:abstractNumId w:val="9"/>
   </w:num>
-  <w:num w:numId="9">
-    <w:abstractNumId w:val="7"/>
+  <w:num w:numId="13">
+    <w:abstractNumId w:val="3"/>
   </w:num>
-  <w:num w:numId="10">
-    <w:abstractNumId w:val="5"/>
-  </w:num>
-  <w:num w:numId="11">
+  <w:num w:numId="14">
     <w:abstractNumId w:val="10"/>
-  </w:num>
-  <w:num w:numId="12">
-    <w:abstractNumId w:val="8"/>
   </w:num>
 </w:numbering>
 </file>
@@ -5828,6 +9181,7 @@
   <w:style w:type="character" w:default="1" w:styleId="Phngmcinhcuaoanvn">
     <w:name w:val="Default Paragraph Font"/>
     <w:uiPriority w:val="1"/>
+    <w:semiHidden/>
     <w:unhideWhenUsed/>
   </w:style>
   <w:style w:type="table" w:default="1" w:styleId="BangThngthng">
@@ -5861,6 +9215,38 @@
       <w:ind w:left="720"/>
       <w:contextualSpacing/>
     </w:pPr>
+  </w:style>
+  <w:style w:type="paragraph" w:styleId="Bongchuthich">
+    <w:name w:val="Balloon Text"/>
+    <w:basedOn w:val="Binhthng"/>
+    <w:link w:val="BongchuthichChar"/>
+    <w:uiPriority w:val="99"/>
+    <w:semiHidden/>
+    <w:unhideWhenUsed/>
+    <w:rsid w:val="007A28B2"/>
+    <w:pPr>
+      <w:spacing w:after="0" w:line="240" w:lineRule="auto"/>
+    </w:pPr>
+    <w:rPr>
+      <w:rFonts w:ascii="Segoe UI" w:hAnsi="Segoe UI" w:cs="Segoe UI"/>
+      <w:sz w:val="18"/>
+      <w:szCs w:val="18"/>
+    </w:rPr>
+  </w:style>
+  <w:style w:type="character" w:customStyle="1" w:styleId="BongchuthichChar">
+    <w:name w:val="Bóng chú thích Char"/>
+    <w:basedOn w:val="Phngmcinhcuaoanvn"/>
+    <w:link w:val="Bongchuthich"/>
+    <w:uiPriority w:val="99"/>
+    <w:semiHidden/>
+    <w:rsid w:val="007A28B2"/>
+    <w:rPr>
+      <w:rFonts w:ascii="Segoe UI" w:hAnsi="Segoe UI" w:cs="Segoe UI"/>
+      <w:noProof/>
+      <w:sz w:val="18"/>
+      <w:szCs w:val="18"/>
+      <w:lang w:val="vi-VN"/>
+    </w:rPr>
   </w:style>
 </w:styles>
 </file>

</xml_diff>

<commit_message>
Con cau A1, A2c 19/04 minh hoan thanh luon nha
</commit_message>
<xml_diff>
--- a/Labs/Lab02/Lab02.docx
+++ b/Labs/Lab02/Lab02.docx
@@ -3812,7 +3812,61 @@
           <w:szCs w:val="26"/>
           <w:lang w:val="en-US"/>
         </w:rPr>
-        <w:t>onf(B</w:t>
+        <w:t xml:space="preserve">onf(BH -&gt; </w:t>
+      </w:r>
+      <w:r>
+        <w:rPr>
+          <w:sz w:val="26"/>
+          <w:szCs w:val="26"/>
+          <w:lang w:val="en-US"/>
+        </w:rPr>
+        <w:t>D</w:t>
+      </w:r>
+      <w:r>
+        <w:rPr>
+          <w:sz w:val="26"/>
+          <w:szCs w:val="26"/>
+          <w:lang w:val="en-US"/>
+        </w:rPr>
+        <w:t>)</w:t>
+      </w:r>
+      <w:r>
+        <w:rPr>
+          <w:sz w:val="26"/>
+          <w:szCs w:val="26"/>
+          <w:lang w:val="en-US"/>
+        </w:rPr>
+        <w:t xml:space="preserve"> = 2/2 = 1.</w:t>
+      </w:r>
+    </w:p>
+    <w:p>
+      <w:pPr>
+        <w:pStyle w:val="oancuaDanhsach"/>
+        <w:numPr>
+          <w:ilvl w:val="0"/>
+          <w:numId w:val="8"/>
+        </w:numPr>
+        <w:rPr>
+          <w:sz w:val="26"/>
+          <w:szCs w:val="26"/>
+          <w:lang w:val="en-US"/>
+        </w:rPr>
+      </w:pPr>
+      <w:r>
+        <w:rPr>
+          <w:sz w:val="26"/>
+          <w:szCs w:val="26"/>
+          <w:lang w:val="en-US"/>
+        </w:rPr>
+        <w:t>DH -&gt; B:</w:t>
+      </w:r>
+      <w:r>
+        <w:rPr>
+          <w:sz w:val="26"/>
+          <w:szCs w:val="26"/>
+          <w:lang w:val="en-US"/>
+        </w:rPr>
+        <w:t xml:space="preserve"> conf(D</w:t>
       </w:r>
       <w:r>
         <w:rPr>
@@ -3828,31 +3882,7 @@
           <w:szCs w:val="26"/>
           <w:lang w:val="en-US"/>
         </w:rPr>
-        <w:t xml:space="preserve"> -&gt; </w:t>
-      </w:r>
-      <w:r>
-        <w:rPr>
-          <w:sz w:val="26"/>
-          <w:szCs w:val="26"/>
-          <w:lang w:val="en-US"/>
-        </w:rPr>
-        <w:t>D</w:t>
-      </w:r>
-      <w:r>
-        <w:rPr>
-          <w:sz w:val="26"/>
-          <w:szCs w:val="26"/>
-          <w:lang w:val="en-US"/>
-        </w:rPr>
-        <w:t>)</w:t>
-      </w:r>
-      <w:r>
-        <w:rPr>
-          <w:sz w:val="26"/>
-          <w:szCs w:val="26"/>
-          <w:lang w:val="en-US"/>
-        </w:rPr>
-        <w:t xml:space="preserve"> = 2/2 = 1.</w:t>
+        <w:t xml:space="preserve"> -&gt; B) = 2/2 = 1.</w:t>
       </w:r>
     </w:p>
     <w:p>
@@ -3874,31 +3904,23 @@
           <w:szCs w:val="26"/>
           <w:lang w:val="en-US"/>
         </w:rPr>
-        <w:t>DH -&gt; B:</w:t>
-      </w:r>
-      <w:r>
-        <w:rPr>
-          <w:sz w:val="26"/>
-          <w:szCs w:val="26"/>
-          <w:lang w:val="en-US"/>
-        </w:rPr>
-        <w:t xml:space="preserve"> conf(D</w:t>
-      </w:r>
-      <w:r>
-        <w:rPr>
-          <w:sz w:val="26"/>
-          <w:szCs w:val="26"/>
-          <w:lang w:val="en-US"/>
-        </w:rPr>
-        <w:t>H</w:t>
-      </w:r>
-      <w:r>
-        <w:rPr>
-          <w:sz w:val="26"/>
-          <w:szCs w:val="26"/>
-          <w:lang w:val="en-US"/>
-        </w:rPr>
-        <w:t xml:space="preserve"> -&gt; B) = 2/2 = 1.</w:t>
+        <w:t>BD -&gt; J</w:t>
+      </w:r>
+      <w:r>
+        <w:rPr>
+          <w:sz w:val="26"/>
+          <w:szCs w:val="26"/>
+          <w:lang w:val="en-US"/>
+        </w:rPr>
+        <w:t>: conf(</w:t>
+      </w:r>
+      <w:r>
+        <w:rPr>
+          <w:sz w:val="26"/>
+          <w:szCs w:val="26"/>
+          <w:lang w:val="en-US"/>
+        </w:rPr>
+        <w:t>BD -&gt; J) = 2/2 = 1.</w:t>
       </w:r>
     </w:p>
     <w:p>
@@ -3920,44 +3942,6 @@
           <w:szCs w:val="26"/>
           <w:lang w:val="en-US"/>
         </w:rPr>
-        <w:t>BD -&gt; J</w:t>
-      </w:r>
-      <w:r>
-        <w:rPr>
-          <w:sz w:val="26"/>
-          <w:szCs w:val="26"/>
-          <w:lang w:val="en-US"/>
-        </w:rPr>
-        <w:t>: conf(</w:t>
-      </w:r>
-      <w:r>
-        <w:rPr>
-          <w:sz w:val="26"/>
-          <w:szCs w:val="26"/>
-          <w:lang w:val="en-US"/>
-        </w:rPr>
-        <w:t>BD -&gt; J) = 2/2 = 1.</w:t>
-      </w:r>
-    </w:p>
-    <w:p>
-      <w:pPr>
-        <w:pStyle w:val="oancuaDanhsach"/>
-        <w:numPr>
-          <w:ilvl w:val="0"/>
-          <w:numId w:val="8"/>
-        </w:numPr>
-        <w:rPr>
-          <w:sz w:val="26"/>
-          <w:szCs w:val="26"/>
-          <w:lang w:val="en-US"/>
-        </w:rPr>
-      </w:pPr>
-      <w:r>
-        <w:rPr>
-          <w:sz w:val="26"/>
-          <w:szCs w:val="26"/>
-          <w:lang w:val="en-US"/>
-        </w:rPr>
         <w:t>BJ -&gt; D</w:t>
       </w:r>
       <w:r>
@@ -3966,23 +3950,7 @@
           <w:szCs w:val="26"/>
           <w:lang w:val="en-US"/>
         </w:rPr>
-        <w:t>: conf(</w:t>
-      </w:r>
-      <w:r>
-        <w:rPr>
-          <w:sz w:val="26"/>
-          <w:szCs w:val="26"/>
-          <w:lang w:val="en-US"/>
-        </w:rPr>
-        <w:t>BJ -&gt; D</w:t>
-      </w:r>
-      <w:r>
-        <w:rPr>
-          <w:sz w:val="26"/>
-          <w:szCs w:val="26"/>
-          <w:lang w:val="en-US"/>
-        </w:rPr>
-        <w:t>) = 2/2 = 1.</w:t>
+        <w:t>: conf(BJ -&gt; D) = 2/2 = 1.</w:t>
       </w:r>
     </w:p>
     <w:p>
@@ -4013,23 +3981,7 @@
           <w:szCs w:val="26"/>
           <w:lang w:val="en-US"/>
         </w:rPr>
-        <w:t>: conf(</w:t>
-      </w:r>
-      <w:r>
-        <w:rPr>
-          <w:sz w:val="26"/>
-          <w:szCs w:val="26"/>
-          <w:lang w:val="en-US"/>
-        </w:rPr>
-        <w:t>DJ -&gt; B</w:t>
-      </w:r>
-      <w:r>
-        <w:rPr>
-          <w:sz w:val="26"/>
-          <w:szCs w:val="26"/>
-          <w:lang w:val="en-US"/>
-        </w:rPr>
-        <w:t>) = 2/2 = 1.</w:t>
+        <w:t>: conf(DJ -&gt; B) = 2/2 = 1.</w:t>
       </w:r>
     </w:p>
     <w:p>
@@ -7122,13 +7074,89 @@
     </w:p>
     <w:p>
       <w:pPr>
-        <w:ind w:left="1080"/>
-        <w:rPr>
-          <w:sz w:val="26"/>
-          <w:szCs w:val="26"/>
-          <w:lang w:val="en-US"/>
-        </w:rPr>
-      </w:pPr>
+        <w:pStyle w:val="oancuaDanhsach"/>
+        <w:numPr>
+          <w:ilvl w:val="0"/>
+          <w:numId w:val="14"/>
+        </w:numPr>
+        <w:rPr>
+          <w:sz w:val="26"/>
+          <w:szCs w:val="26"/>
+          <w:lang w:val="en-US"/>
+        </w:rPr>
+      </w:pPr>
+      <w:r>
+        <w:rPr>
+          <w:sz w:val="26"/>
+          <w:szCs w:val="26"/>
+          <w:lang w:val="en-US"/>
+        </w:rPr>
+        <w:t>Vùng phân bố ít loài cây nhất</w:t>
+      </w:r>
+      <w:r>
+        <w:rPr>
+          <w:sz w:val="26"/>
+          <w:szCs w:val="26"/>
+          <w:lang w:val="en-US"/>
+        </w:rPr>
+        <w:t xml:space="preserve"> dengl</w:t>
+      </w:r>
+      <w:r>
+        <w:rPr>
+          <w:sz w:val="26"/>
+          <w:szCs w:val="26"/>
+          <w:lang w:val="en-US"/>
+        </w:rPr>
+        <w:t xml:space="preserve"> - </w:t>
+      </w:r>
+      <w:r>
+        <w:rPr>
+          <w:sz w:val="26"/>
+          <w:szCs w:val="26"/>
+          <w:lang w:val="en-US"/>
+        </w:rPr>
+        <w:t>Greenland (Denmark)</w:t>
+      </w:r>
+      <w:r>
+        <w:rPr>
+          <w:sz w:val="26"/>
+          <w:szCs w:val="26"/>
+          <w:lang w:val="en-US"/>
+        </w:rPr>
+        <w:t>: 479 loài với t</w:t>
+      </w:r>
+      <w:r>
+        <w:rPr>
+          <w:sz w:val="26"/>
+          <w:szCs w:val="26"/>
+          <w:lang w:val="en-US"/>
+        </w:rPr>
+        <w:t>ỉ lệ</w:t>
+      </w:r>
+      <w:r>
+        <w:rPr>
+          <w:sz w:val="26"/>
+          <w:szCs w:val="26"/>
+          <w:lang w:val="en-US"/>
+        </w:rPr>
+        <w:t xml:space="preserve"> </w:t>
+      </w:r>
+      <w:r>
+        <w:rPr>
+          <w:sz w:val="26"/>
+          <w:szCs w:val="26"/>
+          <w:lang w:val="en-US"/>
+        </w:rPr>
+        <w:t>1,377%</w:t>
+      </w:r>
+      <w:r>
+        <w:rPr>
+          <w:sz w:val="26"/>
+          <w:szCs w:val="26"/>
+          <w:lang w:val="en-US"/>
+        </w:rPr>
+        <w:t>.</w:t>
+      </w:r>
       <w:bookmarkStart w:id="0" w:name="_GoBack"/>
       <w:bookmarkEnd w:id="0"/>
     </w:p>
@@ -7151,7 +7179,87 @@
           <w:szCs w:val="26"/>
           <w:lang w:val="en-US"/>
         </w:rPr>
-        <w:t>Vùng phân bố ít loài cây nhất</w:t>
+        <w:t>Vùng phân bố nhiều loài cây nhất</w:t>
+      </w:r>
+      <w:r>
+        <w:rPr>
+          <w:sz w:val="26"/>
+          <w:szCs w:val="26"/>
+          <w:lang w:val="en-US"/>
+        </w:rPr>
+        <w:t xml:space="preserve"> </w:t>
+      </w:r>
+      <w:r>
+        <w:rPr>
+          <w:sz w:val="26"/>
+          <w:szCs w:val="26"/>
+          <w:lang w:val="en-US"/>
+        </w:rPr>
+        <w:t>ca</w:t>
+      </w:r>
+      <w:r>
+        <w:rPr>
+          <w:sz w:val="26"/>
+          <w:szCs w:val="26"/>
+          <w:lang w:val="en-US"/>
+        </w:rPr>
+        <w:t xml:space="preserve"> – </w:t>
+      </w:r>
+      <w:r>
+        <w:rPr>
+          <w:sz w:val="26"/>
+          <w:szCs w:val="26"/>
+          <w:lang w:val="en-US"/>
+        </w:rPr>
+        <w:t>California</w:t>
+      </w:r>
+      <w:r>
+        <w:rPr>
+          <w:sz w:val="26"/>
+          <w:szCs w:val="26"/>
+          <w:lang w:val="en-US"/>
+        </w:rPr>
+        <w:t>: 11676 loài</w:t>
+      </w:r>
+      <w:r>
+        <w:rPr>
+          <w:sz w:val="26"/>
+          <w:szCs w:val="26"/>
+          <w:lang w:val="en-US"/>
+        </w:rPr>
+        <w:t xml:space="preserve"> </w:t>
+      </w:r>
+      <w:r>
+        <w:rPr>
+          <w:sz w:val="26"/>
+          <w:szCs w:val="26"/>
+          <w:lang w:val="en-US"/>
+        </w:rPr>
+        <w:t>với t</w:t>
+      </w:r>
+      <w:r>
+        <w:rPr>
+          <w:sz w:val="26"/>
+          <w:szCs w:val="26"/>
+          <w:lang w:val="en-US"/>
+        </w:rPr>
+        <w:t>ỉ lệ</w:t>
+      </w:r>
+      <w:r>
+        <w:rPr>
+          <w:sz w:val="26"/>
+          <w:szCs w:val="26"/>
+          <w:lang w:val="en-US"/>
+        </w:rPr>
+        <w:t xml:space="preserve"> </w:t>
+      </w:r>
+      <w:r>
+        <w:rPr>
+          <w:sz w:val="26"/>
+          <w:szCs w:val="26"/>
+          <w:lang w:val="en-US"/>
+        </w:rPr>
+        <w:t>33.57%.</w:t>
       </w:r>
     </w:p>
     <w:p>
@@ -7173,30 +7281,16 @@
           <w:szCs w:val="26"/>
           <w:lang w:val="en-US"/>
         </w:rPr>
-        <w:t>Vùng phân bố nhiều loài cây nhất</w:t>
-      </w:r>
-    </w:p>
-    <w:p>
-      <w:pPr>
-        <w:pStyle w:val="oancuaDanhsach"/>
-        <w:numPr>
-          <w:ilvl w:val="0"/>
-          <w:numId w:val="14"/>
-        </w:numPr>
-        <w:rPr>
-          <w:sz w:val="26"/>
-          <w:szCs w:val="26"/>
-          <w:lang w:val="en-US"/>
-        </w:rPr>
-      </w:pPr>
-      <w:r>
-        <w:rPr>
-          <w:sz w:val="26"/>
-          <w:szCs w:val="26"/>
-          <w:lang w:val="en-US"/>
-        </w:rPr>
         <w:t>Trung bình một vùng phân bố</w:t>
       </w:r>
+      <w:r>
+        <w:rPr>
+          <w:sz w:val="26"/>
+          <w:szCs w:val="26"/>
+          <w:lang w:val="en-US"/>
+        </w:rPr>
+        <w:t xml:space="preserve"> có 4313 loài cây.</w:t>
+      </w:r>
     </w:p>
     <w:p>
       <w:pPr>
@@ -7219,6 +7313,80 @@
         </w:rPr>
         <w:t>Áp dụng thuật giải Apriori trên dữ liệu này. Xử lý file sang định dạng plants.arff</w:t>
       </w:r>
+      <w:r>
+        <w:rPr>
+          <w:sz w:val="26"/>
+          <w:szCs w:val="26"/>
+          <w:lang w:val="en-US"/>
+        </w:rPr>
+        <w:t>:</w:t>
+      </w:r>
+    </w:p>
+    <w:p>
+      <w:pPr>
+        <w:pStyle w:val="oancuaDanhsach"/>
+        <w:rPr>
+          <w:sz w:val="26"/>
+          <w:szCs w:val="26"/>
+          <w:lang w:val="en-US"/>
+        </w:rPr>
+      </w:pPr>
+      <w:r>
+        <w:lastRenderedPageBreak/>
+        <w:drawing>
+          <wp:inline distT="0" distB="0" distL="0" distR="0" wp14:anchorId="70765FB0" wp14:editId="66C1E4DC">
+            <wp:extent cx="5943600" cy="3341370"/>
+            <wp:effectExtent l="0" t="0" r="0" b="0"/>
+            <wp:docPr id="7" name="Hình ảnh 7"/>
+            <wp:cNvGraphicFramePr>
+              <a:graphicFrameLocks xmlns:a="http://schemas.openxmlformats.org/drawingml/2006/main" noChangeAspect="1"/>
+            </wp:cNvGraphicFramePr>
+            <a:graphic xmlns:a="http://schemas.openxmlformats.org/drawingml/2006/main">
+              <a:graphicData uri="http://schemas.openxmlformats.org/drawingml/2006/picture">
+                <pic:pic xmlns:pic="http://schemas.openxmlformats.org/drawingml/2006/picture">
+                  <pic:nvPicPr>
+                    <pic:cNvPr id="1" name=""/>
+                    <pic:cNvPicPr/>
+                  </pic:nvPicPr>
+                  <pic:blipFill>
+                    <a:blip r:embed="rId11"/>
+                    <a:stretch>
+                      <a:fillRect/>
+                    </a:stretch>
+                  </pic:blipFill>
+                  <pic:spPr>
+                    <a:xfrm>
+                      <a:off x="0" y="0"/>
+                      <a:ext cx="5943600" cy="3341370"/>
+                    </a:xfrm>
+                    <a:prstGeom prst="rect">
+                      <a:avLst/>
+                    </a:prstGeom>
+                  </pic:spPr>
+                </pic:pic>
+              </a:graphicData>
+            </a:graphic>
+          </wp:inline>
+        </w:drawing>
+      </w:r>
+    </w:p>
+    <w:p>
+      <w:pPr>
+        <w:pStyle w:val="oancuaDanhsach"/>
+        <w:rPr>
+          <w:sz w:val="26"/>
+          <w:szCs w:val="26"/>
+          <w:lang w:val="en-US"/>
+        </w:rPr>
+      </w:pPr>
+      <w:r>
+        <w:rPr>
+          <w:sz w:val="26"/>
+          <w:szCs w:val="26"/>
+          <w:lang w:val="en-US"/>
+        </w:rPr>
+        <w:t>(Hình B3)</w:t>
+      </w:r>
     </w:p>
     <w:p>
       <w:pPr>
@@ -7241,6 +7409,926 @@
         </w:rPr>
         <w:t>Khai thác tập phổ biến</w:t>
       </w:r>
+      <w:r>
+        <w:rPr>
+          <w:sz w:val="26"/>
+          <w:szCs w:val="26"/>
+          <w:lang w:val="en-US"/>
+        </w:rPr>
+        <w:t>:</w:t>
+      </w:r>
+    </w:p>
+    <w:p>
+      <w:pPr>
+        <w:pStyle w:val="oancuaDanhsach"/>
+        <w:numPr>
+          <w:ilvl w:val="0"/>
+          <w:numId w:val="8"/>
+        </w:numPr>
+        <w:ind w:left="990"/>
+        <w:rPr>
+          <w:sz w:val="26"/>
+          <w:szCs w:val="26"/>
+          <w:lang w:val="en-US"/>
+        </w:rPr>
+      </w:pPr>
+      <w:r>
+        <w:rPr>
+          <w:sz w:val="26"/>
+          <w:szCs w:val="26"/>
+          <w:lang w:val="en-US"/>
+        </w:rPr>
+        <w:t>Yêu cầu: sử dụng thuật toán Apriori trong Weka để khai thác tập hạng mục có độ phổ biến từ 0.1 trở lên</w:t>
+      </w:r>
+    </w:p>
+    <w:p>
+      <w:pPr>
+        <w:pStyle w:val="oancuaDanhsach"/>
+        <w:numPr>
+          <w:ilvl w:val="0"/>
+          <w:numId w:val="8"/>
+        </w:numPr>
+        <w:ind w:left="990"/>
+        <w:rPr>
+          <w:sz w:val="26"/>
+          <w:szCs w:val="26"/>
+          <w:lang w:val="en-US"/>
+        </w:rPr>
+      </w:pPr>
+      <w:r>
+        <w:rPr>
+          <w:sz w:val="26"/>
+          <w:szCs w:val="26"/>
+          <w:lang w:val="en-US"/>
+        </w:rPr>
+        <w:t>Các bước thực hiện:</w:t>
+      </w:r>
+      <w:r>
+        <w:rPr>
+          <w:sz w:val="26"/>
+          <w:szCs w:val="26"/>
+          <w:lang w:val="en-US"/>
+        </w:rPr>
+        <w:t xml:space="preserve"> chọn option</w:t>
+      </w:r>
+    </w:p>
+    <w:p>
+      <w:pPr>
+        <w:pStyle w:val="oancuaDanhsach"/>
+        <w:ind w:left="990"/>
+        <w:rPr>
+          <w:sz w:val="26"/>
+          <w:szCs w:val="26"/>
+          <w:lang w:val="en-US"/>
+        </w:rPr>
+      </w:pPr>
+      <w:r>
+        <w:drawing>
+          <wp:inline distT="0" distB="0" distL="0" distR="0" wp14:anchorId="6CDF4B1E" wp14:editId="3C2D9876">
+            <wp:extent cx="5943600" cy="3341370"/>
+            <wp:effectExtent l="0" t="0" r="0" b="0"/>
+            <wp:docPr id="9" name="Hình ảnh 9"/>
+            <wp:cNvGraphicFramePr>
+              <a:graphicFrameLocks xmlns:a="http://schemas.openxmlformats.org/drawingml/2006/main" noChangeAspect="1"/>
+            </wp:cNvGraphicFramePr>
+            <a:graphic xmlns:a="http://schemas.openxmlformats.org/drawingml/2006/main">
+              <a:graphicData uri="http://schemas.openxmlformats.org/drawingml/2006/picture">
+                <pic:pic xmlns:pic="http://schemas.openxmlformats.org/drawingml/2006/picture">
+                  <pic:nvPicPr>
+                    <pic:cNvPr id="1" name=""/>
+                    <pic:cNvPicPr/>
+                  </pic:nvPicPr>
+                  <pic:blipFill>
+                    <a:blip r:embed="rId12"/>
+                    <a:stretch>
+                      <a:fillRect/>
+                    </a:stretch>
+                  </pic:blipFill>
+                  <pic:spPr>
+                    <a:xfrm>
+                      <a:off x="0" y="0"/>
+                      <a:ext cx="5943600" cy="3341370"/>
+                    </a:xfrm>
+                    <a:prstGeom prst="rect">
+                      <a:avLst/>
+                    </a:prstGeom>
+                  </pic:spPr>
+                </pic:pic>
+              </a:graphicData>
+            </a:graphic>
+          </wp:inline>
+        </w:drawing>
+      </w:r>
+    </w:p>
+    <w:p>
+      <w:pPr>
+        <w:pStyle w:val="oancuaDanhsach"/>
+        <w:ind w:left="990"/>
+        <w:rPr>
+          <w:sz w:val="26"/>
+          <w:szCs w:val="26"/>
+          <w:lang w:val="en-US"/>
+        </w:rPr>
+      </w:pPr>
+      <w:r>
+        <w:rPr>
+          <w:sz w:val="26"/>
+          <w:szCs w:val="26"/>
+          <w:lang w:val="en-US"/>
+        </w:rPr>
+        <w:t>(Hình B4)</w:t>
+      </w:r>
+      <w:r>
+        <w:rPr>
+          <w:sz w:val="26"/>
+          <w:szCs w:val="26"/>
+          <w:lang w:val="en-US"/>
+        </w:rPr>
+        <w:t xml:space="preserve"> </w:t>
+      </w:r>
+    </w:p>
+    <w:tbl>
+      <w:tblPr>
+        <w:tblW w:w="5730" w:type="dxa"/>
+        <w:tblInd w:w="1809" w:type="dxa"/>
+        <w:tblCellMar>
+          <w:left w:w="0" w:type="dxa"/>
+          <w:right w:w="0" w:type="dxa"/>
+        </w:tblCellMar>
+        <w:tblLook w:val="04A0" w:firstRow="1" w:lastRow="0" w:firstColumn="1" w:lastColumn="0" w:noHBand="0" w:noVBand="1"/>
+      </w:tblPr>
+      <w:tblGrid>
+        <w:gridCol w:w="3211"/>
+        <w:gridCol w:w="2519"/>
+      </w:tblGrid>
+      <w:tr>
+        <w:trPr>
+          <w:trHeight w:val="294"/>
+        </w:trPr>
+        <w:tc>
+          <w:tcPr>
+            <w:tcW w:w="0" w:type="auto"/>
+            <w:tcBorders>
+              <w:top w:val="single" w:sz="6" w:space="0" w:color="CCCCCC"/>
+              <w:left w:val="single" w:sz="6" w:space="0" w:color="CCCCCC"/>
+              <w:bottom w:val="single" w:sz="6" w:space="0" w:color="CCCCCC"/>
+              <w:right w:val="single" w:sz="6" w:space="0" w:color="CCCCCC"/>
+            </w:tcBorders>
+            <w:tcMar>
+              <w:top w:w="30" w:type="dxa"/>
+              <w:left w:w="45" w:type="dxa"/>
+              <w:bottom w:w="30" w:type="dxa"/>
+              <w:right w:w="45" w:type="dxa"/>
+            </w:tcMar>
+            <w:vAlign w:val="bottom"/>
+            <w:hideMark/>
+          </w:tcPr>
+          <w:p>
+            <w:pPr>
+              <w:spacing w:after="0" w:line="240" w:lineRule="auto"/>
+              <w:rPr>
+                <w:rFonts w:eastAsia="Times New Roman" w:cstheme="minorHAnsi"/>
+                <w:noProof w:val="0"/>
+                <w:sz w:val="26"/>
+                <w:szCs w:val="26"/>
+                <w:lang w:eastAsia="vi-VN"/>
+              </w:rPr>
+            </w:pPr>
+            <w:proofErr w:type="spellStart"/>
+            <w:r>
+              <w:rPr>
+                <w:rFonts w:eastAsia="Times New Roman" w:cstheme="minorHAnsi"/>
+                <w:noProof w:val="0"/>
+                <w:sz w:val="26"/>
+                <w:szCs w:val="26"/>
+                <w:lang w:eastAsia="vi-VN"/>
+              </w:rPr>
+              <w:lastRenderedPageBreak/>
+              <w:t>Kích</w:t>
+            </w:r>
+            <w:proofErr w:type="spellEnd"/>
+            <w:r>
+              <w:rPr>
+                <w:rFonts w:eastAsia="Times New Roman" w:cstheme="minorHAnsi"/>
+                <w:noProof w:val="0"/>
+                <w:sz w:val="26"/>
+                <w:szCs w:val="26"/>
+                <w:lang w:eastAsia="vi-VN"/>
+              </w:rPr>
+              <w:t xml:space="preserve"> </w:t>
+            </w:r>
+            <w:proofErr w:type="spellStart"/>
+            <w:r>
+              <w:rPr>
+                <w:rFonts w:eastAsia="Times New Roman" w:cstheme="minorHAnsi"/>
+                <w:noProof w:val="0"/>
+                <w:sz w:val="26"/>
+                <w:szCs w:val="26"/>
+                <w:lang w:eastAsia="vi-VN"/>
+              </w:rPr>
+              <w:t>thước</w:t>
+            </w:r>
+            <w:proofErr w:type="spellEnd"/>
+          </w:p>
+        </w:tc>
+        <w:tc>
+          <w:tcPr>
+            <w:tcW w:w="0" w:type="auto"/>
+            <w:tcBorders>
+              <w:top w:val="single" w:sz="6" w:space="0" w:color="CCCCCC"/>
+              <w:left w:val="single" w:sz="6" w:space="0" w:color="CCCCCC"/>
+              <w:bottom w:val="single" w:sz="6" w:space="0" w:color="CCCCCC"/>
+              <w:right w:val="single" w:sz="6" w:space="0" w:color="CCCCCC"/>
+            </w:tcBorders>
+            <w:tcMar>
+              <w:top w:w="30" w:type="dxa"/>
+              <w:left w:w="45" w:type="dxa"/>
+              <w:bottom w:w="30" w:type="dxa"/>
+              <w:right w:w="45" w:type="dxa"/>
+            </w:tcMar>
+            <w:vAlign w:val="bottom"/>
+            <w:hideMark/>
+          </w:tcPr>
+          <w:p>
+            <w:pPr>
+              <w:spacing w:after="0" w:line="240" w:lineRule="auto"/>
+              <w:rPr>
+                <w:rFonts w:eastAsia="Times New Roman" w:cstheme="minorHAnsi"/>
+                <w:noProof w:val="0"/>
+                <w:sz w:val="26"/>
+                <w:szCs w:val="26"/>
+                <w:lang w:eastAsia="vi-VN"/>
+              </w:rPr>
+            </w:pPr>
+            <w:proofErr w:type="spellStart"/>
+            <w:r>
+              <w:rPr>
+                <w:rFonts w:eastAsia="Times New Roman" w:cstheme="minorHAnsi"/>
+                <w:noProof w:val="0"/>
+                <w:sz w:val="26"/>
+                <w:szCs w:val="26"/>
+                <w:lang w:eastAsia="vi-VN"/>
+              </w:rPr>
+              <w:t>Số</w:t>
+            </w:r>
+            <w:proofErr w:type="spellEnd"/>
+            <w:r>
+              <w:rPr>
+                <w:rFonts w:eastAsia="Times New Roman" w:cstheme="minorHAnsi"/>
+                <w:noProof w:val="0"/>
+                <w:sz w:val="26"/>
+                <w:szCs w:val="26"/>
+                <w:lang w:eastAsia="vi-VN"/>
+              </w:rPr>
+              <w:t xml:space="preserve"> </w:t>
+            </w:r>
+            <w:proofErr w:type="spellStart"/>
+            <w:r>
+              <w:rPr>
+                <w:rFonts w:eastAsia="Times New Roman" w:cstheme="minorHAnsi"/>
+                <w:noProof w:val="0"/>
+                <w:sz w:val="26"/>
+                <w:szCs w:val="26"/>
+                <w:lang w:eastAsia="vi-VN"/>
+              </w:rPr>
+              <w:t>lượng</w:t>
+            </w:r>
+            <w:proofErr w:type="spellEnd"/>
+          </w:p>
+        </w:tc>
+      </w:tr>
+      <w:tr>
+        <w:trPr>
+          <w:trHeight w:val="294"/>
+        </w:trPr>
+        <w:tc>
+          <w:tcPr>
+            <w:tcW w:w="0" w:type="auto"/>
+            <w:tcBorders>
+              <w:top w:val="single" w:sz="6" w:space="0" w:color="CCCCCC"/>
+              <w:left w:val="single" w:sz="6" w:space="0" w:color="CCCCCC"/>
+              <w:bottom w:val="single" w:sz="6" w:space="0" w:color="CCCCCC"/>
+              <w:right w:val="single" w:sz="6" w:space="0" w:color="CCCCCC"/>
+            </w:tcBorders>
+            <w:tcMar>
+              <w:top w:w="30" w:type="dxa"/>
+              <w:left w:w="45" w:type="dxa"/>
+              <w:bottom w:w="30" w:type="dxa"/>
+              <w:right w:w="45" w:type="dxa"/>
+            </w:tcMar>
+            <w:vAlign w:val="bottom"/>
+            <w:hideMark/>
+          </w:tcPr>
+          <w:p>
+            <w:pPr>
+              <w:spacing w:after="0" w:line="240" w:lineRule="auto"/>
+              <w:rPr>
+                <w:rFonts w:eastAsia="Times New Roman" w:cstheme="minorHAnsi"/>
+                <w:noProof w:val="0"/>
+                <w:sz w:val="26"/>
+                <w:szCs w:val="26"/>
+                <w:lang w:eastAsia="vi-VN"/>
+              </w:rPr>
+            </w:pPr>
+            <w:r>
+              <w:rPr>
+                <w:rFonts w:eastAsia="Times New Roman" w:cstheme="minorHAnsi"/>
+                <w:noProof w:val="0"/>
+                <w:sz w:val="26"/>
+                <w:szCs w:val="26"/>
+                <w:lang w:eastAsia="vi-VN"/>
+              </w:rPr>
+              <w:t xml:space="preserve">1 </w:t>
+            </w:r>
+            <w:proofErr w:type="spellStart"/>
+            <w:r>
+              <w:rPr>
+                <w:rFonts w:eastAsia="Times New Roman" w:cstheme="minorHAnsi"/>
+                <w:noProof w:val="0"/>
+                <w:sz w:val="26"/>
+                <w:szCs w:val="26"/>
+                <w:lang w:eastAsia="vi-VN"/>
+              </w:rPr>
+              <w:t>hạng</w:t>
+            </w:r>
+            <w:proofErr w:type="spellEnd"/>
+            <w:r>
+              <w:rPr>
+                <w:rFonts w:eastAsia="Times New Roman" w:cstheme="minorHAnsi"/>
+                <w:noProof w:val="0"/>
+                <w:sz w:val="26"/>
+                <w:szCs w:val="26"/>
+                <w:lang w:eastAsia="vi-VN"/>
+              </w:rPr>
+              <w:t xml:space="preserve"> </w:t>
+            </w:r>
+            <w:proofErr w:type="spellStart"/>
+            <w:r>
+              <w:rPr>
+                <w:rFonts w:eastAsia="Times New Roman" w:cstheme="minorHAnsi"/>
+                <w:noProof w:val="0"/>
+                <w:sz w:val="26"/>
+                <w:szCs w:val="26"/>
+                <w:lang w:eastAsia="vi-VN"/>
+              </w:rPr>
+              <w:t>mục</w:t>
+            </w:r>
+            <w:proofErr w:type="spellEnd"/>
+          </w:p>
+        </w:tc>
+        <w:tc>
+          <w:tcPr>
+            <w:tcW w:w="0" w:type="auto"/>
+            <w:tcBorders>
+              <w:top w:val="single" w:sz="6" w:space="0" w:color="CCCCCC"/>
+              <w:left w:val="single" w:sz="6" w:space="0" w:color="CCCCCC"/>
+              <w:bottom w:val="single" w:sz="6" w:space="0" w:color="CCCCCC"/>
+              <w:right w:val="single" w:sz="6" w:space="0" w:color="CCCCCC"/>
+            </w:tcBorders>
+            <w:tcMar>
+              <w:top w:w="30" w:type="dxa"/>
+              <w:left w:w="45" w:type="dxa"/>
+              <w:bottom w:w="30" w:type="dxa"/>
+              <w:right w:w="45" w:type="dxa"/>
+            </w:tcMar>
+            <w:vAlign w:val="bottom"/>
+            <w:hideMark/>
+          </w:tcPr>
+          <w:p>
+            <w:pPr>
+              <w:spacing w:after="0" w:line="240" w:lineRule="auto"/>
+              <w:rPr>
+                <w:rFonts w:eastAsia="Times New Roman" w:cstheme="minorHAnsi"/>
+                <w:noProof w:val="0"/>
+                <w:sz w:val="26"/>
+                <w:szCs w:val="26"/>
+                <w:lang w:eastAsia="vi-VN"/>
+              </w:rPr>
+            </w:pPr>
+            <w:r>
+              <w:rPr>
+                <w:rFonts w:eastAsia="Times New Roman" w:cstheme="minorHAnsi"/>
+                <w:noProof w:val="0"/>
+                <w:sz w:val="26"/>
+                <w:szCs w:val="26"/>
+                <w:lang w:eastAsia="vi-VN"/>
+              </w:rPr>
+              <w:t>49</w:t>
+            </w:r>
+          </w:p>
+        </w:tc>
+      </w:tr>
+      <w:tr>
+        <w:trPr>
+          <w:trHeight w:val="294"/>
+        </w:trPr>
+        <w:tc>
+          <w:tcPr>
+            <w:tcW w:w="0" w:type="auto"/>
+            <w:tcBorders>
+              <w:top w:val="single" w:sz="6" w:space="0" w:color="CCCCCC"/>
+              <w:left w:val="single" w:sz="6" w:space="0" w:color="CCCCCC"/>
+              <w:bottom w:val="single" w:sz="6" w:space="0" w:color="CCCCCC"/>
+              <w:right w:val="single" w:sz="6" w:space="0" w:color="CCCCCC"/>
+            </w:tcBorders>
+            <w:tcMar>
+              <w:top w:w="30" w:type="dxa"/>
+              <w:left w:w="45" w:type="dxa"/>
+              <w:bottom w:w="30" w:type="dxa"/>
+              <w:right w:w="45" w:type="dxa"/>
+            </w:tcMar>
+            <w:vAlign w:val="bottom"/>
+            <w:hideMark/>
+          </w:tcPr>
+          <w:p>
+            <w:pPr>
+              <w:spacing w:after="0" w:line="240" w:lineRule="auto"/>
+              <w:rPr>
+                <w:rFonts w:eastAsia="Times New Roman" w:cstheme="minorHAnsi"/>
+                <w:noProof w:val="0"/>
+                <w:sz w:val="26"/>
+                <w:szCs w:val="26"/>
+                <w:lang w:eastAsia="vi-VN"/>
+              </w:rPr>
+            </w:pPr>
+            <w:r>
+              <w:rPr>
+                <w:rFonts w:eastAsia="Times New Roman" w:cstheme="minorHAnsi"/>
+                <w:noProof w:val="0"/>
+                <w:sz w:val="26"/>
+                <w:szCs w:val="26"/>
+                <w:lang w:eastAsia="vi-VN"/>
+              </w:rPr>
+              <w:t xml:space="preserve">2 </w:t>
+            </w:r>
+            <w:proofErr w:type="spellStart"/>
+            <w:r>
+              <w:rPr>
+                <w:rFonts w:eastAsia="Times New Roman" w:cstheme="minorHAnsi"/>
+                <w:noProof w:val="0"/>
+                <w:sz w:val="26"/>
+                <w:szCs w:val="26"/>
+                <w:lang w:eastAsia="vi-VN"/>
+              </w:rPr>
+              <w:t>hạng</w:t>
+            </w:r>
+            <w:proofErr w:type="spellEnd"/>
+            <w:r>
+              <w:rPr>
+                <w:rFonts w:eastAsia="Times New Roman" w:cstheme="minorHAnsi"/>
+                <w:noProof w:val="0"/>
+                <w:sz w:val="26"/>
+                <w:szCs w:val="26"/>
+                <w:lang w:eastAsia="vi-VN"/>
+              </w:rPr>
+              <w:t xml:space="preserve"> </w:t>
+            </w:r>
+            <w:proofErr w:type="spellStart"/>
+            <w:r>
+              <w:rPr>
+                <w:rFonts w:eastAsia="Times New Roman" w:cstheme="minorHAnsi"/>
+                <w:noProof w:val="0"/>
+                <w:sz w:val="26"/>
+                <w:szCs w:val="26"/>
+                <w:lang w:eastAsia="vi-VN"/>
+              </w:rPr>
+              <w:t>mục</w:t>
+            </w:r>
+            <w:proofErr w:type="spellEnd"/>
+          </w:p>
+        </w:tc>
+        <w:tc>
+          <w:tcPr>
+            <w:tcW w:w="0" w:type="auto"/>
+            <w:tcBorders>
+              <w:top w:val="single" w:sz="6" w:space="0" w:color="CCCCCC"/>
+              <w:left w:val="single" w:sz="6" w:space="0" w:color="CCCCCC"/>
+              <w:bottom w:val="single" w:sz="6" w:space="0" w:color="CCCCCC"/>
+              <w:right w:val="single" w:sz="6" w:space="0" w:color="CCCCCC"/>
+            </w:tcBorders>
+            <w:tcMar>
+              <w:top w:w="30" w:type="dxa"/>
+              <w:left w:w="45" w:type="dxa"/>
+              <w:bottom w:w="30" w:type="dxa"/>
+              <w:right w:w="45" w:type="dxa"/>
+            </w:tcMar>
+            <w:vAlign w:val="bottom"/>
+            <w:hideMark/>
+          </w:tcPr>
+          <w:p>
+            <w:pPr>
+              <w:spacing w:after="0" w:line="240" w:lineRule="auto"/>
+              <w:rPr>
+                <w:rFonts w:eastAsia="Times New Roman" w:cstheme="minorHAnsi"/>
+                <w:noProof w:val="0"/>
+                <w:sz w:val="26"/>
+                <w:szCs w:val="26"/>
+                <w:lang w:eastAsia="vi-VN"/>
+              </w:rPr>
+            </w:pPr>
+            <w:r>
+              <w:rPr>
+                <w:rFonts w:eastAsia="Times New Roman" w:cstheme="minorHAnsi"/>
+                <w:noProof w:val="0"/>
+                <w:sz w:val="26"/>
+                <w:szCs w:val="26"/>
+                <w:lang w:eastAsia="vi-VN"/>
+              </w:rPr>
+              <w:t>167</w:t>
+            </w:r>
+          </w:p>
+        </w:tc>
+      </w:tr>
+      <w:tr>
+        <w:trPr>
+          <w:trHeight w:val="294"/>
+        </w:trPr>
+        <w:tc>
+          <w:tcPr>
+            <w:tcW w:w="0" w:type="auto"/>
+            <w:tcBorders>
+              <w:top w:val="single" w:sz="6" w:space="0" w:color="CCCCCC"/>
+              <w:left w:val="single" w:sz="6" w:space="0" w:color="CCCCCC"/>
+              <w:bottom w:val="single" w:sz="6" w:space="0" w:color="CCCCCC"/>
+              <w:right w:val="single" w:sz="6" w:space="0" w:color="CCCCCC"/>
+            </w:tcBorders>
+            <w:tcMar>
+              <w:top w:w="30" w:type="dxa"/>
+              <w:left w:w="45" w:type="dxa"/>
+              <w:bottom w:w="30" w:type="dxa"/>
+              <w:right w:w="45" w:type="dxa"/>
+            </w:tcMar>
+            <w:vAlign w:val="bottom"/>
+            <w:hideMark/>
+          </w:tcPr>
+          <w:p>
+            <w:pPr>
+              <w:spacing w:after="0" w:line="240" w:lineRule="auto"/>
+              <w:rPr>
+                <w:rFonts w:eastAsia="Times New Roman" w:cstheme="minorHAnsi"/>
+                <w:noProof w:val="0"/>
+                <w:sz w:val="26"/>
+                <w:szCs w:val="26"/>
+                <w:lang w:eastAsia="vi-VN"/>
+              </w:rPr>
+            </w:pPr>
+            <w:r>
+              <w:rPr>
+                <w:rFonts w:eastAsia="Times New Roman" w:cstheme="minorHAnsi"/>
+                <w:noProof w:val="0"/>
+                <w:sz w:val="26"/>
+                <w:szCs w:val="26"/>
+                <w:lang w:eastAsia="vi-VN"/>
+              </w:rPr>
+              <w:t xml:space="preserve">3 </w:t>
+            </w:r>
+            <w:proofErr w:type="spellStart"/>
+            <w:r>
+              <w:rPr>
+                <w:rFonts w:eastAsia="Times New Roman" w:cstheme="minorHAnsi"/>
+                <w:noProof w:val="0"/>
+                <w:sz w:val="26"/>
+                <w:szCs w:val="26"/>
+                <w:lang w:eastAsia="vi-VN"/>
+              </w:rPr>
+              <w:t>hạng</w:t>
+            </w:r>
+            <w:proofErr w:type="spellEnd"/>
+            <w:r>
+              <w:rPr>
+                <w:rFonts w:eastAsia="Times New Roman" w:cstheme="minorHAnsi"/>
+                <w:noProof w:val="0"/>
+                <w:sz w:val="26"/>
+                <w:szCs w:val="26"/>
+                <w:lang w:eastAsia="vi-VN"/>
+              </w:rPr>
+              <w:t xml:space="preserve"> </w:t>
+            </w:r>
+            <w:proofErr w:type="spellStart"/>
+            <w:r>
+              <w:rPr>
+                <w:rFonts w:eastAsia="Times New Roman" w:cstheme="minorHAnsi"/>
+                <w:noProof w:val="0"/>
+                <w:sz w:val="26"/>
+                <w:szCs w:val="26"/>
+                <w:lang w:eastAsia="vi-VN"/>
+              </w:rPr>
+              <w:t>mục</w:t>
+            </w:r>
+            <w:proofErr w:type="spellEnd"/>
+            <w:r>
+              <w:rPr>
+                <w:rFonts w:eastAsia="Times New Roman" w:cstheme="minorHAnsi"/>
+                <w:noProof w:val="0"/>
+                <w:sz w:val="26"/>
+                <w:szCs w:val="26"/>
+                <w:lang w:eastAsia="vi-VN"/>
+              </w:rPr>
+              <w:t xml:space="preserve"> </w:t>
+            </w:r>
+          </w:p>
+        </w:tc>
+        <w:tc>
+          <w:tcPr>
+            <w:tcW w:w="0" w:type="auto"/>
+            <w:tcBorders>
+              <w:top w:val="single" w:sz="6" w:space="0" w:color="CCCCCC"/>
+              <w:left w:val="single" w:sz="6" w:space="0" w:color="CCCCCC"/>
+              <w:bottom w:val="single" w:sz="6" w:space="0" w:color="CCCCCC"/>
+              <w:right w:val="single" w:sz="6" w:space="0" w:color="CCCCCC"/>
+            </w:tcBorders>
+            <w:tcMar>
+              <w:top w:w="30" w:type="dxa"/>
+              <w:left w:w="45" w:type="dxa"/>
+              <w:bottom w:w="30" w:type="dxa"/>
+              <w:right w:w="45" w:type="dxa"/>
+            </w:tcMar>
+            <w:vAlign w:val="bottom"/>
+            <w:hideMark/>
+          </w:tcPr>
+          <w:p>
+            <w:pPr>
+              <w:spacing w:after="0" w:line="240" w:lineRule="auto"/>
+              <w:rPr>
+                <w:rFonts w:eastAsia="Times New Roman" w:cstheme="minorHAnsi"/>
+                <w:noProof w:val="0"/>
+                <w:sz w:val="26"/>
+                <w:szCs w:val="26"/>
+                <w:lang w:eastAsia="vi-VN"/>
+              </w:rPr>
+            </w:pPr>
+            <w:r>
+              <w:rPr>
+                <w:rFonts w:eastAsia="Times New Roman" w:cstheme="minorHAnsi"/>
+                <w:noProof w:val="0"/>
+                <w:sz w:val="26"/>
+                <w:szCs w:val="26"/>
+                <w:lang w:eastAsia="vi-VN"/>
+              </w:rPr>
+              <w:t>116</w:t>
+            </w:r>
+          </w:p>
+        </w:tc>
+      </w:tr>
+      <w:tr>
+        <w:trPr>
+          <w:trHeight w:val="294"/>
+        </w:trPr>
+        <w:tc>
+          <w:tcPr>
+            <w:tcW w:w="0" w:type="auto"/>
+            <w:tcBorders>
+              <w:top w:val="single" w:sz="6" w:space="0" w:color="CCCCCC"/>
+              <w:left w:val="single" w:sz="6" w:space="0" w:color="CCCCCC"/>
+              <w:bottom w:val="single" w:sz="6" w:space="0" w:color="CCCCCC"/>
+              <w:right w:val="single" w:sz="6" w:space="0" w:color="CCCCCC"/>
+            </w:tcBorders>
+            <w:tcMar>
+              <w:top w:w="30" w:type="dxa"/>
+              <w:left w:w="45" w:type="dxa"/>
+              <w:bottom w:w="30" w:type="dxa"/>
+              <w:right w:w="45" w:type="dxa"/>
+            </w:tcMar>
+            <w:vAlign w:val="bottom"/>
+            <w:hideMark/>
+          </w:tcPr>
+          <w:p>
+            <w:pPr>
+              <w:spacing w:after="0" w:line="240" w:lineRule="auto"/>
+              <w:rPr>
+                <w:rFonts w:eastAsia="Times New Roman" w:cstheme="minorHAnsi"/>
+                <w:noProof w:val="0"/>
+                <w:sz w:val="26"/>
+                <w:szCs w:val="26"/>
+                <w:lang w:eastAsia="vi-VN"/>
+              </w:rPr>
+            </w:pPr>
+            <w:r>
+              <w:rPr>
+                <w:rFonts w:eastAsia="Times New Roman" w:cstheme="minorHAnsi"/>
+                <w:noProof w:val="0"/>
+                <w:sz w:val="26"/>
+                <w:szCs w:val="26"/>
+                <w:lang w:eastAsia="vi-VN"/>
+              </w:rPr>
+              <w:t xml:space="preserve">4 </w:t>
+            </w:r>
+            <w:proofErr w:type="spellStart"/>
+            <w:r>
+              <w:rPr>
+                <w:rFonts w:eastAsia="Times New Roman" w:cstheme="minorHAnsi"/>
+                <w:noProof w:val="0"/>
+                <w:sz w:val="26"/>
+                <w:szCs w:val="26"/>
+                <w:lang w:eastAsia="vi-VN"/>
+              </w:rPr>
+              <w:t>hạng</w:t>
+            </w:r>
+            <w:proofErr w:type="spellEnd"/>
+            <w:r>
+              <w:rPr>
+                <w:rFonts w:eastAsia="Times New Roman" w:cstheme="minorHAnsi"/>
+                <w:noProof w:val="0"/>
+                <w:sz w:val="26"/>
+                <w:szCs w:val="26"/>
+                <w:lang w:eastAsia="vi-VN"/>
+              </w:rPr>
+              <w:t xml:space="preserve"> </w:t>
+            </w:r>
+            <w:proofErr w:type="spellStart"/>
+            <w:r>
+              <w:rPr>
+                <w:rFonts w:eastAsia="Times New Roman" w:cstheme="minorHAnsi"/>
+                <w:noProof w:val="0"/>
+                <w:sz w:val="26"/>
+                <w:szCs w:val="26"/>
+                <w:lang w:eastAsia="vi-VN"/>
+              </w:rPr>
+              <w:t>mục</w:t>
+            </w:r>
+            <w:proofErr w:type="spellEnd"/>
+          </w:p>
+        </w:tc>
+        <w:tc>
+          <w:tcPr>
+            <w:tcW w:w="0" w:type="auto"/>
+            <w:tcBorders>
+              <w:top w:val="single" w:sz="6" w:space="0" w:color="CCCCCC"/>
+              <w:left w:val="single" w:sz="6" w:space="0" w:color="CCCCCC"/>
+              <w:bottom w:val="single" w:sz="6" w:space="0" w:color="CCCCCC"/>
+              <w:right w:val="single" w:sz="6" w:space="0" w:color="CCCCCC"/>
+            </w:tcBorders>
+            <w:tcMar>
+              <w:top w:w="30" w:type="dxa"/>
+              <w:left w:w="45" w:type="dxa"/>
+              <w:bottom w:w="30" w:type="dxa"/>
+              <w:right w:w="45" w:type="dxa"/>
+            </w:tcMar>
+            <w:vAlign w:val="bottom"/>
+            <w:hideMark/>
+          </w:tcPr>
+          <w:p>
+            <w:pPr>
+              <w:spacing w:after="0" w:line="240" w:lineRule="auto"/>
+              <w:rPr>
+                <w:rFonts w:eastAsia="Times New Roman" w:cstheme="minorHAnsi"/>
+                <w:noProof w:val="0"/>
+                <w:sz w:val="26"/>
+                <w:szCs w:val="26"/>
+                <w:lang w:eastAsia="vi-VN"/>
+              </w:rPr>
+            </w:pPr>
+            <w:r>
+              <w:rPr>
+                <w:rFonts w:eastAsia="Times New Roman" w:cstheme="minorHAnsi"/>
+                <w:noProof w:val="0"/>
+                <w:sz w:val="26"/>
+                <w:szCs w:val="26"/>
+                <w:lang w:eastAsia="vi-VN"/>
+              </w:rPr>
+              <w:t>25</w:t>
+            </w:r>
+          </w:p>
+        </w:tc>
+      </w:tr>
+      <w:tr>
+        <w:trPr>
+          <w:trHeight w:val="294"/>
+        </w:trPr>
+        <w:tc>
+          <w:tcPr>
+            <w:tcW w:w="0" w:type="auto"/>
+            <w:tcBorders>
+              <w:top w:val="single" w:sz="6" w:space="0" w:color="CCCCCC"/>
+              <w:left w:val="single" w:sz="6" w:space="0" w:color="CCCCCC"/>
+              <w:bottom w:val="single" w:sz="6" w:space="0" w:color="CCCCCC"/>
+              <w:right w:val="single" w:sz="6" w:space="0" w:color="CCCCCC"/>
+            </w:tcBorders>
+            <w:tcMar>
+              <w:top w:w="30" w:type="dxa"/>
+              <w:left w:w="45" w:type="dxa"/>
+              <w:bottom w:w="30" w:type="dxa"/>
+              <w:right w:w="45" w:type="dxa"/>
+            </w:tcMar>
+            <w:vAlign w:val="bottom"/>
+            <w:hideMark/>
+          </w:tcPr>
+          <w:p>
+            <w:pPr>
+              <w:spacing w:after="0" w:line="240" w:lineRule="auto"/>
+              <w:rPr>
+                <w:rFonts w:eastAsia="Times New Roman" w:cstheme="minorHAnsi"/>
+                <w:noProof w:val="0"/>
+                <w:sz w:val="26"/>
+                <w:szCs w:val="26"/>
+                <w:lang w:eastAsia="vi-VN"/>
+              </w:rPr>
+            </w:pPr>
+            <w:r>
+              <w:rPr>
+                <w:rFonts w:eastAsia="Times New Roman" w:cstheme="minorHAnsi"/>
+                <w:noProof w:val="0"/>
+                <w:sz w:val="26"/>
+                <w:szCs w:val="26"/>
+                <w:lang w:eastAsia="vi-VN"/>
+              </w:rPr>
+              <w:t xml:space="preserve">5 </w:t>
+            </w:r>
+            <w:proofErr w:type="spellStart"/>
+            <w:r>
+              <w:rPr>
+                <w:rFonts w:eastAsia="Times New Roman" w:cstheme="minorHAnsi"/>
+                <w:noProof w:val="0"/>
+                <w:sz w:val="26"/>
+                <w:szCs w:val="26"/>
+                <w:lang w:eastAsia="vi-VN"/>
+              </w:rPr>
+              <w:t>hạng</w:t>
+            </w:r>
+            <w:proofErr w:type="spellEnd"/>
+            <w:r>
+              <w:rPr>
+                <w:rFonts w:eastAsia="Times New Roman" w:cstheme="minorHAnsi"/>
+                <w:noProof w:val="0"/>
+                <w:sz w:val="26"/>
+                <w:szCs w:val="26"/>
+                <w:lang w:eastAsia="vi-VN"/>
+              </w:rPr>
+              <w:t xml:space="preserve"> </w:t>
+            </w:r>
+            <w:proofErr w:type="spellStart"/>
+            <w:r>
+              <w:rPr>
+                <w:rFonts w:eastAsia="Times New Roman" w:cstheme="minorHAnsi"/>
+                <w:noProof w:val="0"/>
+                <w:sz w:val="26"/>
+                <w:szCs w:val="26"/>
+                <w:lang w:eastAsia="vi-VN"/>
+              </w:rPr>
+              <w:t>mục</w:t>
+            </w:r>
+            <w:proofErr w:type="spellEnd"/>
+          </w:p>
+        </w:tc>
+        <w:tc>
+          <w:tcPr>
+            <w:tcW w:w="0" w:type="auto"/>
+            <w:tcBorders>
+              <w:top w:val="single" w:sz="6" w:space="0" w:color="CCCCCC"/>
+              <w:left w:val="single" w:sz="6" w:space="0" w:color="CCCCCC"/>
+              <w:bottom w:val="single" w:sz="6" w:space="0" w:color="CCCCCC"/>
+              <w:right w:val="single" w:sz="6" w:space="0" w:color="CCCCCC"/>
+            </w:tcBorders>
+            <w:tcMar>
+              <w:top w:w="30" w:type="dxa"/>
+              <w:left w:w="45" w:type="dxa"/>
+              <w:bottom w:w="30" w:type="dxa"/>
+              <w:right w:w="45" w:type="dxa"/>
+            </w:tcMar>
+            <w:vAlign w:val="bottom"/>
+            <w:hideMark/>
+          </w:tcPr>
+          <w:p>
+            <w:pPr>
+              <w:spacing w:after="0" w:line="240" w:lineRule="auto"/>
+              <w:rPr>
+                <w:rFonts w:eastAsia="Times New Roman" w:cstheme="minorHAnsi"/>
+                <w:noProof w:val="0"/>
+                <w:sz w:val="26"/>
+                <w:szCs w:val="26"/>
+                <w:lang w:eastAsia="vi-VN"/>
+              </w:rPr>
+            </w:pPr>
+            <w:r>
+              <w:rPr>
+                <w:rFonts w:eastAsia="Times New Roman" w:cstheme="minorHAnsi"/>
+                <w:noProof w:val="0"/>
+                <w:sz w:val="26"/>
+                <w:szCs w:val="26"/>
+                <w:lang w:eastAsia="vi-VN"/>
+              </w:rPr>
+              <w:t>2</w:t>
+            </w:r>
+          </w:p>
+        </w:tc>
+      </w:tr>
+    </w:tbl>
+    <w:p>
+      <w:pPr>
+        <w:rPr>
+          <w:sz w:val="26"/>
+          <w:szCs w:val="26"/>
+          <w:lang w:val="en-US"/>
+        </w:rPr>
+      </w:pPr>
+      <w:r>
+        <w:rPr>
+          <w:sz w:val="26"/>
+          <w:szCs w:val="26"/>
+          <w:lang w:val="en-US"/>
+        </w:rPr>
+        <w:tab/>
+      </w:r>
     </w:p>
     <w:p>
       <w:pPr>
@@ -7261,8 +8349,896 @@
           <w:szCs w:val="26"/>
           <w:lang w:val="en-US"/>
         </w:rPr>
+        <w:t>Khai thác luật kết hợp</w:t>
+      </w:r>
+      <w:r>
+        <w:rPr>
+          <w:sz w:val="26"/>
+          <w:szCs w:val="26"/>
+          <w:lang w:val="en-US"/>
+        </w:rPr>
+        <w:t>:</w:t>
+      </w:r>
+    </w:p>
+    <w:p>
+      <w:pPr>
+        <w:pStyle w:val="oancuaDanhsach"/>
+        <w:numPr>
+          <w:ilvl w:val="0"/>
+          <w:numId w:val="8"/>
+        </w:numPr>
+        <w:ind w:left="900"/>
+        <w:rPr>
+          <w:sz w:val="26"/>
+          <w:szCs w:val="26"/>
+          <w:lang w:val="en-US"/>
+        </w:rPr>
+      </w:pPr>
+      <w:r>
+        <w:rPr>
+          <w:sz w:val="26"/>
+          <w:szCs w:val="26"/>
+          <w:lang w:val="en-US"/>
+        </w:rPr>
+        <w:t xml:space="preserve">Với mỗi tập phổ biến </w:t>
+      </w:r>
+      <w:r>
+        <w:rPr>
+          <w:sz w:val="26"/>
+          <w:szCs w:val="26"/>
+          <w:lang w:val="en-US"/>
+        </w:rPr>
+        <w:t xml:space="preserve">L5 </w:t>
+      </w:r>
+      <w:r>
+        <w:rPr>
+          <w:sz w:val="26"/>
+          <w:szCs w:val="26"/>
+          <w:lang w:val="en-US"/>
+        </w:rPr>
+        <w:t>theo kết quả của câu 4:</w:t>
+      </w:r>
+    </w:p>
+    <w:p>
+      <w:pPr>
+        <w:pStyle w:val="oancuaDanhsach"/>
+        <w:ind w:left="900"/>
+        <w:rPr>
+          <w:sz w:val="26"/>
+          <w:szCs w:val="26"/>
+          <w:lang w:val="en-US"/>
+        </w:rPr>
+      </w:pPr>
+      <w:r>
+        <w:drawing>
+          <wp:inline distT="0" distB="0" distL="0" distR="0" wp14:anchorId="17B902BE" wp14:editId="11336095">
+            <wp:extent cx="5943600" cy="2089785"/>
+            <wp:effectExtent l="0" t="0" r="0" b="5715"/>
+            <wp:docPr id="10" name="Hình ảnh 10"/>
+            <wp:cNvGraphicFramePr>
+              <a:graphicFrameLocks xmlns:a="http://schemas.openxmlformats.org/drawingml/2006/main" noChangeAspect="1"/>
+            </wp:cNvGraphicFramePr>
+            <a:graphic xmlns:a="http://schemas.openxmlformats.org/drawingml/2006/main">
+              <a:graphicData uri="http://schemas.openxmlformats.org/drawingml/2006/picture">
+                <pic:pic xmlns:pic="http://schemas.openxmlformats.org/drawingml/2006/picture">
+                  <pic:nvPicPr>
+                    <pic:cNvPr id="1" name=""/>
+                    <pic:cNvPicPr/>
+                  </pic:nvPicPr>
+                  <pic:blipFill>
+                    <a:blip r:embed="rId13"/>
+                    <a:stretch>
+                      <a:fillRect/>
+                    </a:stretch>
+                  </pic:blipFill>
+                  <pic:spPr>
+                    <a:xfrm>
+                      <a:off x="0" y="0"/>
+                      <a:ext cx="5943600" cy="2089785"/>
+                    </a:xfrm>
+                    <a:prstGeom prst="rect">
+                      <a:avLst/>
+                    </a:prstGeom>
+                  </pic:spPr>
+                </pic:pic>
+              </a:graphicData>
+            </a:graphic>
+          </wp:inline>
+        </w:drawing>
+      </w:r>
+    </w:p>
+    <w:p>
+      <w:pPr>
+        <w:pStyle w:val="oancuaDanhsach"/>
+        <w:ind w:left="900"/>
+        <w:rPr>
+          <w:sz w:val="26"/>
+          <w:szCs w:val="26"/>
+          <w:lang w:val="en-US"/>
+        </w:rPr>
+      </w:pPr>
+      <w:r>
+        <w:rPr>
+          <w:sz w:val="26"/>
+          <w:szCs w:val="26"/>
+          <w:lang w:val="en-US"/>
+        </w:rPr>
+        <w:t>(Hình B5</w:t>
+      </w:r>
+      <w:r>
+        <w:rPr>
+          <w:sz w:val="26"/>
+          <w:szCs w:val="26"/>
+          <w:lang w:val="en-US"/>
+        </w:rPr>
+        <w:t>.1</w:t>
+      </w:r>
+      <w:r>
+        <w:rPr>
+          <w:sz w:val="26"/>
+          <w:szCs w:val="26"/>
+          <w:lang w:val="en-US"/>
+        </w:rPr>
+        <w:t>)</w:t>
+      </w:r>
+    </w:p>
+    <w:p>
+      <w:pPr>
+        <w:pStyle w:val="oancuaDanhsach"/>
+        <w:numPr>
+          <w:ilvl w:val="0"/>
+          <w:numId w:val="8"/>
+        </w:numPr>
+        <w:ind w:left="900"/>
+        <w:rPr>
+          <w:sz w:val="26"/>
+          <w:szCs w:val="26"/>
+          <w:lang w:val="en-US"/>
+        </w:rPr>
+      </w:pPr>
+      <w:r>
+        <w:rPr>
+          <w:sz w:val="26"/>
+          <w:szCs w:val="26"/>
+          <w:lang w:val="en-US"/>
+        </w:rPr>
+        <w:t>Kết quả:</w:t>
+      </w:r>
+    </w:p>
+    <w:tbl>
+      <w:tblPr>
+        <w:tblW w:w="4518" w:type="dxa"/>
+        <w:tblInd w:w="2414" w:type="dxa"/>
+        <w:tblCellMar>
+          <w:left w:w="0" w:type="dxa"/>
+          <w:right w:w="0" w:type="dxa"/>
+        </w:tblCellMar>
+        <w:tblLook w:val="04A0" w:firstRow="1" w:lastRow="0" w:firstColumn="1" w:lastColumn="0" w:noHBand="0" w:noVBand="1"/>
+      </w:tblPr>
+      <w:tblGrid>
+        <w:gridCol w:w="3020"/>
+        <w:gridCol w:w="1498"/>
+      </w:tblGrid>
+      <w:tr>
+        <w:trPr>
+          <w:trHeight w:val="315"/>
+        </w:trPr>
+        <w:tc>
+          <w:tcPr>
+            <w:tcW w:w="0" w:type="auto"/>
+            <w:tcBorders>
+              <w:top w:val="single" w:sz="6" w:space="0" w:color="CCCCCC"/>
+              <w:left w:val="single" w:sz="6" w:space="0" w:color="CCCCCC"/>
+              <w:bottom w:val="single" w:sz="6" w:space="0" w:color="CCCCCC"/>
+              <w:right w:val="single" w:sz="6" w:space="0" w:color="CCCCCC"/>
+            </w:tcBorders>
+            <w:tcMar>
+              <w:top w:w="30" w:type="dxa"/>
+              <w:left w:w="45" w:type="dxa"/>
+              <w:bottom w:w="30" w:type="dxa"/>
+              <w:right w:w="45" w:type="dxa"/>
+            </w:tcMar>
+            <w:vAlign w:val="bottom"/>
+            <w:hideMark/>
+          </w:tcPr>
+          <w:p>
+            <w:pPr>
+              <w:spacing w:after="0" w:line="240" w:lineRule="auto"/>
+              <w:rPr>
+                <w:rFonts w:eastAsia="Times New Roman" w:cstheme="minorHAnsi"/>
+                <w:noProof w:val="0"/>
+                <w:sz w:val="26"/>
+                <w:szCs w:val="26"/>
+                <w:lang w:eastAsia="vi-VN"/>
+              </w:rPr>
+            </w:pPr>
+            <w:proofErr w:type="spellStart"/>
+            <w:r>
+              <w:rPr>
+                <w:rFonts w:eastAsia="Times New Roman" w:cstheme="minorHAnsi"/>
+                <w:noProof w:val="0"/>
+                <w:sz w:val="26"/>
+                <w:szCs w:val="26"/>
+                <w:lang w:eastAsia="vi-VN"/>
+              </w:rPr>
+              <w:t>Tập</w:t>
+            </w:r>
+            <w:proofErr w:type="spellEnd"/>
+            <w:r>
+              <w:rPr>
+                <w:rFonts w:eastAsia="Times New Roman" w:cstheme="minorHAnsi"/>
+                <w:noProof w:val="0"/>
+                <w:sz w:val="26"/>
+                <w:szCs w:val="26"/>
+                <w:lang w:eastAsia="vi-VN"/>
+              </w:rPr>
+              <w:t xml:space="preserve"> </w:t>
+            </w:r>
+            <w:proofErr w:type="spellStart"/>
+            <w:r>
+              <w:rPr>
+                <w:rFonts w:eastAsia="Times New Roman" w:cstheme="minorHAnsi"/>
+                <w:noProof w:val="0"/>
+                <w:sz w:val="26"/>
+                <w:szCs w:val="26"/>
+                <w:lang w:eastAsia="vi-VN"/>
+              </w:rPr>
+              <w:t>các</w:t>
+            </w:r>
+            <w:proofErr w:type="spellEnd"/>
+            <w:r>
+              <w:rPr>
+                <w:rFonts w:eastAsia="Times New Roman" w:cstheme="minorHAnsi"/>
+                <w:noProof w:val="0"/>
+                <w:sz w:val="26"/>
+                <w:szCs w:val="26"/>
+                <w:lang w:eastAsia="vi-VN"/>
+              </w:rPr>
+              <w:t xml:space="preserve"> </w:t>
+            </w:r>
+            <w:proofErr w:type="spellStart"/>
+            <w:r>
+              <w:rPr>
+                <w:rFonts w:eastAsia="Times New Roman" w:cstheme="minorHAnsi"/>
+                <w:noProof w:val="0"/>
+                <w:sz w:val="26"/>
+                <w:szCs w:val="26"/>
+                <w:lang w:eastAsia="vi-VN"/>
+              </w:rPr>
+              <w:t>hạng</w:t>
+            </w:r>
+            <w:proofErr w:type="spellEnd"/>
+            <w:r>
+              <w:rPr>
+                <w:rFonts w:eastAsia="Times New Roman" w:cstheme="minorHAnsi"/>
+                <w:noProof w:val="0"/>
+                <w:sz w:val="26"/>
+                <w:szCs w:val="26"/>
+                <w:lang w:eastAsia="vi-VN"/>
+              </w:rPr>
+              <w:t xml:space="preserve"> </w:t>
+            </w:r>
+            <w:proofErr w:type="spellStart"/>
+            <w:r>
+              <w:rPr>
+                <w:rFonts w:eastAsia="Times New Roman" w:cstheme="minorHAnsi"/>
+                <w:noProof w:val="0"/>
+                <w:sz w:val="26"/>
+                <w:szCs w:val="26"/>
+                <w:lang w:eastAsia="vi-VN"/>
+              </w:rPr>
+              <w:t>mục</w:t>
+            </w:r>
+            <w:proofErr w:type="spellEnd"/>
+            <w:r>
+              <w:rPr>
+                <w:rFonts w:eastAsia="Times New Roman" w:cstheme="minorHAnsi"/>
+                <w:noProof w:val="0"/>
+                <w:sz w:val="26"/>
+                <w:szCs w:val="26"/>
+                <w:lang w:eastAsia="vi-VN"/>
+              </w:rPr>
+              <w:t xml:space="preserve"> </w:t>
+            </w:r>
+            <w:proofErr w:type="spellStart"/>
+            <w:r>
+              <w:rPr>
+                <w:rFonts w:eastAsia="Times New Roman" w:cstheme="minorHAnsi"/>
+                <w:noProof w:val="0"/>
+                <w:sz w:val="26"/>
+                <w:szCs w:val="26"/>
+                <w:lang w:eastAsia="vi-VN"/>
+              </w:rPr>
+              <w:t>phổ</w:t>
+            </w:r>
+            <w:proofErr w:type="spellEnd"/>
+            <w:r>
+              <w:rPr>
+                <w:rFonts w:eastAsia="Times New Roman" w:cstheme="minorHAnsi"/>
+                <w:noProof w:val="0"/>
+                <w:sz w:val="26"/>
+                <w:szCs w:val="26"/>
+                <w:lang w:eastAsia="vi-VN"/>
+              </w:rPr>
+              <w:t xml:space="preserve"> </w:t>
+            </w:r>
+            <w:proofErr w:type="spellStart"/>
+            <w:r>
+              <w:rPr>
+                <w:rFonts w:eastAsia="Times New Roman" w:cstheme="minorHAnsi"/>
+                <w:noProof w:val="0"/>
+                <w:sz w:val="26"/>
+                <w:szCs w:val="26"/>
+                <w:lang w:eastAsia="vi-VN"/>
+              </w:rPr>
+              <w:t>biến</w:t>
+            </w:r>
+            <w:proofErr w:type="spellEnd"/>
+          </w:p>
+        </w:tc>
+        <w:tc>
+          <w:tcPr>
+            <w:tcW w:w="0" w:type="auto"/>
+            <w:tcBorders>
+              <w:top w:val="single" w:sz="6" w:space="0" w:color="CCCCCC"/>
+              <w:left w:val="single" w:sz="6" w:space="0" w:color="CCCCCC"/>
+              <w:bottom w:val="single" w:sz="6" w:space="0" w:color="CCCCCC"/>
+              <w:right w:val="single" w:sz="6" w:space="0" w:color="CCCCCC"/>
+            </w:tcBorders>
+            <w:tcMar>
+              <w:top w:w="30" w:type="dxa"/>
+              <w:left w:w="45" w:type="dxa"/>
+              <w:bottom w:w="30" w:type="dxa"/>
+              <w:right w:w="45" w:type="dxa"/>
+            </w:tcMar>
+            <w:vAlign w:val="bottom"/>
+            <w:hideMark/>
+          </w:tcPr>
+          <w:p>
+            <w:pPr>
+              <w:spacing w:after="0" w:line="240" w:lineRule="auto"/>
+              <w:rPr>
+                <w:rFonts w:eastAsia="Times New Roman" w:cstheme="minorHAnsi"/>
+                <w:noProof w:val="0"/>
+                <w:sz w:val="26"/>
+                <w:szCs w:val="26"/>
+                <w:lang w:eastAsia="vi-VN"/>
+              </w:rPr>
+            </w:pPr>
+            <w:proofErr w:type="spellStart"/>
+            <w:r>
+              <w:rPr>
+                <w:rFonts w:eastAsia="Times New Roman" w:cstheme="minorHAnsi"/>
+                <w:noProof w:val="0"/>
+                <w:sz w:val="26"/>
+                <w:szCs w:val="26"/>
+                <w:lang w:eastAsia="vi-VN"/>
+              </w:rPr>
+              <w:t>Số</w:t>
+            </w:r>
+            <w:proofErr w:type="spellEnd"/>
+            <w:r>
+              <w:rPr>
+                <w:rFonts w:eastAsia="Times New Roman" w:cstheme="minorHAnsi"/>
+                <w:noProof w:val="0"/>
+                <w:sz w:val="26"/>
+                <w:szCs w:val="26"/>
+                <w:lang w:eastAsia="vi-VN"/>
+              </w:rPr>
+              <w:t xml:space="preserve"> </w:t>
+            </w:r>
+            <w:proofErr w:type="spellStart"/>
+            <w:r>
+              <w:rPr>
+                <w:rFonts w:eastAsia="Times New Roman" w:cstheme="minorHAnsi"/>
+                <w:noProof w:val="0"/>
+                <w:sz w:val="26"/>
+                <w:szCs w:val="26"/>
+                <w:lang w:eastAsia="vi-VN"/>
+              </w:rPr>
+              <w:t>lượng</w:t>
+            </w:r>
+            <w:proofErr w:type="spellEnd"/>
+            <w:r>
+              <w:rPr>
+                <w:rFonts w:eastAsia="Times New Roman" w:cstheme="minorHAnsi"/>
+                <w:noProof w:val="0"/>
+                <w:sz w:val="26"/>
+                <w:szCs w:val="26"/>
+                <w:lang w:eastAsia="vi-VN"/>
+              </w:rPr>
+              <w:t xml:space="preserve"> </w:t>
+            </w:r>
+            <w:proofErr w:type="spellStart"/>
+            <w:r>
+              <w:rPr>
+                <w:rFonts w:eastAsia="Times New Roman" w:cstheme="minorHAnsi"/>
+                <w:noProof w:val="0"/>
+                <w:sz w:val="26"/>
+                <w:szCs w:val="26"/>
+                <w:lang w:eastAsia="vi-VN"/>
+              </w:rPr>
+              <w:t>luật</w:t>
+            </w:r>
+            <w:proofErr w:type="spellEnd"/>
+          </w:p>
+        </w:tc>
+      </w:tr>
+      <w:tr>
+        <w:trPr>
+          <w:trHeight w:val="315"/>
+        </w:trPr>
+        <w:tc>
+          <w:tcPr>
+            <w:tcW w:w="0" w:type="auto"/>
+            <w:tcBorders>
+              <w:top w:val="single" w:sz="6" w:space="0" w:color="CCCCCC"/>
+              <w:left w:val="single" w:sz="6" w:space="0" w:color="CCCCCC"/>
+              <w:bottom w:val="single" w:sz="6" w:space="0" w:color="CCCCCC"/>
+              <w:right w:val="single" w:sz="6" w:space="0" w:color="CCCCCC"/>
+            </w:tcBorders>
+            <w:tcMar>
+              <w:top w:w="30" w:type="dxa"/>
+              <w:left w:w="45" w:type="dxa"/>
+              <w:bottom w:w="30" w:type="dxa"/>
+              <w:right w:w="45" w:type="dxa"/>
+            </w:tcMar>
+            <w:vAlign w:val="bottom"/>
+            <w:hideMark/>
+          </w:tcPr>
+          <w:p>
+            <w:pPr>
+              <w:spacing w:after="0" w:line="240" w:lineRule="auto"/>
+              <w:rPr>
+                <w:rFonts w:eastAsia="Times New Roman" w:cstheme="minorHAnsi"/>
+                <w:noProof w:val="0"/>
+                <w:sz w:val="26"/>
+                <w:szCs w:val="26"/>
+                <w:lang w:eastAsia="vi-VN"/>
+              </w:rPr>
+            </w:pPr>
+            <w:r>
+              <w:rPr>
+                <w:rFonts w:eastAsia="Times New Roman" w:cstheme="minorHAnsi"/>
+                <w:noProof w:val="0"/>
+                <w:sz w:val="26"/>
+                <w:szCs w:val="26"/>
+                <w:lang w:eastAsia="vi-VN"/>
+              </w:rPr>
+              <w:t xml:space="preserve">ga =y, </w:t>
+            </w:r>
+            <w:proofErr w:type="spellStart"/>
+            <w:r>
+              <w:rPr>
+                <w:rFonts w:eastAsia="Times New Roman" w:cstheme="minorHAnsi"/>
+                <w:noProof w:val="0"/>
+                <w:sz w:val="26"/>
+                <w:szCs w:val="26"/>
+                <w:lang w:eastAsia="vi-VN"/>
+              </w:rPr>
+              <w:t>al</w:t>
+            </w:r>
+            <w:proofErr w:type="spellEnd"/>
+            <w:r>
+              <w:rPr>
+                <w:rFonts w:eastAsia="Times New Roman" w:cstheme="minorHAnsi"/>
+                <w:noProof w:val="0"/>
+                <w:sz w:val="26"/>
+                <w:szCs w:val="26"/>
+                <w:lang w:eastAsia="vi-VN"/>
+              </w:rPr>
+              <w:t xml:space="preserve">=y, va=y, </w:t>
+            </w:r>
+            <w:proofErr w:type="spellStart"/>
+            <w:r>
+              <w:rPr>
+                <w:rFonts w:eastAsia="Times New Roman" w:cstheme="minorHAnsi"/>
+                <w:noProof w:val="0"/>
+                <w:sz w:val="26"/>
+                <w:szCs w:val="26"/>
+                <w:lang w:eastAsia="vi-VN"/>
+              </w:rPr>
+              <w:t>sc</w:t>
+            </w:r>
+            <w:proofErr w:type="spellEnd"/>
+            <w:r>
+              <w:rPr>
+                <w:rFonts w:eastAsia="Times New Roman" w:cstheme="minorHAnsi"/>
+                <w:noProof w:val="0"/>
+                <w:sz w:val="26"/>
+                <w:szCs w:val="26"/>
+                <w:lang w:eastAsia="vi-VN"/>
+              </w:rPr>
+              <w:t xml:space="preserve">=y, </w:t>
+            </w:r>
+            <w:proofErr w:type="spellStart"/>
+            <w:r>
+              <w:rPr>
+                <w:rFonts w:eastAsia="Times New Roman" w:cstheme="minorHAnsi"/>
+                <w:noProof w:val="0"/>
+                <w:sz w:val="26"/>
+                <w:szCs w:val="26"/>
+                <w:lang w:eastAsia="vi-VN"/>
+              </w:rPr>
+              <w:t>nc</w:t>
+            </w:r>
+            <w:proofErr w:type="spellEnd"/>
+            <w:r>
+              <w:rPr>
+                <w:rFonts w:eastAsia="Times New Roman" w:cstheme="minorHAnsi"/>
+                <w:noProof w:val="0"/>
+                <w:sz w:val="26"/>
+                <w:szCs w:val="26"/>
+                <w:lang w:eastAsia="vi-VN"/>
+              </w:rPr>
+              <w:t>=y</w:t>
+            </w:r>
+          </w:p>
+        </w:tc>
+        <w:tc>
+          <w:tcPr>
+            <w:tcW w:w="0" w:type="auto"/>
+            <w:tcBorders>
+              <w:top w:val="single" w:sz="6" w:space="0" w:color="CCCCCC"/>
+              <w:left w:val="single" w:sz="6" w:space="0" w:color="CCCCCC"/>
+              <w:bottom w:val="single" w:sz="6" w:space="0" w:color="CCCCCC"/>
+              <w:right w:val="single" w:sz="6" w:space="0" w:color="CCCCCC"/>
+            </w:tcBorders>
+            <w:tcMar>
+              <w:top w:w="30" w:type="dxa"/>
+              <w:left w:w="45" w:type="dxa"/>
+              <w:bottom w:w="30" w:type="dxa"/>
+              <w:right w:w="45" w:type="dxa"/>
+            </w:tcMar>
+            <w:vAlign w:val="bottom"/>
+            <w:hideMark/>
+          </w:tcPr>
+          <w:p>
+            <w:pPr>
+              <w:spacing w:after="0" w:line="240" w:lineRule="auto"/>
+              <w:jc w:val="right"/>
+              <w:rPr>
+                <w:rFonts w:eastAsia="Times New Roman" w:cstheme="minorHAnsi"/>
+                <w:noProof w:val="0"/>
+                <w:sz w:val="26"/>
+                <w:szCs w:val="26"/>
+                <w:lang w:eastAsia="vi-VN"/>
+              </w:rPr>
+            </w:pPr>
+            <w:r>
+              <w:rPr>
+                <w:rFonts w:eastAsia="Times New Roman" w:cstheme="minorHAnsi"/>
+                <w:noProof w:val="0"/>
+                <w:sz w:val="26"/>
+                <w:szCs w:val="26"/>
+                <w:lang w:eastAsia="vi-VN"/>
+              </w:rPr>
+              <w:t>4</w:t>
+            </w:r>
+          </w:p>
+        </w:tc>
+      </w:tr>
+      <w:tr>
+        <w:trPr>
+          <w:trHeight w:val="315"/>
+        </w:trPr>
+        <w:tc>
+          <w:tcPr>
+            <w:tcW w:w="0" w:type="auto"/>
+            <w:tcBorders>
+              <w:top w:val="single" w:sz="6" w:space="0" w:color="CCCCCC"/>
+              <w:left w:val="single" w:sz="6" w:space="0" w:color="CCCCCC"/>
+              <w:bottom w:val="single" w:sz="6" w:space="0" w:color="CCCCCC"/>
+              <w:right w:val="single" w:sz="6" w:space="0" w:color="CCCCCC"/>
+            </w:tcBorders>
+            <w:tcMar>
+              <w:top w:w="30" w:type="dxa"/>
+              <w:left w:w="45" w:type="dxa"/>
+              <w:bottom w:w="30" w:type="dxa"/>
+              <w:right w:w="45" w:type="dxa"/>
+            </w:tcMar>
+            <w:vAlign w:val="bottom"/>
+            <w:hideMark/>
+          </w:tcPr>
+          <w:p>
+            <w:pPr>
+              <w:spacing w:after="0" w:line="240" w:lineRule="auto"/>
+              <w:rPr>
+                <w:rFonts w:eastAsia="Times New Roman" w:cstheme="minorHAnsi"/>
+                <w:noProof w:val="0"/>
+                <w:sz w:val="26"/>
+                <w:szCs w:val="26"/>
+                <w:lang w:eastAsia="vi-VN"/>
+              </w:rPr>
+            </w:pPr>
+            <w:r>
+              <w:rPr>
+                <w:rFonts w:eastAsia="Times New Roman" w:cstheme="minorHAnsi"/>
+                <w:noProof w:val="0"/>
+                <w:sz w:val="26"/>
+                <w:szCs w:val="26"/>
+                <w:lang w:eastAsia="vi-VN"/>
+              </w:rPr>
+              <w:t xml:space="preserve">ga=y, </w:t>
+            </w:r>
+            <w:proofErr w:type="spellStart"/>
+            <w:r>
+              <w:rPr>
+                <w:rFonts w:eastAsia="Times New Roman" w:cstheme="minorHAnsi"/>
+                <w:noProof w:val="0"/>
+                <w:sz w:val="26"/>
+                <w:szCs w:val="26"/>
+                <w:lang w:eastAsia="vi-VN"/>
+              </w:rPr>
+              <w:t>al</w:t>
+            </w:r>
+            <w:proofErr w:type="spellEnd"/>
+            <w:r>
+              <w:rPr>
+                <w:rFonts w:eastAsia="Times New Roman" w:cstheme="minorHAnsi"/>
+                <w:noProof w:val="0"/>
+                <w:sz w:val="26"/>
+                <w:szCs w:val="26"/>
+                <w:lang w:eastAsia="vi-VN"/>
+              </w:rPr>
+              <w:t xml:space="preserve">=y, </w:t>
+            </w:r>
+            <w:proofErr w:type="spellStart"/>
+            <w:r>
+              <w:rPr>
+                <w:rFonts w:eastAsia="Times New Roman" w:cstheme="minorHAnsi"/>
+                <w:noProof w:val="0"/>
+                <w:sz w:val="26"/>
+                <w:szCs w:val="26"/>
+                <w:lang w:eastAsia="vi-VN"/>
+              </w:rPr>
+              <w:t>ms</w:t>
+            </w:r>
+            <w:proofErr w:type="spellEnd"/>
+            <w:r>
+              <w:rPr>
+                <w:rFonts w:eastAsia="Times New Roman" w:cstheme="minorHAnsi"/>
+                <w:noProof w:val="0"/>
+                <w:sz w:val="26"/>
+                <w:szCs w:val="26"/>
+                <w:lang w:eastAsia="vi-VN"/>
+              </w:rPr>
+              <w:t xml:space="preserve">=y, </w:t>
+            </w:r>
+            <w:proofErr w:type="spellStart"/>
+            <w:r>
+              <w:rPr>
+                <w:rFonts w:eastAsia="Times New Roman" w:cstheme="minorHAnsi"/>
+                <w:noProof w:val="0"/>
+                <w:sz w:val="26"/>
+                <w:szCs w:val="26"/>
+                <w:lang w:eastAsia="vi-VN"/>
+              </w:rPr>
+              <w:t>sc</w:t>
+            </w:r>
+            <w:proofErr w:type="spellEnd"/>
+            <w:r>
+              <w:rPr>
+                <w:rFonts w:eastAsia="Times New Roman" w:cstheme="minorHAnsi"/>
+                <w:noProof w:val="0"/>
+                <w:sz w:val="26"/>
+                <w:szCs w:val="26"/>
+                <w:lang w:eastAsia="vi-VN"/>
+              </w:rPr>
+              <w:t xml:space="preserve">=y, </w:t>
+            </w:r>
+            <w:proofErr w:type="spellStart"/>
+            <w:r>
+              <w:rPr>
+                <w:rFonts w:eastAsia="Times New Roman" w:cstheme="minorHAnsi"/>
+                <w:noProof w:val="0"/>
+                <w:sz w:val="26"/>
+                <w:szCs w:val="26"/>
+                <w:lang w:eastAsia="vi-VN"/>
+              </w:rPr>
+              <w:t>nc</w:t>
+            </w:r>
+            <w:proofErr w:type="spellEnd"/>
+            <w:r>
+              <w:rPr>
+                <w:rFonts w:eastAsia="Times New Roman" w:cstheme="minorHAnsi"/>
+                <w:noProof w:val="0"/>
+                <w:sz w:val="26"/>
+                <w:szCs w:val="26"/>
+                <w:lang w:eastAsia="vi-VN"/>
+              </w:rPr>
+              <w:t>=y</w:t>
+            </w:r>
+          </w:p>
+        </w:tc>
+        <w:tc>
+          <w:tcPr>
+            <w:tcW w:w="0" w:type="auto"/>
+            <w:tcBorders>
+              <w:top w:val="single" w:sz="6" w:space="0" w:color="CCCCCC"/>
+              <w:left w:val="single" w:sz="6" w:space="0" w:color="CCCCCC"/>
+              <w:bottom w:val="single" w:sz="6" w:space="0" w:color="CCCCCC"/>
+              <w:right w:val="single" w:sz="6" w:space="0" w:color="CCCCCC"/>
+            </w:tcBorders>
+            <w:tcMar>
+              <w:top w:w="30" w:type="dxa"/>
+              <w:left w:w="45" w:type="dxa"/>
+              <w:bottom w:w="30" w:type="dxa"/>
+              <w:right w:w="45" w:type="dxa"/>
+            </w:tcMar>
+            <w:vAlign w:val="bottom"/>
+            <w:hideMark/>
+          </w:tcPr>
+          <w:p>
+            <w:pPr>
+              <w:spacing w:after="0" w:line="240" w:lineRule="auto"/>
+              <w:jc w:val="right"/>
+              <w:rPr>
+                <w:rFonts w:eastAsia="Times New Roman" w:cstheme="minorHAnsi"/>
+                <w:noProof w:val="0"/>
+                <w:sz w:val="26"/>
+                <w:szCs w:val="26"/>
+                <w:lang w:val="en-US" w:eastAsia="vi-VN"/>
+              </w:rPr>
+            </w:pPr>
+            <w:r>
+              <w:rPr>
+                <w:rFonts w:eastAsia="Times New Roman" w:cstheme="minorHAnsi"/>
+                <w:noProof w:val="0"/>
+                <w:sz w:val="26"/>
+                <w:szCs w:val="26"/>
+                <w:lang w:val="en-US" w:eastAsia="vi-VN"/>
+              </w:rPr>
+              <w:t>4</w:t>
+            </w:r>
+          </w:p>
+        </w:tc>
+      </w:tr>
+    </w:tbl>
+    <w:p>
+      <w:pPr>
+        <w:pStyle w:val="oancuaDanhsach"/>
+        <w:ind w:left="1440"/>
+        <w:rPr>
+          <w:sz w:val="26"/>
+          <w:szCs w:val="26"/>
+          <w:lang w:val="en-US"/>
+        </w:rPr>
+      </w:pPr>
+    </w:p>
+    <w:p>
+      <w:pPr>
+        <w:pStyle w:val="oancuaDanhsach"/>
+        <w:ind w:left="810"/>
+        <w:rPr>
+          <w:sz w:val="26"/>
+          <w:szCs w:val="26"/>
+          <w:lang w:val="en-US"/>
+        </w:rPr>
+      </w:pPr>
+      <w:r>
         <w:lastRenderedPageBreak/>
-        <w:t>Khai thác luật kết hợp</w:t>
+        <w:drawing>
+          <wp:inline distT="0" distB="0" distL="0" distR="0" wp14:anchorId="373DF438" wp14:editId="72E9CE55">
+            <wp:extent cx="5943600" cy="3341370"/>
+            <wp:effectExtent l="0" t="0" r="0" b="0"/>
+            <wp:docPr id="11" name="Hình ảnh 11"/>
+            <wp:cNvGraphicFramePr>
+              <a:graphicFrameLocks xmlns:a="http://schemas.openxmlformats.org/drawingml/2006/main" noChangeAspect="1"/>
+            </wp:cNvGraphicFramePr>
+            <a:graphic xmlns:a="http://schemas.openxmlformats.org/drawingml/2006/main">
+              <a:graphicData uri="http://schemas.openxmlformats.org/drawingml/2006/picture">
+                <pic:pic xmlns:pic="http://schemas.openxmlformats.org/drawingml/2006/picture">
+                  <pic:nvPicPr>
+                    <pic:cNvPr id="1" name=""/>
+                    <pic:cNvPicPr/>
+                  </pic:nvPicPr>
+                  <pic:blipFill>
+                    <a:blip r:embed="rId14"/>
+                    <a:stretch>
+                      <a:fillRect/>
+                    </a:stretch>
+                  </pic:blipFill>
+                  <pic:spPr>
+                    <a:xfrm>
+                      <a:off x="0" y="0"/>
+                      <a:ext cx="5943600" cy="3341370"/>
+                    </a:xfrm>
+                    <a:prstGeom prst="rect">
+                      <a:avLst/>
+                    </a:prstGeom>
+                  </pic:spPr>
+                </pic:pic>
+              </a:graphicData>
+            </a:graphic>
+          </wp:inline>
+        </w:drawing>
+      </w:r>
+    </w:p>
+    <w:p>
+      <w:pPr>
+        <w:pStyle w:val="oancuaDanhsach"/>
+        <w:ind w:left="810"/>
+        <w:rPr>
+          <w:sz w:val="26"/>
+          <w:szCs w:val="26"/>
+          <w:lang w:val="en-US"/>
+        </w:rPr>
+      </w:pPr>
+      <w:r>
+        <w:rPr>
+          <w:sz w:val="26"/>
+          <w:szCs w:val="26"/>
+          <w:lang w:val="en-US"/>
+        </w:rPr>
+        <w:t>(Hình B5.2 các luật rút từ tập {ga, ms, nc, sc, al})</w:t>
+      </w:r>
+    </w:p>
+    <w:p>
+      <w:pPr>
+        <w:pStyle w:val="oancuaDanhsach"/>
+        <w:ind w:left="810"/>
+        <w:rPr>
+          <w:sz w:val="26"/>
+          <w:szCs w:val="26"/>
+          <w:lang w:val="en-US"/>
+        </w:rPr>
+      </w:pPr>
+      <w:r>
+        <w:drawing>
+          <wp:inline distT="0" distB="0" distL="0" distR="0" wp14:anchorId="3AEE1371" wp14:editId="424D53FE">
+            <wp:extent cx="5943600" cy="3341370"/>
+            <wp:effectExtent l="0" t="0" r="0" b="0"/>
+            <wp:docPr id="12" name="Hình ảnh 12"/>
+            <wp:cNvGraphicFramePr>
+              <a:graphicFrameLocks xmlns:a="http://schemas.openxmlformats.org/drawingml/2006/main" noChangeAspect="1"/>
+            </wp:cNvGraphicFramePr>
+            <a:graphic xmlns:a="http://schemas.openxmlformats.org/drawingml/2006/main">
+              <a:graphicData uri="http://schemas.openxmlformats.org/drawingml/2006/picture">
+                <pic:pic xmlns:pic="http://schemas.openxmlformats.org/drawingml/2006/picture">
+                  <pic:nvPicPr>
+                    <pic:cNvPr id="1" name=""/>
+                    <pic:cNvPicPr/>
+                  </pic:nvPicPr>
+                  <pic:blipFill>
+                    <a:blip r:embed="rId15"/>
+                    <a:stretch>
+                      <a:fillRect/>
+                    </a:stretch>
+                  </pic:blipFill>
+                  <pic:spPr>
+                    <a:xfrm>
+                      <a:off x="0" y="0"/>
+                      <a:ext cx="5943600" cy="3341370"/>
+                    </a:xfrm>
+                    <a:prstGeom prst="rect">
+                      <a:avLst/>
+                    </a:prstGeom>
+                  </pic:spPr>
+                </pic:pic>
+              </a:graphicData>
+            </a:graphic>
+          </wp:inline>
+        </w:drawing>
+      </w:r>
+    </w:p>
+    <w:p>
+      <w:pPr>
+        <w:pStyle w:val="oancuaDanhsach"/>
+        <w:ind w:left="810"/>
+        <w:rPr>
+          <w:sz w:val="26"/>
+          <w:szCs w:val="26"/>
+          <w:lang w:val="en-US"/>
+        </w:rPr>
+      </w:pPr>
+      <w:r>
+        <w:rPr>
+          <w:sz w:val="26"/>
+          <w:szCs w:val="26"/>
+          <w:lang w:val="en-US"/>
+        </w:rPr>
+        <w:t>(Hình B5.3 Các luật rút ra từ tập {ga, va, nc, sc, al})</w:t>
       </w:r>
     </w:p>
     <w:p>

</xml_diff>